<commit_message>
updated user information doc
</commit_message>
<xml_diff>
--- a/Documentation/midterm/User Information.docx
+++ b/Documentation/midterm/User Information.docx
@@ -1,9 +1,9 @@
 
 <file path=word/document.xml><?xml version="1.0" encoding="utf-8"?>
-<w:document xmlns:wpc="http://schemas.microsoft.com/office/word/2010/wordprocessingCanvas" xmlns:cx="http://schemas.microsoft.com/office/drawing/2014/chartex" xmlns:cx1="http://schemas.microsoft.com/office/drawing/2015/9/8/chartex" xmlns:cx2="http://schemas.microsoft.com/office/drawing/2015/10/21/chartex" xmlns:cx3="http://schemas.microsoft.com/office/drawing/2016/5/9/chartex" xmlns:cx4="http://schemas.microsoft.com/office/drawing/2016/5/10/chartex" xmlns:cx5="http://schemas.microsoft.com/office/drawing/2016/5/11/chartex" xmlns:cx6="http://schemas.microsoft.com/office/drawing/2016/5/12/chartex" xmlns:cx7="http://schemas.microsoft.com/office/drawing/2016/5/13/chartex" xmlns:cx8="http://schemas.microsoft.com/office/drawing/2016/5/14/chartex" xmlns:mc="http://schemas.openxmlformats.org/markup-compatibility/2006" xmlns:aink="http://schemas.microsoft.com/office/drawing/2016/ink" xmlns:am3d="http://schemas.microsoft.com/office/drawing/2017/model3d" xmlns:o="urn:schemas-microsoft-com:office:office" xmlns:r="http://schemas.openxmlformats.org/officeDocument/2006/relationships" xmlns:m="http://schemas.openxmlformats.org/officeDocument/2006/math" xmlns:v="urn:schemas-microsoft-com:vml" xmlns:wp14="http://schemas.microsoft.com/office/word/2010/wordprocessingDrawing" xmlns:wp="http://schemas.openxmlformats.org/drawingml/2006/wordprocessingDrawing" xmlns:w10="urn:schemas-microsoft-com:office:word" xmlns:w="http://schemas.openxmlformats.org/wordprocessingml/2006/main" xmlns:w14="http://schemas.microsoft.com/office/word/2010/wordml" xmlns:w15="http://schemas.microsoft.com/office/word/2012/wordml" xmlns:w16cid="http://schemas.microsoft.com/office/word/2016/wordml/cid" xmlns:w16se="http://schemas.microsoft.com/office/word/2015/wordml/symex" xmlns:wpg="http://schemas.microsoft.com/office/word/2010/wordprocessingGroup" xmlns:wpi="http://schemas.microsoft.com/office/word/2010/wordprocessingInk" xmlns:wne="http://schemas.microsoft.com/office/word/2006/wordml" xmlns:wps="http://schemas.microsoft.com/office/word/2010/wordprocessingShape" mc:Ignorable="w14 w15 w16se w16cid wp14">
+<w:document xmlns:wpc="http://schemas.microsoft.com/office/word/2010/wordprocessingCanvas" xmlns:mc="http://schemas.openxmlformats.org/markup-compatibility/2006" xmlns:o="urn:schemas-microsoft-com:office:office" xmlns:r="http://schemas.openxmlformats.org/officeDocument/2006/relationships" xmlns:m="http://schemas.openxmlformats.org/officeDocument/2006/math" xmlns:v="urn:schemas-microsoft-com:vml" xmlns:wp14="http://schemas.microsoft.com/office/word/2010/wordprocessingDrawing" xmlns:wp="http://schemas.openxmlformats.org/drawingml/2006/wordprocessingDrawing" xmlns:w10="urn:schemas-microsoft-com:office:word" xmlns:w="http://schemas.openxmlformats.org/wordprocessingml/2006/main" xmlns:w14="http://schemas.microsoft.com/office/word/2010/wordml" xmlns:wpg="http://schemas.microsoft.com/office/word/2010/wordprocessingGroup" xmlns:wpi="http://schemas.microsoft.com/office/word/2010/wordprocessingInk" xmlns:wne="http://schemas.microsoft.com/office/word/2006/wordml" xmlns:wps="http://schemas.microsoft.com/office/word/2010/wordprocessingShape" mc:Ignorable="w14 wp14">
   <w:body>
-    <w:bookmarkStart w:id="0" w:name="_Toc366501137" w:displacedByCustomXml="next"/>
-    <w:bookmarkStart w:id="1" w:name="_Toc366501134" w:displacedByCustomXml="next"/>
+    <w:bookmarkStart w:id="0" w:name="_Toc366501134" w:displacedByCustomXml="next"/>
+    <w:bookmarkStart w:id="1" w:name="_Toc366501137" w:displacedByCustomXml="next"/>
     <w:sdt>
       <w:sdtPr>
         <w:rPr>
@@ -223,7 +223,7 @@
                                 <a:avLst/>
                               </a:prstGeom>
                               <a:blipFill>
-                                <a:blip r:embed="rId10"/>
+                                <a:blip r:embed="rId11"/>
                                 <a:stretch>
                                   <a:fillRect r="-7574"/>
                                 </a:stretch>
@@ -254,7 +254,7 @@
                   </wp:anchor>
                 </w:drawing>
               </mc:Choice>
-              <mc:Fallback>
+              <mc:Fallback xmlns:w16se="http://schemas.microsoft.com/office/word/2015/wordml/symex" xmlns:w16cid="http://schemas.microsoft.com/office/word/2016/wordml/cid" xmlns:w15="http://schemas.microsoft.com/office/word/2012/wordml" xmlns:am3d="http://schemas.microsoft.com/office/drawing/2017/model3d" xmlns:aink="http://schemas.microsoft.com/office/drawing/2016/ink" xmlns:cx8="http://schemas.microsoft.com/office/drawing/2016/5/14/chartex" xmlns:cx7="http://schemas.microsoft.com/office/drawing/2016/5/13/chartex" xmlns:cx6="http://schemas.microsoft.com/office/drawing/2016/5/12/chartex" xmlns:cx5="http://schemas.microsoft.com/office/drawing/2016/5/11/chartex" xmlns:cx4="http://schemas.microsoft.com/office/drawing/2016/5/10/chartex" xmlns:cx3="http://schemas.microsoft.com/office/drawing/2016/5/9/chartex" xmlns:cx2="http://schemas.microsoft.com/office/drawing/2015/10/21/chartex" xmlns:cx1="http://schemas.microsoft.com/office/drawing/2015/9/8/chartex" xmlns:cx="http://schemas.microsoft.com/office/drawing/2014/chartex">
                 <w:pict>
                   <v:group w14:anchorId="290F8F1E" id="Group 149" o:spid="_x0000_s1026" style="position:absolute;margin-left:0;margin-top:0;width:8in;height:95.7pt;z-index:251661824;mso-width-percent:941;mso-top-percent:23;mso-position-horizontal:center;mso-position-horizontal-relative:page;mso-position-vertical-relative:page;mso-width-percent:941;mso-top-percent:23" coordorigin="" coordsize="73152,12161" o:gfxdata="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">
                     <v:shape id="Rectangle 51" o:spid="_x0000_s1027" style="position:absolute;width:73152;height:11303;visibility:visible;mso-wrap-style:square;v-text-anchor:middle" coordsize="7312660,1129665" o:gfxdata="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" path="m,l7312660,r,1129665l3619500,733425,,1091565,,xe" fillcolor="#3494ba" stroked="f" strokeweight="1pt">
@@ -262,7 +262,7 @@
                       <v:path arrowok="t" o:connecttype="custom" o:connectlocs="0,0;7315200,0;7315200,1130373;3620757,733885;0,1092249;0,0" o:connectangles="0,0,0,0,0,0"/>
                     </v:shape>
                     <v:rect id="Rectangle 151" o:spid="_x0000_s1028" style="position:absolute;width:73152;height:12161;visibility:visible;mso-wrap-style:square;v-text-anchor:middle" o:gfxdata="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" stroked="f" strokeweight="1pt">
-                      <v:fill r:id="rId11" o:title="" recolor="t" rotate="t" type="frame"/>
+                      <v:fill r:id="rId12" o:title="" recolor="t" rotate="t" type="frame"/>
                     </v:rect>
                     <w10:wrap anchorx="page" anchory="page"/>
                   </v:group>
@@ -404,7 +404,7 @@
                                         <w:sz w:val="36"/>
                                         <w:szCs w:val="36"/>
                                       </w:rPr>
-                                      <w:t xml:space="preserve"> 1, A</w:t>
+                                      <w:t xml:space="preserve"> 2</w:t>
                                     </w:r>
                                     <w:r>
                                       <w:rPr>
@@ -412,7 +412,7 @@
                                         <w:sz w:val="36"/>
                                         <w:szCs w:val="36"/>
                                       </w:rPr>
-                                      <w:t>pril</w:t>
+                                      <w:t xml:space="preserve">, </w:t>
                                     </w:r>
                                     <w:r>
                                       <w:rPr>
@@ -420,7 +420,23 @@
                                         <w:sz w:val="36"/>
                                         <w:szCs w:val="36"/>
                                       </w:rPr>
-                                      <w:t xml:space="preserve"> 2018</w:t>
+                                      <w:t>January</w:t>
+                                    </w:r>
+                                    <w:r>
+                                      <w:rPr>
+                                        <w:color w:val="404040"/>
+                                        <w:sz w:val="36"/>
+                                        <w:szCs w:val="36"/>
+                                      </w:rPr>
+                                      <w:t xml:space="preserve"> 201</w:t>
+                                    </w:r>
+                                    <w:r>
+                                      <w:rPr>
+                                        <w:color w:val="404040"/>
+                                        <w:sz w:val="36"/>
+                                        <w:szCs w:val="36"/>
+                                      </w:rPr>
+                                      <w:t>9</w:t>
                                     </w:r>
                                   </w:p>
                                 </w:sdtContent>
@@ -447,7 +463,7 @@
               </mc:Choice>
               <mc:Fallback>
                 <w:pict>
-                  <v:shapetype w14:anchorId="4C62CFDF" id="_x0000_t202" coordsize="21600,21600" o:spt="202" path="m,l,21600r21600,l21600,xe">
+                  <v:shapetype id="_x0000_t202" coordsize="21600,21600" o:spt="202" path="m,l,21600r21600,l21600,xe">
                     <v:stroke joinstyle="miter"/>
                     <v:path gradientshapeok="t" o:connecttype="rect"/>
                   </v:shapetype>
@@ -538,7 +554,7 @@
                                   <w:sz w:val="36"/>
                                   <w:szCs w:val="36"/>
                                 </w:rPr>
-                                <w:t xml:space="preserve"> 1, A</w:t>
+                                <w:t xml:space="preserve"> 2</w:t>
                               </w:r>
                               <w:r>
                                 <w:rPr>
@@ -546,7 +562,7 @@
                                   <w:sz w:val="36"/>
                                   <w:szCs w:val="36"/>
                                 </w:rPr>
-                                <w:t>pril</w:t>
+                                <w:t xml:space="preserve">, </w:t>
                               </w:r>
                               <w:r>
                                 <w:rPr>
@@ -554,7 +570,23 @@
                                   <w:sz w:val="36"/>
                                   <w:szCs w:val="36"/>
                                 </w:rPr>
-                                <w:t xml:space="preserve"> 2018</w:t>
+                                <w:t>January</w:t>
+                              </w:r>
+                              <w:r>
+                                <w:rPr>
+                                  <w:color w:val="404040"/>
+                                  <w:sz w:val="36"/>
+                                  <w:szCs w:val="36"/>
+                                </w:rPr>
+                                <w:t xml:space="preserve"> 201</w:t>
+                              </w:r>
+                              <w:r>
+                                <w:rPr>
+                                  <w:color w:val="404040"/>
+                                  <w:sz w:val="36"/>
+                                  <w:szCs w:val="36"/>
+                                </w:rPr>
+                                <w:t>9</w:t>
                               </w:r>
                             </w:p>
                           </w:sdtContent>
@@ -680,7 +712,7 @@
               </mc:Choice>
               <mc:Fallback>
                 <w:pict>
-                  <v:shape w14:anchorId="37F1670E" id="Text Box 152" o:spid="_x0000_s1027" type="#_x0000_t202" style="position:absolute;margin-left:0;margin-top:623.25pt;width:8in;height:1in;z-index:251660800;visibility:visible;mso-wrap-style:square;mso-width-percent:941;mso-height-percent:92;mso-wrap-distance-left:9pt;mso-wrap-distance-top:0;mso-wrap-distance-right:9pt;mso-wrap-distance-bottom:0;mso-position-horizontal:center;mso-position-horizontal-relative:margin;mso-position-vertical:absolute;mso-position-vertical-relative:page;mso-width-percent:941;mso-height-percent:92;mso-width-relative:page;mso-height-relative:page;v-text-anchor:bottom" o:gfxdata="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" filled="f" stroked="f" strokeweight=".5pt">
+                  <v:shape id="Text Box 152" o:spid="_x0000_s1027" type="#_x0000_t202" style="position:absolute;margin-left:0;margin-top:623.25pt;width:8in;height:1in;z-index:251660800;visibility:visible;mso-wrap-style:square;mso-width-percent:941;mso-height-percent:92;mso-wrap-distance-left:9pt;mso-wrap-distance-top:0;mso-wrap-distance-right:9pt;mso-wrap-distance-bottom:0;mso-position-horizontal:center;mso-position-horizontal-relative:margin;mso-position-vertical:absolute;mso-position-vertical-relative:page;mso-width-percent:941;mso-height-percent:92;mso-width-relative:page;mso-height-relative:page;v-text-anchor:bottom" o:gfxdata="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" filled="f" stroked="f" strokeweight=".5pt">
                     <v:textbox inset="126pt,0,54pt,0">
                       <w:txbxContent>
                         <w:p>
@@ -748,31 +780,32 @@
         <w:t>Using the SAVIOR Desktop</w:t>
       </w:r>
     </w:p>
-    <w:p/>
     <w:p>
-      <w:pPr>
-        <w:rPr>
-          <w:i/>
-          <w:iCs/>
-        </w:rPr>
-      </w:pPr>
       <w:r>
         <w:rPr>
           <w:noProof/>
         </w:rPr>
         <w:drawing>
-          <wp:anchor distT="0" distB="0" distL="114300" distR="114300" simplePos="0" relativeHeight="251651072" behindDoc="0" locked="0" layoutInCell="1" allowOverlap="1" wp14:anchorId="554BA486" wp14:editId="060786E8">
+          <wp:anchor distT="0" distB="0" distL="114300" distR="114300" simplePos="0" relativeHeight="251667456" behindDoc="1" locked="0" layoutInCell="1" allowOverlap="1" wp14:anchorId="4CE595E9" wp14:editId="74E8EFF3">
             <wp:simplePos x="0" y="0"/>
             <wp:positionH relativeFrom="column">
-              <wp:posOffset>4306570</wp:posOffset>
+              <wp:posOffset>3176270</wp:posOffset>
             </wp:positionH>
             <wp:positionV relativeFrom="paragraph">
-              <wp:posOffset>12700</wp:posOffset>
+              <wp:posOffset>179705</wp:posOffset>
             </wp:positionV>
-            <wp:extent cx="1626235" cy="4314825"/>
-            <wp:effectExtent l="0" t="0" r="0" b="9525"/>
-            <wp:wrapSquare wrapText="bothSides"/>
-            <wp:docPr id="712869040" name="picture"/>
+            <wp:extent cx="3251200" cy="4217035"/>
+            <wp:effectExtent l="0" t="0" r="6350" b="0"/>
+            <wp:wrapTight wrapText="bothSides">
+              <wp:wrapPolygon edited="0">
+                <wp:start x="0" y="0"/>
+                <wp:lineTo x="0" y="21467"/>
+                <wp:lineTo x="21516" y="21467"/>
+                <wp:lineTo x="21516" y="0"/>
+                <wp:lineTo x="0" y="0"/>
+              </wp:wrapPolygon>
+            </wp:wrapTight>
+            <wp:docPr id="3" name="Picture 3"/>
             <wp:cNvGraphicFramePr>
               <a:graphicFrameLocks xmlns:a="http://schemas.openxmlformats.org/drawingml/2006/main" noChangeAspect="1"/>
             </wp:cNvGraphicFramePr>
@@ -780,11 +813,11 @@
               <a:graphicData uri="http://schemas.openxmlformats.org/drawingml/2006/picture">
                 <pic:pic xmlns:pic="http://schemas.openxmlformats.org/drawingml/2006/picture">
                   <pic:nvPicPr>
-                    <pic:cNvPr id="0" name="picture"/>
+                    <pic:cNvPr id="0" name=""/>
                     <pic:cNvPicPr/>
                   </pic:nvPicPr>
                   <pic:blipFill>
-                    <a:blip r:embed="rId12">
+                    <a:blip r:embed="rId13">
                       <a:extLst>
                         <a:ext uri="{28A0092B-C50C-407E-A947-70E740481C1C}">
                           <a14:useLocalDpi xmlns:a14="http://schemas.microsoft.com/office/drawing/2010/main" val="0"/>
@@ -798,7 +831,1130 @@
                   <pic:spPr>
                     <a:xfrm>
                       <a:off x="0" y="0"/>
-                      <a:ext cx="1626235" cy="4314825"/>
+                      <a:ext cx="3251200" cy="4217035"/>
+                    </a:xfrm>
+                    <a:prstGeom prst="rect">
+                      <a:avLst/>
+                    </a:prstGeom>
+                  </pic:spPr>
+                </pic:pic>
+              </a:graphicData>
+            </a:graphic>
+            <wp14:sizeRelH relativeFrom="margin">
+              <wp14:pctWidth>0</wp14:pctWidth>
+            </wp14:sizeRelH>
+            <wp14:sizeRelV relativeFrom="margin">
+              <wp14:pctHeight>0</wp14:pctHeight>
+            </wp14:sizeRelV>
+          </wp:anchor>
+        </w:drawing>
+      </w:r>
+    </w:p>
+    <w:p>
+      <w:pPr>
+        <w:rPr>
+          <w:i/>
+          <w:iCs/>
+        </w:rPr>
+      </w:pPr>
+      <w:r>
+        <w:t>1) Upon starting the Savior Desktop application, users will either be prompted for User Name and Password or will automatically be logged on with their domain credentials depending on configuration.  The User should enter the relevant information and select 'Login' if prompted.</w:t>
+      </w:r>
+    </w:p>
+    <w:p>
+      <w:pPr>
+        <w:rPr>
+          <w:i/>
+          <w:iCs/>
+        </w:rPr>
+      </w:pPr>
+    </w:p>
+    <w:p/>
+    <w:p/>
+    <w:p/>
+    <w:p/>
+    <w:p/>
+    <w:p/>
+    <w:p/>
+    <w:p/>
+    <w:p/>
+    <w:p/>
+    <w:p/>
+    <w:p/>
+    <w:p/>
+    <w:p>
+      <w:r>
+        <w:rPr>
+          <w:noProof/>
+        </w:rPr>
+        <w:drawing>
+          <wp:anchor distT="0" distB="0" distL="114300" distR="114300" simplePos="0" relativeHeight="251668480" behindDoc="1" locked="0" layoutInCell="1" allowOverlap="1" wp14:anchorId="25B10E6D" wp14:editId="157637A6">
+            <wp:simplePos x="0" y="0"/>
+            <wp:positionH relativeFrom="column">
+              <wp:posOffset>-532765</wp:posOffset>
+            </wp:positionH>
+            <wp:positionV relativeFrom="paragraph">
+              <wp:posOffset>47625</wp:posOffset>
+            </wp:positionV>
+            <wp:extent cx="3288665" cy="4265295"/>
+            <wp:effectExtent l="0" t="0" r="6985" b="1905"/>
+            <wp:wrapTight wrapText="bothSides">
+              <wp:wrapPolygon edited="0">
+                <wp:start x="0" y="0"/>
+                <wp:lineTo x="0" y="21513"/>
+                <wp:lineTo x="21521" y="21513"/>
+                <wp:lineTo x="21521" y="0"/>
+                <wp:lineTo x="0" y="0"/>
+              </wp:wrapPolygon>
+            </wp:wrapTight>
+            <wp:docPr id="4" name="Picture 4"/>
+            <wp:cNvGraphicFramePr>
+              <a:graphicFrameLocks xmlns:a="http://schemas.openxmlformats.org/drawingml/2006/main" noChangeAspect="1"/>
+            </wp:cNvGraphicFramePr>
+            <a:graphic xmlns:a="http://schemas.openxmlformats.org/drawingml/2006/main">
+              <a:graphicData uri="http://schemas.openxmlformats.org/drawingml/2006/picture">
+                <pic:pic xmlns:pic="http://schemas.openxmlformats.org/drawingml/2006/picture">
+                  <pic:nvPicPr>
+                    <pic:cNvPr id="0" name=""/>
+                    <pic:cNvPicPr/>
+                  </pic:nvPicPr>
+                  <pic:blipFill>
+                    <a:blip r:embed="rId14">
+                      <a:extLst>
+                        <a:ext uri="{28A0092B-C50C-407E-A947-70E740481C1C}">
+                          <a14:useLocalDpi xmlns:a14="http://schemas.microsoft.com/office/drawing/2010/main" val="0"/>
+                        </a:ext>
+                      </a:extLst>
+                    </a:blip>
+                    <a:stretch>
+                      <a:fillRect/>
+                    </a:stretch>
+                  </pic:blipFill>
+                  <pic:spPr>
+                    <a:xfrm>
+                      <a:off x="0" y="0"/>
+                      <a:ext cx="3288665" cy="4265295"/>
+                    </a:xfrm>
+                    <a:prstGeom prst="rect">
+                      <a:avLst/>
+                    </a:prstGeom>
+                  </pic:spPr>
+                </pic:pic>
+              </a:graphicData>
+            </a:graphic>
+            <wp14:sizeRelH relativeFrom="margin">
+              <wp14:pctWidth>0</wp14:pctWidth>
+            </wp14:sizeRelH>
+            <wp14:sizeRelV relativeFrom="margin">
+              <wp14:pctHeight>0</wp14:pctHeight>
+            </wp14:sizeRelV>
+          </wp:anchor>
+        </w:drawing>
+      </w:r>
+    </w:p>
+    <w:p/>
+    <w:p/>
+    <w:p/>
+    <w:p/>
+    <w:p/>
+    <w:p>
+      <w:r>
+        <w:t>2) If the desktop shows an empty list, the user does not have any Virtues assigned to them.  Consult the administrators guide to ensure how to assign Virtues to users.</w:t>
+      </w:r>
+    </w:p>
+    <w:p/>
+    <w:p/>
+    <w:p/>
+    <w:p/>
+    <w:p/>
+    <w:p/>
+    <w:p/>
+    <w:p/>
+    <w:p/>
+    <w:p/>
+    <w:p/>
+    <w:p/>
+    <w:p/>
+    <w:p/>
+    <w:p>
+      <w:r>
+        <w:rPr>
+          <w:noProof/>
+        </w:rPr>
+        <w:lastRenderedPageBreak/>
+        <w:drawing>
+          <wp:anchor distT="0" distB="0" distL="114300" distR="114300" simplePos="0" relativeHeight="251670528" behindDoc="1" locked="0" layoutInCell="1" allowOverlap="1" wp14:anchorId="7C775F55" wp14:editId="1CB2F9FC">
+            <wp:simplePos x="0" y="0"/>
+            <wp:positionH relativeFrom="column">
+              <wp:posOffset>-273050</wp:posOffset>
+            </wp:positionH>
+            <wp:positionV relativeFrom="paragraph">
+              <wp:posOffset>-68580</wp:posOffset>
+            </wp:positionV>
+            <wp:extent cx="3220720" cy="4178300"/>
+            <wp:effectExtent l="0" t="0" r="0" b="0"/>
+            <wp:wrapTight wrapText="bothSides">
+              <wp:wrapPolygon edited="0">
+                <wp:start x="0" y="0"/>
+                <wp:lineTo x="0" y="21469"/>
+                <wp:lineTo x="21464" y="21469"/>
+                <wp:lineTo x="21464" y="0"/>
+                <wp:lineTo x="0" y="0"/>
+              </wp:wrapPolygon>
+            </wp:wrapTight>
+            <wp:docPr id="6" name="Picture 6"/>
+            <wp:cNvGraphicFramePr>
+              <a:graphicFrameLocks xmlns:a="http://schemas.openxmlformats.org/drawingml/2006/main" noChangeAspect="1"/>
+            </wp:cNvGraphicFramePr>
+            <a:graphic xmlns:a="http://schemas.openxmlformats.org/drawingml/2006/main">
+              <a:graphicData uri="http://schemas.openxmlformats.org/drawingml/2006/picture">
+                <pic:pic xmlns:pic="http://schemas.openxmlformats.org/drawingml/2006/picture">
+                  <pic:nvPicPr>
+                    <pic:cNvPr id="0" name=""/>
+                    <pic:cNvPicPr/>
+                  </pic:nvPicPr>
+                  <pic:blipFill>
+                    <a:blip r:embed="rId15">
+                      <a:extLst>
+                        <a:ext uri="{28A0092B-C50C-407E-A947-70E740481C1C}">
+                          <a14:useLocalDpi xmlns:a14="http://schemas.microsoft.com/office/drawing/2010/main" val="0"/>
+                        </a:ext>
+                      </a:extLst>
+                    </a:blip>
+                    <a:stretch>
+                      <a:fillRect/>
+                    </a:stretch>
+                  </pic:blipFill>
+                  <pic:spPr>
+                    <a:xfrm>
+                      <a:off x="0" y="0"/>
+                      <a:ext cx="3220720" cy="4178300"/>
+                    </a:xfrm>
+                    <a:prstGeom prst="rect">
+                      <a:avLst/>
+                    </a:prstGeom>
+                  </pic:spPr>
+                </pic:pic>
+              </a:graphicData>
+            </a:graphic>
+            <wp14:sizeRelH relativeFrom="page">
+              <wp14:pctWidth>0</wp14:pctWidth>
+            </wp14:sizeRelH>
+            <wp14:sizeRelV relativeFrom="page">
+              <wp14:pctHeight>0</wp14:pctHeight>
+            </wp14:sizeRelV>
+          </wp:anchor>
+        </w:drawing>
+      </w:r>
+    </w:p>
+    <w:p/>
+    <w:p>
+      <w:r>
+        <w:t xml:space="preserve">3) Once logged in, the user will be shown their user name along with a list of available </w:t>
+      </w:r>
+      <w:r>
+        <w:t>Applications which are color coded to their respective virtues</w:t>
+      </w:r>
+      <w:r>
+        <w:t>.</w:t>
+      </w:r>
+      <w:r>
+        <w:rPr>
+          <w:noProof/>
+        </w:rPr>
+        <w:t xml:space="preserve"> </w:t>
+      </w:r>
+      <w:r>
+        <w:rPr>
+          <w:noProof/>
+        </w:rPr>
+        <w:t xml:space="preserve"> Colors for virtues are set in the Admin Workbench by an administrator.</w:t>
+      </w:r>
+    </w:p>
+    <w:p/>
+    <w:p/>
+    <w:p/>
+    <w:p/>
+    <w:p/>
+    <w:p/>
+    <w:p/>
+    <w:p/>
+    <w:p/>
+    <w:p/>
+    <w:p/>
+    <w:p/>
+    <w:p/>
+    <w:p/>
+    <w:p/>
+    <w:p>
+      <w:r>
+        <w:rPr>
+          <w:noProof/>
+        </w:rPr>
+        <w:drawing>
+          <wp:anchor distT="0" distB="0" distL="114300" distR="114300" simplePos="0" relativeHeight="251669504" behindDoc="1" locked="0" layoutInCell="1" allowOverlap="1" wp14:anchorId="6D858A15" wp14:editId="1E9EB0A8">
+            <wp:simplePos x="0" y="0"/>
+            <wp:positionH relativeFrom="column">
+              <wp:posOffset>67310</wp:posOffset>
+            </wp:positionH>
+            <wp:positionV relativeFrom="paragraph">
+              <wp:posOffset>149860</wp:posOffset>
+            </wp:positionV>
+            <wp:extent cx="3188335" cy="4135120"/>
+            <wp:effectExtent l="0" t="0" r="0" b="0"/>
+            <wp:wrapTight wrapText="bothSides">
+              <wp:wrapPolygon edited="0">
+                <wp:start x="0" y="0"/>
+                <wp:lineTo x="0" y="21494"/>
+                <wp:lineTo x="21424" y="21494"/>
+                <wp:lineTo x="21424" y="0"/>
+                <wp:lineTo x="0" y="0"/>
+              </wp:wrapPolygon>
+            </wp:wrapTight>
+            <wp:docPr id="5" name="Picture 5"/>
+            <wp:cNvGraphicFramePr>
+              <a:graphicFrameLocks xmlns:a="http://schemas.openxmlformats.org/drawingml/2006/main" noChangeAspect="1"/>
+            </wp:cNvGraphicFramePr>
+            <a:graphic xmlns:a="http://schemas.openxmlformats.org/drawingml/2006/main">
+              <a:graphicData uri="http://schemas.openxmlformats.org/drawingml/2006/picture">
+                <pic:pic xmlns:pic="http://schemas.openxmlformats.org/drawingml/2006/picture">
+                  <pic:nvPicPr>
+                    <pic:cNvPr id="0" name=""/>
+                    <pic:cNvPicPr/>
+                  </pic:nvPicPr>
+                  <pic:blipFill>
+                    <a:blip r:embed="rId16">
+                      <a:extLst>
+                        <a:ext uri="{28A0092B-C50C-407E-A947-70E740481C1C}">
+                          <a14:useLocalDpi xmlns:a14="http://schemas.microsoft.com/office/drawing/2010/main" val="0"/>
+                        </a:ext>
+                      </a:extLst>
+                    </a:blip>
+                    <a:stretch>
+                      <a:fillRect/>
+                    </a:stretch>
+                  </pic:blipFill>
+                  <pic:spPr>
+                    <a:xfrm>
+                      <a:off x="0" y="0"/>
+                      <a:ext cx="3188335" cy="4135120"/>
+                    </a:xfrm>
+                    <a:prstGeom prst="rect">
+                      <a:avLst/>
+                    </a:prstGeom>
+                  </pic:spPr>
+                </pic:pic>
+              </a:graphicData>
+            </a:graphic>
+            <wp14:sizeRelH relativeFrom="margin">
+              <wp14:pctWidth>0</wp14:pctWidth>
+            </wp14:sizeRelH>
+            <wp14:sizeRelV relativeFrom="margin">
+              <wp14:pctHeight>0</wp14:pctHeight>
+            </wp14:sizeRelV>
+          </wp:anchor>
+        </w:drawing>
+      </w:r>
+    </w:p>
+    <w:p/>
+    <w:p>
+      <w:r>
+        <w:t xml:space="preserve">4) </w:t>
+      </w:r>
+      <w:r>
+        <w:t>Users can also display applications by virtue by selecting the ‘virtues’ tab. This view will show the status of the view as well.</w:t>
+      </w:r>
+      <w:r>
+        <w:br/>
+      </w:r>
+      <w:r>
+        <w:br/>
+      </w:r>
+    </w:p>
+    <w:p/>
+    <w:p/>
+    <w:p/>
+    <w:p/>
+    <w:p/>
+    <w:p/>
+    <w:p/>
+    <w:p/>
+    <w:p/>
+    <w:p/>
+    <w:p/>
+    <w:p/>
+    <w:p/>
+    <w:p/>
+    <w:p>
+      <w:r>
+        <w:rPr>
+          <w:noProof/>
+        </w:rPr>
+        <w:lastRenderedPageBreak/>
+        <mc:AlternateContent>
+          <mc:Choice Requires="wpg">
+            <w:drawing>
+              <wp:anchor distT="0" distB="0" distL="114300" distR="114300" simplePos="0" relativeHeight="251672576" behindDoc="0" locked="0" layoutInCell="1" allowOverlap="1" wp14:anchorId="08C586D4" wp14:editId="3D3216BB">
+                <wp:simplePos x="0" y="0"/>
+                <wp:positionH relativeFrom="column">
+                  <wp:posOffset>2865755</wp:posOffset>
+                </wp:positionH>
+                <wp:positionV relativeFrom="paragraph">
+                  <wp:posOffset>108585</wp:posOffset>
+                </wp:positionV>
+                <wp:extent cx="3548380" cy="4598670"/>
+                <wp:effectExtent l="0" t="0" r="0" b="0"/>
+                <wp:wrapTight wrapText="bothSides">
+                  <wp:wrapPolygon edited="0">
+                    <wp:start x="0" y="0"/>
+                    <wp:lineTo x="0" y="21475"/>
+                    <wp:lineTo x="21453" y="21475"/>
+                    <wp:lineTo x="21453" y="0"/>
+                    <wp:lineTo x="0" y="0"/>
+                  </wp:wrapPolygon>
+                </wp:wrapTight>
+                <wp:docPr id="9" name="Group 9"/>
+                <wp:cNvGraphicFramePr/>
+                <a:graphic xmlns:a="http://schemas.openxmlformats.org/drawingml/2006/main">
+                  <a:graphicData uri="http://schemas.microsoft.com/office/word/2010/wordprocessingGroup">
+                    <wpg:wgp>
+                      <wpg:cNvGrpSpPr/>
+                      <wpg:grpSpPr>
+                        <a:xfrm>
+                          <a:off x="0" y="0"/>
+                          <a:ext cx="3548380" cy="4598670"/>
+                          <a:chOff x="0" y="0"/>
+                          <a:chExt cx="3548418" cy="4599296"/>
+                        </a:xfrm>
+                      </wpg:grpSpPr>
+                      <pic:pic xmlns:pic="http://schemas.openxmlformats.org/drawingml/2006/picture">
+                        <pic:nvPicPr>
+                          <pic:cNvPr id="8" name="Picture 8"/>
+                          <pic:cNvPicPr>
+                            <a:picLocks noChangeAspect="1"/>
+                          </pic:cNvPicPr>
+                        </pic:nvPicPr>
+                        <pic:blipFill>
+                          <a:blip r:embed="rId17">
+                            <a:extLst>
+                              <a:ext uri="{28A0092B-C50C-407E-A947-70E740481C1C}">
+                                <a14:useLocalDpi xmlns:a14="http://schemas.microsoft.com/office/drawing/2010/main" val="0"/>
+                              </a:ext>
+                            </a:extLst>
+                          </a:blip>
+                          <a:stretch>
+                            <a:fillRect/>
+                          </a:stretch>
+                        </pic:blipFill>
+                        <pic:spPr>
+                          <a:xfrm>
+                            <a:off x="0" y="0"/>
+                            <a:ext cx="3548418" cy="4599296"/>
+                          </a:xfrm>
+                          <a:prstGeom prst="rect">
+                            <a:avLst/>
+                          </a:prstGeom>
+                        </pic:spPr>
+                      </pic:pic>
+                      <pic:pic xmlns:pic="http://schemas.openxmlformats.org/drawingml/2006/picture">
+                        <pic:nvPicPr>
+                          <pic:cNvPr id="7" name="Picture 7"/>
+                          <pic:cNvPicPr>
+                            <a:picLocks noChangeAspect="1"/>
+                          </pic:cNvPicPr>
+                        </pic:nvPicPr>
+                        <pic:blipFill>
+                          <a:blip r:embed="rId18">
+                            <a:extLst>
+                              <a:ext uri="{28A0092B-C50C-407E-A947-70E740481C1C}">
+                                <a14:useLocalDpi xmlns:a14="http://schemas.microsoft.com/office/drawing/2010/main" val="0"/>
+                              </a:ext>
+                            </a:extLst>
+                          </a:blip>
+                          <a:stretch>
+                            <a:fillRect/>
+                          </a:stretch>
+                        </pic:blipFill>
+                        <pic:spPr>
+                          <a:xfrm>
+                            <a:off x="382141" y="1924334"/>
+                            <a:ext cx="2770492" cy="731829"/>
+                          </a:xfrm>
+                          <a:prstGeom prst="rect">
+                            <a:avLst/>
+                          </a:prstGeom>
+                        </pic:spPr>
+                      </pic:pic>
+                    </wpg:wgp>
+                  </a:graphicData>
+                </a:graphic>
+              </wp:anchor>
+            </w:drawing>
+          </mc:Choice>
+          <mc:Fallback>
+            <w:pict>
+              <v:group id="Group 9" o:spid="_x0000_s1026" style="position:absolute;margin-left:225.65pt;margin-top:8.55pt;width:279.4pt;height:362.1pt;z-index:251672576" coordsize="35484,45992" o:gfxdata="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">
+                <v:shapetype id="_x0000_t75" coordsize="21600,21600" o:spt="75" o:preferrelative="t" path="m@4@5l@4@11@9@11@9@5xe" filled="f" stroked="f">
+                  <v:stroke joinstyle="miter"/>
+                  <v:formulas>
+                    <v:f eqn="if lineDrawn pixelLineWidth 0"/>
+                    <v:f eqn="sum @0 1 0"/>
+                    <v:f eqn="sum 0 0 @1"/>
+                    <v:f eqn="prod @2 1 2"/>
+                    <v:f eqn="prod @3 21600 pixelWidth"/>
+                    <v:f eqn="prod @3 21600 pixelHeight"/>
+                    <v:f eqn="sum @0 0 1"/>
+                    <v:f eqn="prod @6 1 2"/>
+                    <v:f eqn="prod @7 21600 pixelWidth"/>
+                    <v:f eqn="sum @8 21600 0"/>
+                    <v:f eqn="prod @7 21600 pixelHeight"/>
+                    <v:f eqn="sum @10 21600 0"/>
+                  </v:formulas>
+                  <v:path o:extrusionok="f" gradientshapeok="t" o:connecttype="rect"/>
+                  <o:lock v:ext="edit" aspectratio="t"/>
+                </v:shapetype>
+                <v:shape id="Picture 8" o:spid="_x0000_s1027" type="#_x0000_t75" style="position:absolute;width:35484;height:45992;visibility:visible;mso-wrap-style:square" o:gfxdata="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">
+                  <v:imagedata r:id="rId19" o:title=""/>
+                  <v:path arrowok="t"/>
+                </v:shape>
+                <v:shape id="Picture 7" o:spid="_x0000_s1028" type="#_x0000_t75" style="position:absolute;left:3821;top:19243;width:27705;height:7318;visibility:visible;mso-wrap-style:square" o:gfxdata="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">
+                  <v:imagedata r:id="rId20" o:title=""/>
+                  <v:path arrowok="t"/>
+                </v:shape>
+                <w10:wrap type="tight"/>
+              </v:group>
+            </w:pict>
+          </mc:Fallback>
+        </mc:AlternateContent>
+      </w:r>
+      <w:r>
+        <w:t xml:space="preserve">5) </w:t>
+      </w:r>
+      <w:r>
+        <w:t>To start an application, click on the desired application.  By default, a popup will display confirming you want to start that application.  If the virtue is not already been provision, it will start going through the provisioning process and the application will be displayed soon after the virtue reaches the ‘running’ state.</w:t>
+      </w:r>
+      <w:r>
+        <w:t xml:space="preserve">  </w:t>
+      </w:r>
+      <w:r>
+        <w:br/>
+      </w:r>
+      <w:r>
+        <w:br/>
+        <w:t>Note: From start to finish, provisioning can take about 5 minutes in the current iteration</w:t>
+      </w:r>
+      <w:r>
+        <w:t>.</w:t>
+      </w:r>
+    </w:p>
+    <w:p/>
+    <w:p/>
+    <w:p/>
+    <w:p/>
+    <w:p/>
+    <w:p/>
+    <w:p/>
+    <w:p/>
+    <w:p/>
+    <w:p/>
+    <w:p/>
+    <w:p/>
+    <w:p/>
+    <w:p/>
+    <w:p/>
+    <w:p/>
+    <w:p/>
+    <w:p/>
+    <w:p/>
+    <w:p>
+      <w:r>
+        <w:rPr>
+          <w:noProof/>
+        </w:rPr>
+        <w:drawing>
+          <wp:anchor distT="0" distB="0" distL="114300" distR="114300" simplePos="0" relativeHeight="251673600" behindDoc="1" locked="0" layoutInCell="1" allowOverlap="1" wp14:anchorId="3DFB9FC3" wp14:editId="09808DFA">
+            <wp:simplePos x="0" y="0"/>
+            <wp:positionH relativeFrom="column">
+              <wp:posOffset>1480820</wp:posOffset>
+            </wp:positionH>
+            <wp:positionV relativeFrom="paragraph">
+              <wp:posOffset>10160</wp:posOffset>
+            </wp:positionV>
+            <wp:extent cx="4936490" cy="3302635"/>
+            <wp:effectExtent l="0" t="0" r="0" b="0"/>
+            <wp:wrapTight wrapText="bothSides">
+              <wp:wrapPolygon edited="0">
+                <wp:start x="0" y="0"/>
+                <wp:lineTo x="0" y="21430"/>
+                <wp:lineTo x="21506" y="21430"/>
+                <wp:lineTo x="21506" y="0"/>
+                <wp:lineTo x="0" y="0"/>
+              </wp:wrapPolygon>
+            </wp:wrapTight>
+            <wp:docPr id="10" name="Picture 10"/>
+            <wp:cNvGraphicFramePr>
+              <a:graphicFrameLocks xmlns:a="http://schemas.openxmlformats.org/drawingml/2006/main" noChangeAspect="1"/>
+            </wp:cNvGraphicFramePr>
+            <a:graphic xmlns:a="http://schemas.openxmlformats.org/drawingml/2006/main">
+              <a:graphicData uri="http://schemas.openxmlformats.org/drawingml/2006/picture">
+                <pic:pic xmlns:pic="http://schemas.openxmlformats.org/drawingml/2006/picture">
+                  <pic:nvPicPr>
+                    <pic:cNvPr id="0" name="Picture 1"/>
+                    <pic:cNvPicPr>
+                      <a:picLocks noChangeAspect="1" noChangeArrowheads="1"/>
+                    </pic:cNvPicPr>
+                  </pic:nvPicPr>
+                  <pic:blipFill>
+                    <a:blip r:embed="rId21">
+                      <a:extLst>
+                        <a:ext uri="{28A0092B-C50C-407E-A947-70E740481C1C}">
+                          <a14:useLocalDpi xmlns:a14="http://schemas.microsoft.com/office/drawing/2010/main" val="0"/>
+                        </a:ext>
+                      </a:extLst>
+                    </a:blip>
+                    <a:srcRect/>
+                    <a:stretch>
+                      <a:fillRect/>
+                    </a:stretch>
+                  </pic:blipFill>
+                  <pic:spPr bwMode="auto">
+                    <a:xfrm>
+                      <a:off x="0" y="0"/>
+                      <a:ext cx="4936490" cy="3302635"/>
+                    </a:xfrm>
+                    <a:prstGeom prst="rect">
+                      <a:avLst/>
+                    </a:prstGeom>
+                    <a:noFill/>
+                    <a:ln>
+                      <a:noFill/>
+                    </a:ln>
+                  </pic:spPr>
+                </pic:pic>
+              </a:graphicData>
+            </a:graphic>
+            <wp14:sizeRelH relativeFrom="page">
+              <wp14:pctWidth>0</wp14:pctWidth>
+            </wp14:sizeRelH>
+            <wp14:sizeRelV relativeFrom="page">
+              <wp14:pctHeight>0</wp14:pctHeight>
+            </wp14:sizeRelV>
+          </wp:anchor>
+        </w:drawing>
+      </w:r>
+    </w:p>
+    <w:p/>
+    <w:p>
+      <w:r>
+        <w:t>6) Once the Virtue is provisioned, the application selected will automatically start and be sent to the user's screen.  The user can then use the application as is.</w:t>
+      </w:r>
+      <w:r>
+        <w:t xml:space="preserve">  The applications will also contain the color of the virtue.</w:t>
+      </w:r>
+    </w:p>
+    <w:p/>
+    <w:p/>
+    <w:p/>
+    <w:p>
+      <w:r>
+        <w:lastRenderedPageBreak/>
+        <w:t xml:space="preserve">7) To close an application, the user should select the "x" icon to close as normal for their local operating system (top-right corner for Windows).  Some applications use their own decorations instead of the operating system decorations and those have their own method to close specific to the application.  For example, Chrome uses its own decorations which are very similar to Windows, but not identical. </w:t>
+      </w:r>
+    </w:p>
+    <w:p/>
+    <w:p/>
+    <w:p/>
+    <w:p/>
+    <w:p/>
+    <w:p/>
+    <w:p/>
+    <w:p/>
+    <w:p/>
+    <w:p>
+      <w:bookmarkStart w:id="2" w:name="_GoBack"/>
+      <w:r>
+        <w:rPr>
+          <w:noProof/>
+        </w:rPr>
+        <w:drawing>
+          <wp:anchor distT="0" distB="0" distL="114300" distR="114300" simplePos="0" relativeHeight="251678720" behindDoc="1" locked="0" layoutInCell="1" allowOverlap="1" wp14:anchorId="3B9E5C57" wp14:editId="4805F343">
+            <wp:simplePos x="0" y="0"/>
+            <wp:positionH relativeFrom="column">
+              <wp:posOffset>2729230</wp:posOffset>
+            </wp:positionH>
+            <wp:positionV relativeFrom="paragraph">
+              <wp:posOffset>49530</wp:posOffset>
+            </wp:positionV>
+            <wp:extent cx="3712845" cy="4817110"/>
+            <wp:effectExtent l="0" t="0" r="1905" b="2540"/>
+            <wp:wrapTight wrapText="bothSides">
+              <wp:wrapPolygon edited="0">
+                <wp:start x="0" y="0"/>
+                <wp:lineTo x="0" y="21526"/>
+                <wp:lineTo x="21500" y="21526"/>
+                <wp:lineTo x="21500" y="0"/>
+                <wp:lineTo x="0" y="0"/>
+              </wp:wrapPolygon>
+            </wp:wrapTight>
+            <wp:docPr id="11" name="Picture 11"/>
+            <wp:cNvGraphicFramePr>
+              <a:graphicFrameLocks xmlns:a="http://schemas.openxmlformats.org/drawingml/2006/main" noChangeAspect="1"/>
+            </wp:cNvGraphicFramePr>
+            <a:graphic xmlns:a="http://schemas.openxmlformats.org/drawingml/2006/main">
+              <a:graphicData uri="http://schemas.openxmlformats.org/drawingml/2006/picture">
+                <pic:pic xmlns:pic="http://schemas.openxmlformats.org/drawingml/2006/picture">
+                  <pic:nvPicPr>
+                    <pic:cNvPr id="0" name=""/>
+                    <pic:cNvPicPr/>
+                  </pic:nvPicPr>
+                  <pic:blipFill>
+                    <a:blip r:embed="rId22">
+                      <a:extLst>
+                        <a:ext uri="{28A0092B-C50C-407E-A947-70E740481C1C}">
+                          <a14:useLocalDpi xmlns:a14="http://schemas.microsoft.com/office/drawing/2010/main" val="0"/>
+                        </a:ext>
+                      </a:extLst>
+                    </a:blip>
+                    <a:stretch>
+                      <a:fillRect/>
+                    </a:stretch>
+                  </pic:blipFill>
+                  <pic:spPr>
+                    <a:xfrm>
+                      <a:off x="0" y="0"/>
+                      <a:ext cx="3712845" cy="4817110"/>
+                    </a:xfrm>
+                    <a:prstGeom prst="rect">
+                      <a:avLst/>
+                    </a:prstGeom>
+                  </pic:spPr>
+                </pic:pic>
+              </a:graphicData>
+            </a:graphic>
+            <wp14:sizeRelH relativeFrom="page">
+              <wp14:pctWidth>0</wp14:pctWidth>
+            </wp14:sizeRelH>
+            <wp14:sizeRelV relativeFrom="page">
+              <wp14:pctHeight>0</wp14:pctHeight>
+            </wp14:sizeRelV>
+          </wp:anchor>
+        </w:drawing>
+      </w:r>
+      <w:bookmarkEnd w:id="2"/>
+    </w:p>
+    <w:p>
+      <w:r>
+        <w:t>Other supported operations:</w:t>
+      </w:r>
+    </w:p>
+    <w:p>
+      <w:pPr>
+        <w:pStyle w:val="ListParagraph"/>
+        <w:numPr>
+          <w:ilvl w:val="0"/>
+          <w:numId w:val="33"/>
+        </w:numPr>
+      </w:pPr>
+      <w:r>
+        <w:t>Starting, stopping, and terminating virtues:</w:t>
+      </w:r>
+      <w:r>
+        <w:t xml:space="preserve"> To start, start or terminate a virtue, click on the gear icon on the far right of the virtue and select the appropriate option.  Stopping and terminating will close the applications running on that virtue.</w:t>
+      </w:r>
+    </w:p>
+    <w:p/>
+    <w:p/>
+    <w:p/>
+    <w:p/>
+    <w:p/>
+    <w:p/>
+    <w:p/>
+    <w:p/>
+    <w:p/>
+    <w:p/>
+    <w:p/>
+    <w:p/>
+    <w:p/>
+    <w:p/>
+    <w:p/>
+    <w:p/>
+    <w:p/>
+    <w:p/>
+    <w:p/>
+    <w:p/>
+    <w:p/>
+    <w:p/>
+    <w:p/>
+    <w:p>
+      <w:r>
+        <w:rPr>
+          <w:noProof/>
+        </w:rPr>
+        <w:lastRenderedPageBreak/>
+        <w:drawing>
+          <wp:anchor distT="0" distB="0" distL="114300" distR="114300" simplePos="0" relativeHeight="251677696" behindDoc="1" locked="0" layoutInCell="1" allowOverlap="1" wp14:anchorId="72CF5DDA" wp14:editId="12247356">
+            <wp:simplePos x="0" y="0"/>
+            <wp:positionH relativeFrom="column">
+              <wp:posOffset>2504440</wp:posOffset>
+            </wp:positionH>
+            <wp:positionV relativeFrom="paragraph">
+              <wp:posOffset>102235</wp:posOffset>
+            </wp:positionV>
+            <wp:extent cx="4018280" cy="5213350"/>
+            <wp:effectExtent l="0" t="0" r="1270" b="6350"/>
+            <wp:wrapTight wrapText="bothSides">
+              <wp:wrapPolygon edited="0">
+                <wp:start x="0" y="0"/>
+                <wp:lineTo x="0" y="21547"/>
+                <wp:lineTo x="21504" y="21547"/>
+                <wp:lineTo x="21504" y="0"/>
+                <wp:lineTo x="0" y="0"/>
+              </wp:wrapPolygon>
+            </wp:wrapTight>
+            <wp:docPr id="12" name="Picture 12"/>
+            <wp:cNvGraphicFramePr>
+              <a:graphicFrameLocks xmlns:a="http://schemas.openxmlformats.org/drawingml/2006/main" noChangeAspect="1"/>
+            </wp:cNvGraphicFramePr>
+            <a:graphic xmlns:a="http://schemas.openxmlformats.org/drawingml/2006/main">
+              <a:graphicData uri="http://schemas.openxmlformats.org/drawingml/2006/picture">
+                <pic:pic xmlns:pic="http://schemas.openxmlformats.org/drawingml/2006/picture">
+                  <pic:nvPicPr>
+                    <pic:cNvPr id="0" name=""/>
+                    <pic:cNvPicPr/>
+                  </pic:nvPicPr>
+                  <pic:blipFill>
+                    <a:blip r:embed="rId23">
+                      <a:extLst>
+                        <a:ext uri="{28A0092B-C50C-407E-A947-70E740481C1C}">
+                          <a14:useLocalDpi xmlns:a14="http://schemas.microsoft.com/office/drawing/2010/main" val="0"/>
+                        </a:ext>
+                      </a:extLst>
+                    </a:blip>
+                    <a:stretch>
+                      <a:fillRect/>
+                    </a:stretch>
+                  </pic:blipFill>
+                  <pic:spPr>
+                    <a:xfrm>
+                      <a:off x="0" y="0"/>
+                      <a:ext cx="4018280" cy="5213350"/>
+                    </a:xfrm>
+                    <a:prstGeom prst="rect">
+                      <a:avLst/>
+                    </a:prstGeom>
+                  </pic:spPr>
+                </pic:pic>
+              </a:graphicData>
+            </a:graphic>
+            <wp14:sizeRelH relativeFrom="page">
+              <wp14:pctWidth>0</wp14:pctWidth>
+            </wp14:sizeRelH>
+            <wp14:sizeRelV relativeFrom="page">
+              <wp14:pctHeight>0</wp14:pctHeight>
+            </wp14:sizeRelV>
+          </wp:anchor>
+        </w:drawing>
+      </w:r>
+    </w:p>
+    <w:p>
+      <w:pPr>
+        <w:pStyle w:val="ListParagraph"/>
+        <w:numPr>
+          <w:ilvl w:val="0"/>
+          <w:numId w:val="33"/>
+        </w:numPr>
+      </w:pPr>
+      <w:r>
+        <w:t>Resuming old sessions after the</w:t>
+      </w:r>
+      <w:r>
+        <w:t xml:space="preserve"> desktop application has closed:  If the desktop application is closed while applications are running, the user’s progress is not lost.  Those applications should still be running on their respective VMs.  To resume </w:t>
+      </w:r>
+      <w:r>
+        <w:t>t</w:t>
+      </w:r>
+      <w:r>
+        <w:t>he</w:t>
+      </w:r>
+      <w:r>
+        <w:t xml:space="preserve"> applications, click on the gear icon on the far right of the virtue and select ‘reconnect’</w:t>
+      </w:r>
+    </w:p>
+    <w:p/>
+    <w:p/>
+    <w:p>
+      <w:pPr>
+        <w:ind w:left="360"/>
+      </w:pPr>
+    </w:p>
+    <w:p>
+      <w:pPr>
+        <w:ind w:left="360"/>
+      </w:pPr>
+    </w:p>
+    <w:p>
+      <w:pPr>
+        <w:ind w:left="360"/>
+      </w:pPr>
+    </w:p>
+    <w:p>
+      <w:pPr>
+        <w:ind w:left="360"/>
+      </w:pPr>
+    </w:p>
+    <w:p>
+      <w:pPr>
+        <w:ind w:left="360"/>
+      </w:pPr>
+    </w:p>
+    <w:p>
+      <w:pPr>
+        <w:ind w:left="360"/>
+      </w:pPr>
+    </w:p>
+    <w:p>
+      <w:pPr>
+        <w:ind w:left="360"/>
+      </w:pPr>
+    </w:p>
+    <w:p>
+      <w:pPr>
+        <w:ind w:left="360"/>
+      </w:pPr>
+    </w:p>
+    <w:p>
+      <w:pPr>
+        <w:ind w:left="360"/>
+      </w:pPr>
+    </w:p>
+    <w:p>
+      <w:pPr>
+        <w:ind w:left="360"/>
+      </w:pPr>
+    </w:p>
+    <w:p>
+      <w:pPr>
+        <w:ind w:left="360"/>
+      </w:pPr>
+    </w:p>
+    <w:p>
+      <w:pPr>
+        <w:ind w:left="360"/>
+      </w:pPr>
+    </w:p>
+    <w:p>
+      <w:pPr>
+        <w:ind w:left="360"/>
+      </w:pPr>
+    </w:p>
+    <w:p>
+      <w:pPr>
+        <w:ind w:left="360"/>
+      </w:pPr>
+    </w:p>
+    <w:p>
+      <w:pPr>
+        <w:ind w:left="360"/>
+      </w:pPr>
+    </w:p>
+    <w:p>
+      <w:pPr>
+        <w:ind w:left="360"/>
+      </w:pPr>
+    </w:p>
+    <w:p>
+      <w:pPr>
+        <w:ind w:left="360"/>
+      </w:pPr>
+    </w:p>
+    <w:p>
+      <w:pPr>
+        <w:ind w:left="360"/>
+      </w:pPr>
+    </w:p>
+    <w:p>
+      <w:pPr>
+        <w:ind w:left="360"/>
+      </w:pPr>
+    </w:p>
+    <w:p>
+      <w:pPr>
+        <w:ind w:left="360"/>
+      </w:pPr>
+    </w:p>
+    <w:p>
+      <w:pPr>
+        <w:ind w:left="360"/>
+      </w:pPr>
+    </w:p>
+    <w:p>
+      <w:pPr>
+        <w:ind w:left="360"/>
+      </w:pPr>
+    </w:p>
+    <w:p>
+      <w:pPr>
+        <w:ind w:left="360"/>
+      </w:pPr>
+    </w:p>
+    <w:p>
+      <w:pPr>
+        <w:ind w:left="360"/>
+      </w:pPr>
+    </w:p>
+    <w:p>
+      <w:pPr>
+        <w:ind w:left="360"/>
+      </w:pPr>
+    </w:p>
+    <w:p>
+      <w:pPr>
+        <w:ind w:left="360"/>
+      </w:pPr>
+    </w:p>
+    <w:p>
+      <w:pPr>
+        <w:ind w:left="360"/>
+      </w:pPr>
+    </w:p>
+    <w:p>
+      <w:pPr>
+        <w:ind w:left="360"/>
+      </w:pPr>
+    </w:p>
+    <w:p>
+      <w:pPr>
+        <w:ind w:left="360"/>
+      </w:pPr>
+    </w:p>
+    <w:p>
+      <w:pPr>
+        <w:ind w:left="360"/>
+      </w:pPr>
+    </w:p>
+    <w:p>
+      <w:pPr>
+        <w:ind w:left="360"/>
+      </w:pPr>
+    </w:p>
+    <w:p>
+      <w:pPr>
+        <w:ind w:left="360"/>
+      </w:pPr>
+    </w:p>
+    <w:p>
+      <w:pPr>
+        <w:pStyle w:val="ListParagraph"/>
+        <w:numPr>
+          <w:ilvl w:val="0"/>
+          <w:numId w:val="33"/>
+        </w:numPr>
+      </w:pPr>
+      <w:r>
+        <w:lastRenderedPageBreak/>
+        <w:t xml:space="preserve">Alternative views:  The desktop application also supports alternative views to fit the user’s preference.  </w:t>
+      </w:r>
+    </w:p>
+    <w:p>
+      <w:pPr>
+        <w:pStyle w:val="ListParagraph"/>
+        <w:numPr>
+          <w:ilvl w:val="1"/>
+          <w:numId w:val="33"/>
+        </w:numPr>
+      </w:pPr>
+      <w:r>
+        <w:t>Users can change how virtues/applications are sorted view the ‘sorted by:’ drop down menu.</w:t>
+      </w:r>
+    </w:p>
+    <w:p>
+      <w:pPr>
+        <w:pStyle w:val="ListParagraph"/>
+        <w:numPr>
+          <w:ilvl w:val="1"/>
+          <w:numId w:val="33"/>
+        </w:numPr>
+      </w:pPr>
+      <w:r>
+        <w:t>Users can change the way applications are grouped view the ‘Applications’ and ‘Virtues’ tabs on the top.</w:t>
+      </w:r>
+    </w:p>
+    <w:p>
+      <w:pPr>
+        <w:pStyle w:val="ListParagraph"/>
+        <w:numPr>
+          <w:ilvl w:val="1"/>
+          <w:numId w:val="33"/>
+        </w:numPr>
+      </w:pPr>
+      <w:r>
+        <w:t>Users can filter applications by typing into the search bar at the top</w:t>
+      </w:r>
+    </w:p>
+    <w:p>
+      <w:pPr>
+        <w:pStyle w:val="ListParagraph"/>
+        <w:numPr>
+          <w:ilvl w:val="1"/>
+          <w:numId w:val="33"/>
+        </w:numPr>
+      </w:pPr>
+      <w:r>
+        <w:t>Users can organize the virtues/applications differently via the icons to the right of the ‘sorted by:’ drop down.</w:t>
+      </w:r>
+    </w:p>
+    <w:p>
+      <w:r>
+        <w:rPr>
+          <w:noProof/>
+        </w:rPr>
+        <w:drawing>
+          <wp:anchor distT="0" distB="0" distL="114300" distR="114300" simplePos="0" relativeHeight="251676672" behindDoc="1" locked="0" layoutInCell="1" allowOverlap="1" wp14:anchorId="03ACDEE7" wp14:editId="593F93C8">
+            <wp:simplePos x="0" y="0"/>
+            <wp:positionH relativeFrom="column">
+              <wp:posOffset>765175</wp:posOffset>
+            </wp:positionH>
+            <wp:positionV relativeFrom="paragraph">
+              <wp:posOffset>3065145</wp:posOffset>
+            </wp:positionV>
+            <wp:extent cx="3150870" cy="4088130"/>
+            <wp:effectExtent l="0" t="0" r="0" b="7620"/>
+            <wp:wrapTight wrapText="bothSides">
+              <wp:wrapPolygon edited="0">
+                <wp:start x="0" y="0"/>
+                <wp:lineTo x="0" y="21540"/>
+                <wp:lineTo x="21417" y="21540"/>
+                <wp:lineTo x="21417" y="0"/>
+                <wp:lineTo x="0" y="0"/>
+              </wp:wrapPolygon>
+            </wp:wrapTight>
+            <wp:docPr id="15" name="Picture 15"/>
+            <wp:cNvGraphicFramePr>
+              <a:graphicFrameLocks xmlns:a="http://schemas.openxmlformats.org/drawingml/2006/main" noChangeAspect="1"/>
+            </wp:cNvGraphicFramePr>
+            <a:graphic xmlns:a="http://schemas.openxmlformats.org/drawingml/2006/main">
+              <a:graphicData uri="http://schemas.openxmlformats.org/drawingml/2006/picture">
+                <pic:pic xmlns:pic="http://schemas.openxmlformats.org/drawingml/2006/picture">
+                  <pic:nvPicPr>
+                    <pic:cNvPr id="0" name=""/>
+                    <pic:cNvPicPr/>
+                  </pic:nvPicPr>
+                  <pic:blipFill>
+                    <a:blip r:embed="rId24">
+                      <a:extLst>
+                        <a:ext uri="{28A0092B-C50C-407E-A947-70E740481C1C}">
+                          <a14:useLocalDpi xmlns:a14="http://schemas.microsoft.com/office/drawing/2010/main" val="0"/>
+                        </a:ext>
+                      </a:extLst>
+                    </a:blip>
+                    <a:stretch>
+                      <a:fillRect/>
+                    </a:stretch>
+                  </pic:blipFill>
+                  <pic:spPr>
+                    <a:xfrm>
+                      <a:off x="0" y="0"/>
+                      <a:ext cx="3150870" cy="4088130"/>
                     </a:xfrm>
                     <a:prstGeom prst="rect">
                       <a:avLst/>
@@ -817,48 +1973,30 @@
         </w:drawing>
       </w:r>
       <w:r>
-        <w:t>1) Upon starting the Savior Desktop application, users will either be prompted for User Name and Password or will automatically be logged on with their domain credentials depending on configuration.  The User should enter the relevant information and select 'Login' if prompted.</w:t>
-      </w:r>
-    </w:p>
-    <w:p>
-      <w:pPr>
-        <w:rPr>
-          <w:i/>
-          <w:iCs/>
-        </w:rPr>
-      </w:pPr>
-    </w:p>
-    <w:p/>
-    <w:p/>
-    <w:p/>
-    <w:p/>
-    <w:p/>
-    <w:p/>
-    <w:p/>
-    <w:p/>
-    <w:p/>
-    <w:p/>
-    <w:p/>
-    <w:p/>
-    <w:p/>
-    <w:p>
-      <w:r>
         <w:rPr>
           <w:noProof/>
         </w:rPr>
         <w:drawing>
-          <wp:anchor distT="0" distB="0" distL="114300" distR="114300" simplePos="0" relativeHeight="251666432" behindDoc="0" locked="0" layoutInCell="1" allowOverlap="1" wp14:anchorId="3C92C4ED" wp14:editId="6467B948">
+          <wp:anchor distT="0" distB="0" distL="114300" distR="114300" simplePos="0" relativeHeight="251674624" behindDoc="1" locked="0" layoutInCell="1" allowOverlap="1" wp14:anchorId="2EF91B14" wp14:editId="0F2F1BFB">
             <wp:simplePos x="0" y="0"/>
             <wp:positionH relativeFrom="column">
-              <wp:posOffset>66675</wp:posOffset>
+              <wp:posOffset>3084195</wp:posOffset>
             </wp:positionH>
             <wp:positionV relativeFrom="paragraph">
-              <wp:posOffset>92710</wp:posOffset>
+              <wp:posOffset>690880</wp:posOffset>
             </wp:positionV>
-            <wp:extent cx="1630045" cy="4324350"/>
-            <wp:effectExtent l="0" t="0" r="8255" b="0"/>
-            <wp:wrapSquare wrapText="bothSides"/>
-            <wp:docPr id="1349564544" name="picture"/>
+            <wp:extent cx="3302635" cy="4284980"/>
+            <wp:effectExtent l="0" t="0" r="0" b="1270"/>
+            <wp:wrapTight wrapText="bothSides">
+              <wp:wrapPolygon edited="0">
+                <wp:start x="0" y="0"/>
+                <wp:lineTo x="0" y="21510"/>
+                <wp:lineTo x="21430" y="21510"/>
+                <wp:lineTo x="21430" y="0"/>
+                <wp:lineTo x="0" y="0"/>
+              </wp:wrapPolygon>
+            </wp:wrapTight>
+            <wp:docPr id="14" name="Picture 14"/>
             <wp:cNvGraphicFramePr>
               <a:graphicFrameLocks xmlns:a="http://schemas.openxmlformats.org/drawingml/2006/main" noChangeAspect="1"/>
             </wp:cNvGraphicFramePr>
@@ -866,11 +2004,11 @@
               <a:graphicData uri="http://schemas.openxmlformats.org/drawingml/2006/picture">
                 <pic:pic xmlns:pic="http://schemas.openxmlformats.org/drawingml/2006/picture">
                   <pic:nvPicPr>
-                    <pic:cNvPr id="0" name="picture"/>
+                    <pic:cNvPr id="0" name=""/>
                     <pic:cNvPicPr/>
                   </pic:nvPicPr>
                   <pic:blipFill>
-                    <a:blip r:embed="rId13">
+                    <a:blip r:embed="rId25">
                       <a:extLst>
                         <a:ext uri="{28A0092B-C50C-407E-A947-70E740481C1C}">
                           <a14:useLocalDpi xmlns:a14="http://schemas.microsoft.com/office/drawing/2010/main" val="0"/>
@@ -884,7 +2022,75 @@
                   <pic:spPr>
                     <a:xfrm>
                       <a:off x="0" y="0"/>
-                      <a:ext cx="1630045" cy="4324350"/>
+                      <a:ext cx="3302635" cy="4284980"/>
+                    </a:xfrm>
+                    <a:prstGeom prst="rect">
+                      <a:avLst/>
+                    </a:prstGeom>
+                  </pic:spPr>
+                </pic:pic>
+              </a:graphicData>
+            </a:graphic>
+            <wp14:sizeRelH relativeFrom="page">
+              <wp14:pctWidth>0</wp14:pctWidth>
+            </wp14:sizeRelH>
+            <wp14:sizeRelV relativeFrom="page">
+              <wp14:pctHeight>0</wp14:pctHeight>
+            </wp14:sizeRelV>
+          </wp:anchor>
+        </w:drawing>
+      </w:r>
+      <w:r>
+        <w:rPr>
+          <w:noProof/>
+        </w:rPr>
+        <w:drawing>
+          <wp:anchor distT="0" distB="0" distL="114300" distR="114300" simplePos="0" relativeHeight="251675648" behindDoc="1" locked="0" layoutInCell="1" allowOverlap="1" wp14:anchorId="4B4FDF04" wp14:editId="24B2E7A6">
+            <wp:simplePos x="0" y="0"/>
+            <wp:positionH relativeFrom="column">
+              <wp:posOffset>-519430</wp:posOffset>
+            </wp:positionH>
+            <wp:positionV relativeFrom="paragraph">
+              <wp:posOffset>690880</wp:posOffset>
+            </wp:positionV>
+            <wp:extent cx="3366135" cy="4366895"/>
+            <wp:effectExtent l="0" t="0" r="5715" b="0"/>
+            <wp:wrapTight wrapText="bothSides">
+              <wp:wrapPolygon edited="0">
+                <wp:start x="0" y="0"/>
+                <wp:lineTo x="0" y="21484"/>
+                <wp:lineTo x="21514" y="21484"/>
+                <wp:lineTo x="21514" y="0"/>
+                <wp:lineTo x="0" y="0"/>
+              </wp:wrapPolygon>
+            </wp:wrapTight>
+            <wp:docPr id="13" name="Picture 13"/>
+            <wp:cNvGraphicFramePr>
+              <a:graphicFrameLocks xmlns:a="http://schemas.openxmlformats.org/drawingml/2006/main" noChangeAspect="1"/>
+            </wp:cNvGraphicFramePr>
+            <a:graphic xmlns:a="http://schemas.openxmlformats.org/drawingml/2006/main">
+              <a:graphicData uri="http://schemas.openxmlformats.org/drawingml/2006/picture">
+                <pic:pic xmlns:pic="http://schemas.openxmlformats.org/drawingml/2006/picture">
+                  <pic:nvPicPr>
+                    <pic:cNvPr id="0" name=""/>
+                    <pic:cNvPicPr/>
+                  </pic:nvPicPr>
+                  <pic:blipFill>
+                    <a:blip r:embed="rId26">
+                      <a:extLst>
+                        <a:ext uri="{28A0092B-C50C-407E-A947-70E740481C1C}">
+                          <a14:useLocalDpi xmlns:a14="http://schemas.microsoft.com/office/drawing/2010/main" val="0"/>
+                        </a:ext>
+                      </a:extLst>
+                    </a:blip>
+                    <a:stretch>
+                      <a:fillRect/>
+                    </a:stretch>
+                  </pic:blipFill>
+                  <pic:spPr>
+                    <a:xfrm>
+                      <a:off x="0" y="0"/>
+                      <a:ext cx="3366135" cy="4366895"/>
                     </a:xfrm>
                     <a:prstGeom prst="rect">
                       <a:avLst/>
@@ -903,442 +2109,10 @@
         </w:drawing>
       </w:r>
     </w:p>
-    <w:p/>
-    <w:p/>
-    <w:p/>
-    <w:p/>
-    <w:p/>
-    <w:p>
-      <w:r>
-        <w:t>2) If the desktop shows an empty list, the user does not have any Virtues assigned to them.  Consult the administrators guide to ensure how to assign Virtues to users.</w:t>
-      </w:r>
-    </w:p>
-    <w:p/>
-    <w:p/>
-    <w:p/>
-    <w:p/>
-    <w:p/>
-    <w:p/>
-    <w:p/>
-    <w:p/>
-    <w:p/>
-    <w:p/>
-    <w:p/>
-    <w:p/>
-    <w:p/>
-    <w:p/>
-    <w:p/>
-    <w:p/>
-    <w:p>
-      <w:r>
-        <w:lastRenderedPageBreak/>
-        <w:t>3) Once logged in, the user will be shown their user name along with a list of available Virtues.  Provisioned Virtues will show a status (status not shown in the picture below).</w:t>
-      </w:r>
-      <w:r>
-        <w:rPr>
-          <w:noProof/>
-        </w:rPr>
-        <w:t xml:space="preserve"> </w:t>
-      </w:r>
-      <w:r>
-        <w:rPr>
-          <w:noProof/>
-        </w:rPr>
-        <w:drawing>
-          <wp:anchor distT="0" distB="0" distL="114300" distR="114300" simplePos="0" relativeHeight="251663872" behindDoc="0" locked="0" layoutInCell="1" allowOverlap="1" wp14:anchorId="1D577D3F" wp14:editId="406C900F">
-            <wp:simplePos x="0" y="0"/>
-            <wp:positionH relativeFrom="column">
-              <wp:posOffset>0</wp:posOffset>
-            </wp:positionH>
-            <wp:positionV relativeFrom="paragraph">
-              <wp:posOffset>355600</wp:posOffset>
-            </wp:positionV>
-            <wp:extent cx="1724025" cy="4572000"/>
-            <wp:effectExtent l="0" t="0" r="9525" b="0"/>
-            <wp:wrapSquare wrapText="bothSides"/>
-            <wp:docPr id="2114054174" name="picture"/>
-            <wp:cNvGraphicFramePr>
-              <a:graphicFrameLocks xmlns:a="http://schemas.openxmlformats.org/drawingml/2006/main" noChangeAspect="1"/>
-            </wp:cNvGraphicFramePr>
-            <a:graphic xmlns:a="http://schemas.openxmlformats.org/drawingml/2006/main">
-              <a:graphicData uri="http://schemas.openxmlformats.org/drawingml/2006/picture">
-                <pic:pic xmlns:pic="http://schemas.openxmlformats.org/drawingml/2006/picture">
-                  <pic:nvPicPr>
-                    <pic:cNvPr id="0" name="picture"/>
-                    <pic:cNvPicPr/>
-                  </pic:nvPicPr>
-                  <pic:blipFill>
-                    <a:blip r:embed="rId14">
-                      <a:extLst>
-                        <a:ext uri="{28A0092B-C50C-407E-A947-70E740481C1C}">
-                          <a14:useLocalDpi xmlns:a14="http://schemas.microsoft.com/office/drawing/2010/main" val="0"/>
-                        </a:ext>
-                      </a:extLst>
-                    </a:blip>
-                    <a:stretch>
-                      <a:fillRect/>
-                    </a:stretch>
-                  </pic:blipFill>
-                  <pic:spPr>
-                    <a:xfrm>
-                      <a:off x="0" y="0"/>
-                      <a:ext cx="1724025" cy="4572000"/>
-                    </a:xfrm>
-                    <a:prstGeom prst="rect">
-                      <a:avLst/>
-                    </a:prstGeom>
-                  </pic:spPr>
-                </pic:pic>
-              </a:graphicData>
-            </a:graphic>
-            <wp14:sizeRelH relativeFrom="page">
-              <wp14:pctWidth>0</wp14:pctWidth>
-            </wp14:sizeRelH>
-            <wp14:sizeRelV relativeFrom="page">
-              <wp14:pctHeight>0</wp14:pctHeight>
-            </wp14:sizeRelV>
-          </wp:anchor>
-        </w:drawing>
-      </w:r>
-    </w:p>
-    <w:p/>
-    <w:p/>
-    <w:p/>
-    <w:p/>
-    <w:p/>
-    <w:p/>
-    <w:p/>
-    <w:p/>
-    <w:p/>
-    <w:p/>
-    <w:p/>
-    <w:p/>
-    <w:p/>
-    <w:p/>
-    <w:p/>
-    <w:p/>
-    <w:p/>
-    <w:p/>
-    <w:p>
-      <w:r>
-        <w:rPr>
-          <w:noProof/>
-        </w:rPr>
-        <w:drawing>
-          <wp:anchor distT="0" distB="0" distL="114300" distR="114300" simplePos="0" relativeHeight="251657216" behindDoc="0" locked="0" layoutInCell="1" allowOverlap="1" wp14:anchorId="183B905B" wp14:editId="64B707FD">
-            <wp:simplePos x="0" y="0"/>
-            <wp:positionH relativeFrom="column">
-              <wp:posOffset>2059667</wp:posOffset>
-            </wp:positionH>
-            <wp:positionV relativeFrom="paragraph">
-              <wp:posOffset>140063</wp:posOffset>
-            </wp:positionV>
-            <wp:extent cx="2028825" cy="4572000"/>
-            <wp:effectExtent l="0" t="0" r="9525" b="0"/>
-            <wp:wrapSquare wrapText="bothSides"/>
-            <wp:docPr id="1331703880" name="picture"/>
-            <wp:cNvGraphicFramePr>
-              <a:graphicFrameLocks xmlns:a="http://schemas.openxmlformats.org/drawingml/2006/main" noChangeAspect="1"/>
-            </wp:cNvGraphicFramePr>
-            <a:graphic xmlns:a="http://schemas.openxmlformats.org/drawingml/2006/main">
-              <a:graphicData uri="http://schemas.openxmlformats.org/drawingml/2006/picture">
-                <pic:pic xmlns:pic="http://schemas.openxmlformats.org/drawingml/2006/picture">
-                  <pic:nvPicPr>
-                    <pic:cNvPr id="0" name="picture"/>
-                    <pic:cNvPicPr/>
-                  </pic:nvPicPr>
-                  <pic:blipFill>
-                    <a:blip r:embed="rId15">
-                      <a:extLst>
-                        <a:ext uri="{28A0092B-C50C-407E-A947-70E740481C1C}">
-                          <a14:useLocalDpi xmlns:a14="http://schemas.microsoft.com/office/drawing/2010/main" val="0"/>
-                        </a:ext>
-                      </a:extLst>
-                    </a:blip>
-                    <a:stretch>
-                      <a:fillRect/>
-                    </a:stretch>
-                  </pic:blipFill>
-                  <pic:spPr>
-                    <a:xfrm>
-                      <a:off x="0" y="0"/>
-                      <a:ext cx="2028825" cy="4572000"/>
-                    </a:xfrm>
-                    <a:prstGeom prst="rect">
-                      <a:avLst/>
-                    </a:prstGeom>
-                  </pic:spPr>
-                </pic:pic>
-              </a:graphicData>
-            </a:graphic>
-            <wp14:sizeRelH relativeFrom="page">
-              <wp14:pctWidth>0</wp14:pctWidth>
-            </wp14:sizeRelH>
-            <wp14:sizeRelV relativeFrom="page">
-              <wp14:pctHeight>0</wp14:pctHeight>
-            </wp14:sizeRelV>
-          </wp:anchor>
-        </w:drawing>
-      </w:r>
-    </w:p>
-    <w:p/>
-    <w:p>
-      <w:r>
-        <w:t>4) To access an application, the user should click on the Virtue.  A list of available applications in that Virtue will appear and the use can then click on the application they want to start.  If the Virtue has not been provisioned yet, this will start the provisioning and start the application when ready.  If the Virtue is already running, the application will start immediately.</w:t>
-      </w:r>
-      <w:r>
-        <w:br/>
-      </w:r>
-      <w:r>
-        <w:br/>
-      </w:r>
-      <w:r>
-        <w:t>Note: Currently, selecting another application while the virtue is in "creating" or "launching" state will result in undesired behavior.</w:t>
-      </w:r>
-    </w:p>
-    <w:p/>
-    <w:p/>
-    <w:p/>
-    <w:p/>
-    <w:p/>
-    <w:p/>
-    <w:p/>
-    <w:p/>
-    <w:p/>
-    <w:p/>
-    <w:p>
-      <w:r>
-        <w:rPr>
-          <w:noProof/>
-        </w:rPr>
-        <w:lastRenderedPageBreak/>
-        <w:drawing>
-          <wp:anchor distT="0" distB="0" distL="114300" distR="114300" simplePos="0" relativeHeight="251657728" behindDoc="0" locked="0" layoutInCell="1" allowOverlap="1" wp14:anchorId="0D8C86F2" wp14:editId="546CA55F">
-            <wp:simplePos x="0" y="0"/>
-            <wp:positionH relativeFrom="column">
-              <wp:align>right</wp:align>
-            </wp:positionH>
-            <wp:positionV relativeFrom="paragraph">
-              <wp:posOffset>0</wp:posOffset>
-            </wp:positionV>
-            <wp:extent cx="1724025" cy="4572000"/>
-            <wp:effectExtent l="0" t="0" r="9525" b="0"/>
-            <wp:wrapSquare wrapText="bothSides"/>
-            <wp:docPr id="1456816052" name="picture"/>
-            <wp:cNvGraphicFramePr>
-              <a:graphicFrameLocks xmlns:a="http://schemas.openxmlformats.org/drawingml/2006/main" noChangeAspect="1"/>
-            </wp:cNvGraphicFramePr>
-            <a:graphic xmlns:a="http://schemas.openxmlformats.org/drawingml/2006/main">
-              <a:graphicData uri="http://schemas.openxmlformats.org/drawingml/2006/picture">
-                <pic:pic xmlns:pic="http://schemas.openxmlformats.org/drawingml/2006/picture">
-                  <pic:nvPicPr>
-                    <pic:cNvPr id="0" name="picture"/>
-                    <pic:cNvPicPr/>
-                  </pic:nvPicPr>
-                  <pic:blipFill>
-                    <a:blip r:embed="rId16">
-                      <a:extLst>
-                        <a:ext uri="{28A0092B-C50C-407E-A947-70E740481C1C}">
-                          <a14:useLocalDpi xmlns:a14="http://schemas.microsoft.com/office/drawing/2010/main" val="0"/>
-                        </a:ext>
-                      </a:extLst>
-                    </a:blip>
-                    <a:stretch>
-                      <a:fillRect/>
-                    </a:stretch>
-                  </pic:blipFill>
-                  <pic:spPr>
-                    <a:xfrm>
-                      <a:off x="0" y="0"/>
-                      <a:ext cx="1724025" cy="4572000"/>
-                    </a:xfrm>
-                    <a:prstGeom prst="rect">
-                      <a:avLst/>
-                    </a:prstGeom>
-                  </pic:spPr>
-                </pic:pic>
-              </a:graphicData>
-            </a:graphic>
-            <wp14:sizeRelH relativeFrom="page">
-              <wp14:pctWidth>0</wp14:pctWidth>
-            </wp14:sizeRelH>
-            <wp14:sizeRelV relativeFrom="page">
-              <wp14:pctHeight>0</wp14:pctHeight>
-            </wp14:sizeRelV>
-          </wp:anchor>
-        </w:drawing>
-      </w:r>
-      <w:r>
-        <w:t xml:space="preserve">5) Once provisioning starts, the user will be given updated states of the Virtue.  </w:t>
-      </w:r>
-      <w:r>
-        <w:br/>
-      </w:r>
-      <w:r>
-        <w:br/>
-        <w:t>Note: From start to finish, provisioning can take about 5 minutes in the current iteration</w:t>
-      </w:r>
-      <w:r>
-        <w:t>.</w:t>
-      </w:r>
-    </w:p>
-    <w:p/>
-    <w:p/>
-    <w:p/>
-    <w:p/>
-    <w:p/>
-    <w:p/>
-    <w:p/>
-    <w:p/>
-    <w:p/>
-    <w:p/>
-    <w:p/>
-    <w:p/>
-    <w:p/>
-    <w:p/>
-    <w:p/>
-    <w:p/>
-    <w:p/>
-    <w:p/>
-    <w:p>
-      <w:r>
-        <w:rPr>
-          <w:noProof/>
-        </w:rPr>
-        <w:drawing>
-          <wp:anchor distT="0" distB="0" distL="114300" distR="114300" simplePos="0" relativeHeight="251658240" behindDoc="0" locked="0" layoutInCell="1" allowOverlap="1" wp14:anchorId="05A430D0" wp14:editId="42F25617">
-            <wp:simplePos x="0" y="0"/>
-            <wp:positionH relativeFrom="column">
-              <wp:posOffset>-440872</wp:posOffset>
-            </wp:positionH>
-            <wp:positionV relativeFrom="paragraph">
-              <wp:posOffset>205105</wp:posOffset>
-            </wp:positionV>
-            <wp:extent cx="4572000" cy="3981450"/>
-            <wp:effectExtent l="0" t="0" r="0" b="0"/>
-            <wp:wrapSquare wrapText="bothSides"/>
-            <wp:docPr id="202698164" name="picture"/>
-            <wp:cNvGraphicFramePr>
-              <a:graphicFrameLocks xmlns:a="http://schemas.openxmlformats.org/drawingml/2006/main" noChangeAspect="1"/>
-            </wp:cNvGraphicFramePr>
-            <a:graphic xmlns:a="http://schemas.openxmlformats.org/drawingml/2006/main">
-              <a:graphicData uri="http://schemas.openxmlformats.org/drawingml/2006/picture">
-                <pic:pic xmlns:pic="http://schemas.openxmlformats.org/drawingml/2006/picture">
-                  <pic:nvPicPr>
-                    <pic:cNvPr id="0" name="picture"/>
-                    <pic:cNvPicPr/>
-                  </pic:nvPicPr>
-                  <pic:blipFill>
-                    <a:blip r:embed="rId17">
-                      <a:extLst>
-                        <a:ext uri="{28A0092B-C50C-407E-A947-70E740481C1C}">
-                          <a14:useLocalDpi xmlns:a14="http://schemas.microsoft.com/office/drawing/2010/main" val="0"/>
-                        </a:ext>
-                      </a:extLst>
-                    </a:blip>
-                    <a:stretch>
-                      <a:fillRect/>
-                    </a:stretch>
-                  </pic:blipFill>
-                  <pic:spPr>
-                    <a:xfrm>
-                      <a:off x="0" y="0"/>
-                      <a:ext cx="4572000" cy="3981450"/>
-                    </a:xfrm>
-                    <a:prstGeom prst="rect">
-                      <a:avLst/>
-                    </a:prstGeom>
-                  </pic:spPr>
-                </pic:pic>
-              </a:graphicData>
-            </a:graphic>
-            <wp14:sizeRelH relativeFrom="page">
-              <wp14:pctWidth>0</wp14:pctWidth>
-            </wp14:sizeRelH>
-            <wp14:sizeRelV relativeFrom="page">
-              <wp14:pctHeight>0</wp14:pctHeight>
-            </wp14:sizeRelV>
-          </wp:anchor>
-        </w:drawing>
-      </w:r>
-    </w:p>
-    <w:p/>
-    <w:p/>
-    <w:p>
-      <w:r>
-        <w:t>6) Once the Virtue is provisioned, the application selected will automatically start and be sent to the user's screen.  The user can then use the application as is.</w:t>
-      </w:r>
-    </w:p>
-    <w:p/>
-    <w:p/>
-    <w:p/>
-    <w:p/>
-    <w:p/>
-    <w:p/>
-    <w:p/>
-    <w:p/>
-    <w:p/>
-    <w:p/>
-    <w:p/>
-    <w:p>
-      <w:r>
-        <w:lastRenderedPageBreak/>
-        <w:t xml:space="preserve">7) To close an application, the user should select the "x" icon to close as normal for their local operating system (top-right corner for Windows).  Some applications use their own decorations instead of the operating system decorations and those have their own method to close specific to the application.  For example, Chrome uses its own decorations which are very similar to Windows, but not identical. </w:t>
-      </w:r>
-    </w:p>
-    <w:p/>
-    <w:p>
-      <w:r>
-        <w:t>Currently unsupported desktop operations:</w:t>
-      </w:r>
-    </w:p>
-    <w:p>
-      <w:pPr>
-        <w:pStyle w:val="ListParagraph"/>
-        <w:numPr>
-          <w:ilvl w:val="0"/>
-          <w:numId w:val="2"/>
-        </w:numPr>
-      </w:pPr>
-      <w:r>
-        <w:t>Starting and stopping Virtues</w:t>
-      </w:r>
-    </w:p>
-    <w:p>
-      <w:pPr>
-        <w:pStyle w:val="ListParagraph"/>
-        <w:numPr>
-          <w:ilvl w:val="0"/>
-          <w:numId w:val="2"/>
-        </w:numPr>
-      </w:pPr>
-      <w:r>
-        <w:t>Terminating Virtues</w:t>
-      </w:r>
-    </w:p>
-    <w:p>
-      <w:pPr>
-        <w:pStyle w:val="ListParagraph"/>
-        <w:numPr>
-          <w:ilvl w:val="0"/>
-          <w:numId w:val="2"/>
-        </w:numPr>
-      </w:pPr>
-      <w:r>
-        <w:t>Suspending a Virtue</w:t>
-      </w:r>
-    </w:p>
-    <w:p>
-      <w:pPr>
-        <w:ind w:left="360"/>
-      </w:pPr>
-      <w:bookmarkStart w:id="2" w:name="_GoBack"/>
-      <w:bookmarkEnd w:id="2"/>
-    </w:p>
     <w:sectPr>
-      <w:footerReference w:type="default" r:id="rId18"/>
-      <w:headerReference w:type="first" r:id="rId19"/>
-      <w:footerReference w:type="first" r:id="rId20"/>
+      <w:footerReference w:type="default" r:id="rId27"/>
+      <w:headerReference w:type="first" r:id="rId28"/>
+      <w:footerReference w:type="first" r:id="rId29"/>
       <w:pgSz w:w="12240" w:h="15840"/>
       <w:pgMar w:top="1440" w:right="1440" w:bottom="1440" w:left="1440" w:header="720" w:footer="720" w:gutter="0"/>
       <w:cols w:space="720"/>
@@ -1350,7 +2124,7 @@
 </file>
 
 <file path=word/endnotes.xml><?xml version="1.0" encoding="utf-8"?>
-<w:endnotes xmlns:wpc="http://schemas.microsoft.com/office/word/2010/wordprocessingCanvas" xmlns:cx="http://schemas.microsoft.com/office/drawing/2014/chartex" xmlns:cx1="http://schemas.microsoft.com/office/drawing/2015/9/8/chartex" xmlns:cx2="http://schemas.microsoft.com/office/drawing/2015/10/21/chartex" xmlns:cx3="http://schemas.microsoft.com/office/drawing/2016/5/9/chartex" xmlns:cx4="http://schemas.microsoft.com/office/drawing/2016/5/10/chartex" xmlns:cx5="http://schemas.microsoft.com/office/drawing/2016/5/11/chartex" xmlns:cx6="http://schemas.microsoft.com/office/drawing/2016/5/12/chartex" xmlns:cx7="http://schemas.microsoft.com/office/drawing/2016/5/13/chartex" xmlns:cx8="http://schemas.microsoft.com/office/drawing/2016/5/14/chartex" xmlns:mc="http://schemas.openxmlformats.org/markup-compatibility/2006" xmlns:aink="http://schemas.microsoft.com/office/drawing/2016/ink" xmlns:am3d="http://schemas.microsoft.com/office/drawing/2017/model3d" xmlns:o="urn:schemas-microsoft-com:office:office" xmlns:r="http://schemas.openxmlformats.org/officeDocument/2006/relationships" xmlns:m="http://schemas.openxmlformats.org/officeDocument/2006/math" xmlns:v="urn:schemas-microsoft-com:vml" xmlns:wp14="http://schemas.microsoft.com/office/word/2010/wordprocessingDrawing" xmlns:wp="http://schemas.openxmlformats.org/drawingml/2006/wordprocessingDrawing" xmlns:w10="urn:schemas-microsoft-com:office:word" xmlns:w="http://schemas.openxmlformats.org/wordprocessingml/2006/main" xmlns:w14="http://schemas.microsoft.com/office/word/2010/wordml" xmlns:w15="http://schemas.microsoft.com/office/word/2012/wordml" xmlns:w16cid="http://schemas.microsoft.com/office/word/2016/wordml/cid" xmlns:w16se="http://schemas.microsoft.com/office/word/2015/wordml/symex" xmlns:wpg="http://schemas.microsoft.com/office/word/2010/wordprocessingGroup" xmlns:wpi="http://schemas.microsoft.com/office/word/2010/wordprocessingInk" xmlns:wne="http://schemas.microsoft.com/office/word/2006/wordml" xmlns:wps="http://schemas.microsoft.com/office/word/2010/wordprocessingShape" mc:Ignorable="w14 w15 w16se w16cid wp14">
+<w:endnotes xmlns:wpc="http://schemas.microsoft.com/office/word/2010/wordprocessingCanvas" xmlns:mc="http://schemas.openxmlformats.org/markup-compatibility/2006" xmlns:o="urn:schemas-microsoft-com:office:office" xmlns:r="http://schemas.openxmlformats.org/officeDocument/2006/relationships" xmlns:m="http://schemas.openxmlformats.org/officeDocument/2006/math" xmlns:v="urn:schemas-microsoft-com:vml" xmlns:wp14="http://schemas.microsoft.com/office/word/2010/wordprocessingDrawing" xmlns:wp="http://schemas.openxmlformats.org/drawingml/2006/wordprocessingDrawing" xmlns:w10="urn:schemas-microsoft-com:office:word" xmlns:w="http://schemas.openxmlformats.org/wordprocessingml/2006/main" xmlns:w14="http://schemas.microsoft.com/office/word/2010/wordml" xmlns:wpg="http://schemas.microsoft.com/office/word/2010/wordprocessingGroup" xmlns:wpi="http://schemas.microsoft.com/office/word/2010/wordprocessingInk" xmlns:wne="http://schemas.microsoft.com/office/word/2006/wordml" xmlns:wps="http://schemas.microsoft.com/office/word/2010/wordprocessingShape" mc:Ignorable="w14 wp14">
   <w:endnote w:type="separator" w:id="-1">
     <w:p>
       <w:r>
@@ -1369,7 +2143,7 @@
 </file>
 
 <file path=word/footer1.xml><?xml version="1.0" encoding="utf-8"?>
-<w:ftr xmlns:wpc="http://schemas.microsoft.com/office/word/2010/wordprocessingCanvas" xmlns:cx="http://schemas.microsoft.com/office/drawing/2014/chartex" xmlns:cx1="http://schemas.microsoft.com/office/drawing/2015/9/8/chartex" xmlns:cx2="http://schemas.microsoft.com/office/drawing/2015/10/21/chartex" xmlns:cx3="http://schemas.microsoft.com/office/drawing/2016/5/9/chartex" xmlns:cx4="http://schemas.microsoft.com/office/drawing/2016/5/10/chartex" xmlns:cx5="http://schemas.microsoft.com/office/drawing/2016/5/11/chartex" xmlns:cx6="http://schemas.microsoft.com/office/drawing/2016/5/12/chartex" xmlns:cx7="http://schemas.microsoft.com/office/drawing/2016/5/13/chartex" xmlns:cx8="http://schemas.microsoft.com/office/drawing/2016/5/14/chartex" xmlns:mc="http://schemas.openxmlformats.org/markup-compatibility/2006" xmlns:aink="http://schemas.microsoft.com/office/drawing/2016/ink" xmlns:am3d="http://schemas.microsoft.com/office/drawing/2017/model3d" xmlns:o="urn:schemas-microsoft-com:office:office" xmlns:r="http://schemas.openxmlformats.org/officeDocument/2006/relationships" xmlns:m="http://schemas.openxmlformats.org/officeDocument/2006/math" xmlns:v="urn:schemas-microsoft-com:vml" xmlns:wp14="http://schemas.microsoft.com/office/word/2010/wordprocessingDrawing" xmlns:wp="http://schemas.openxmlformats.org/drawingml/2006/wordprocessingDrawing" xmlns:w10="urn:schemas-microsoft-com:office:word" xmlns:w="http://schemas.openxmlformats.org/wordprocessingml/2006/main" xmlns:w14="http://schemas.microsoft.com/office/word/2010/wordml" xmlns:w15="http://schemas.microsoft.com/office/word/2012/wordml" xmlns:w16cid="http://schemas.microsoft.com/office/word/2016/wordml/cid" xmlns:w16se="http://schemas.microsoft.com/office/word/2015/wordml/symex" xmlns:wpg="http://schemas.microsoft.com/office/word/2010/wordprocessingGroup" xmlns:wpi="http://schemas.microsoft.com/office/word/2010/wordprocessingInk" xmlns:wne="http://schemas.microsoft.com/office/word/2006/wordml" xmlns:wps="http://schemas.microsoft.com/office/word/2010/wordprocessingShape" mc:Ignorable="w14 w15 w16se w16cid wp14">
+<w:ftr xmlns:wpc="http://schemas.microsoft.com/office/word/2010/wordprocessingCanvas" xmlns:mc="http://schemas.openxmlformats.org/markup-compatibility/2006" xmlns:o="urn:schemas-microsoft-com:office:office" xmlns:r="http://schemas.openxmlformats.org/officeDocument/2006/relationships" xmlns:m="http://schemas.openxmlformats.org/officeDocument/2006/math" xmlns:v="urn:schemas-microsoft-com:vml" xmlns:wp14="http://schemas.microsoft.com/office/word/2010/wordprocessingDrawing" xmlns:wp="http://schemas.openxmlformats.org/drawingml/2006/wordprocessingDrawing" xmlns:w10="urn:schemas-microsoft-com:office:word" xmlns:w="http://schemas.openxmlformats.org/wordprocessingml/2006/main" xmlns:w14="http://schemas.microsoft.com/office/word/2010/wordml" xmlns:wpg="http://schemas.microsoft.com/office/word/2010/wordprocessingGroup" xmlns:wpi="http://schemas.microsoft.com/office/word/2010/wordprocessingInk" xmlns:wne="http://schemas.microsoft.com/office/word/2006/wordml" xmlns:wps="http://schemas.microsoft.com/office/word/2010/wordprocessingShape" mc:Ignorable="w14 wp14">
   <w:sdt>
     <w:sdtPr>
       <w:id w:val="97759961"/>
@@ -1401,7 +2175,7 @@
           <w:rPr>
             <w:noProof/>
           </w:rPr>
-          <w:t>2</w:t>
+          <w:t>4</w:t>
         </w:r>
         <w:r>
           <w:rPr>
@@ -1416,7 +2190,7 @@
 </file>
 
 <file path=word/footer2.xml><?xml version="1.0" encoding="utf-8"?>
-<w:ftr xmlns:wpc="http://schemas.microsoft.com/office/word/2010/wordprocessingCanvas" xmlns:cx="http://schemas.microsoft.com/office/drawing/2014/chartex" xmlns:cx1="http://schemas.microsoft.com/office/drawing/2015/9/8/chartex" xmlns:cx2="http://schemas.microsoft.com/office/drawing/2015/10/21/chartex" xmlns:cx3="http://schemas.microsoft.com/office/drawing/2016/5/9/chartex" xmlns:cx4="http://schemas.microsoft.com/office/drawing/2016/5/10/chartex" xmlns:cx5="http://schemas.microsoft.com/office/drawing/2016/5/11/chartex" xmlns:cx6="http://schemas.microsoft.com/office/drawing/2016/5/12/chartex" xmlns:cx7="http://schemas.microsoft.com/office/drawing/2016/5/13/chartex" xmlns:cx8="http://schemas.microsoft.com/office/drawing/2016/5/14/chartex" xmlns:mc="http://schemas.openxmlformats.org/markup-compatibility/2006" xmlns:aink="http://schemas.microsoft.com/office/drawing/2016/ink" xmlns:am3d="http://schemas.microsoft.com/office/drawing/2017/model3d" xmlns:o="urn:schemas-microsoft-com:office:office" xmlns:r="http://schemas.openxmlformats.org/officeDocument/2006/relationships" xmlns:m="http://schemas.openxmlformats.org/officeDocument/2006/math" xmlns:v="urn:schemas-microsoft-com:vml" xmlns:wp14="http://schemas.microsoft.com/office/word/2010/wordprocessingDrawing" xmlns:wp="http://schemas.openxmlformats.org/drawingml/2006/wordprocessingDrawing" xmlns:w10="urn:schemas-microsoft-com:office:word" xmlns:w="http://schemas.openxmlformats.org/wordprocessingml/2006/main" xmlns:w14="http://schemas.microsoft.com/office/word/2010/wordml" xmlns:w15="http://schemas.microsoft.com/office/word/2012/wordml" xmlns:w16cid="http://schemas.microsoft.com/office/word/2016/wordml/cid" xmlns:w16se="http://schemas.microsoft.com/office/word/2015/wordml/symex" xmlns:wpg="http://schemas.microsoft.com/office/word/2010/wordprocessingGroup" xmlns:wpi="http://schemas.microsoft.com/office/word/2010/wordprocessingInk" xmlns:wne="http://schemas.microsoft.com/office/word/2006/wordml" xmlns:wps="http://schemas.microsoft.com/office/word/2010/wordprocessingShape" mc:Ignorable="w14 w15 w16se w16cid wp14">
+<w:ftr xmlns:wpc="http://schemas.microsoft.com/office/word/2010/wordprocessingCanvas" xmlns:mc="http://schemas.openxmlformats.org/markup-compatibility/2006" xmlns:o="urn:schemas-microsoft-com:office:office" xmlns:r="http://schemas.openxmlformats.org/officeDocument/2006/relationships" xmlns:m="http://schemas.openxmlformats.org/officeDocument/2006/math" xmlns:v="urn:schemas-microsoft-com:vml" xmlns:wp14="http://schemas.microsoft.com/office/word/2010/wordprocessingDrawing" xmlns:wp="http://schemas.openxmlformats.org/drawingml/2006/wordprocessingDrawing" xmlns:w10="urn:schemas-microsoft-com:office:word" xmlns:w="http://schemas.openxmlformats.org/wordprocessingml/2006/main" xmlns:w14="http://schemas.microsoft.com/office/word/2010/wordml" xmlns:wpg="http://schemas.microsoft.com/office/word/2010/wordprocessingGroup" xmlns:wpi="http://schemas.microsoft.com/office/word/2010/wordprocessingInk" xmlns:wne="http://schemas.microsoft.com/office/word/2006/wordml" xmlns:wps="http://schemas.microsoft.com/office/word/2010/wordprocessingShape" mc:Ignorable="w14 wp14">
   <w:p>
     <w:pPr>
       <w:pStyle w:val="Footer"/>
@@ -1435,7 +2209,7 @@
 </file>
 
 <file path=word/footnotes.xml><?xml version="1.0" encoding="utf-8"?>
-<w:footnotes xmlns:wpc="http://schemas.microsoft.com/office/word/2010/wordprocessingCanvas" xmlns:cx="http://schemas.microsoft.com/office/drawing/2014/chartex" xmlns:cx1="http://schemas.microsoft.com/office/drawing/2015/9/8/chartex" xmlns:cx2="http://schemas.microsoft.com/office/drawing/2015/10/21/chartex" xmlns:cx3="http://schemas.microsoft.com/office/drawing/2016/5/9/chartex" xmlns:cx4="http://schemas.microsoft.com/office/drawing/2016/5/10/chartex" xmlns:cx5="http://schemas.microsoft.com/office/drawing/2016/5/11/chartex" xmlns:cx6="http://schemas.microsoft.com/office/drawing/2016/5/12/chartex" xmlns:cx7="http://schemas.microsoft.com/office/drawing/2016/5/13/chartex" xmlns:cx8="http://schemas.microsoft.com/office/drawing/2016/5/14/chartex" xmlns:mc="http://schemas.openxmlformats.org/markup-compatibility/2006" xmlns:aink="http://schemas.microsoft.com/office/drawing/2016/ink" xmlns:am3d="http://schemas.microsoft.com/office/drawing/2017/model3d" xmlns:o="urn:schemas-microsoft-com:office:office" xmlns:r="http://schemas.openxmlformats.org/officeDocument/2006/relationships" xmlns:m="http://schemas.openxmlformats.org/officeDocument/2006/math" xmlns:v="urn:schemas-microsoft-com:vml" xmlns:wp14="http://schemas.microsoft.com/office/word/2010/wordprocessingDrawing" xmlns:wp="http://schemas.openxmlformats.org/drawingml/2006/wordprocessingDrawing" xmlns:w10="urn:schemas-microsoft-com:office:word" xmlns:w="http://schemas.openxmlformats.org/wordprocessingml/2006/main" xmlns:w14="http://schemas.microsoft.com/office/word/2010/wordml" xmlns:w15="http://schemas.microsoft.com/office/word/2012/wordml" xmlns:w16cid="http://schemas.microsoft.com/office/word/2016/wordml/cid" xmlns:w16se="http://schemas.microsoft.com/office/word/2015/wordml/symex" xmlns:wpg="http://schemas.microsoft.com/office/word/2010/wordprocessingGroup" xmlns:wpi="http://schemas.microsoft.com/office/word/2010/wordprocessingInk" xmlns:wne="http://schemas.microsoft.com/office/word/2006/wordml" xmlns:wps="http://schemas.microsoft.com/office/word/2010/wordprocessingShape" mc:Ignorable="w14 w15 w16se w16cid wp14">
+<w:footnotes xmlns:wpc="http://schemas.microsoft.com/office/word/2010/wordprocessingCanvas" xmlns:mc="http://schemas.openxmlformats.org/markup-compatibility/2006" xmlns:o="urn:schemas-microsoft-com:office:office" xmlns:r="http://schemas.openxmlformats.org/officeDocument/2006/relationships" xmlns:m="http://schemas.openxmlformats.org/officeDocument/2006/math" xmlns:v="urn:schemas-microsoft-com:vml" xmlns:wp14="http://schemas.microsoft.com/office/word/2010/wordprocessingDrawing" xmlns:wp="http://schemas.openxmlformats.org/drawingml/2006/wordprocessingDrawing" xmlns:w10="urn:schemas-microsoft-com:office:word" xmlns:w="http://schemas.openxmlformats.org/wordprocessingml/2006/main" xmlns:w14="http://schemas.microsoft.com/office/word/2010/wordml" xmlns:wpg="http://schemas.microsoft.com/office/word/2010/wordprocessingGroup" xmlns:wpi="http://schemas.microsoft.com/office/word/2010/wordprocessingInk" xmlns:wne="http://schemas.microsoft.com/office/word/2006/wordml" xmlns:wps="http://schemas.microsoft.com/office/word/2010/wordprocessingShape" mc:Ignorable="w14 wp14">
   <w:footnote w:type="separator" w:id="-1">
     <w:p>
       <w:r>
@@ -1454,7 +2228,7 @@
 </file>
 
 <file path=word/header1.xml><?xml version="1.0" encoding="utf-8"?>
-<w:hdr xmlns:wpc="http://schemas.microsoft.com/office/word/2010/wordprocessingCanvas" xmlns:cx="http://schemas.microsoft.com/office/drawing/2014/chartex" xmlns:cx1="http://schemas.microsoft.com/office/drawing/2015/9/8/chartex" xmlns:cx2="http://schemas.microsoft.com/office/drawing/2015/10/21/chartex" xmlns:cx3="http://schemas.microsoft.com/office/drawing/2016/5/9/chartex" xmlns:cx4="http://schemas.microsoft.com/office/drawing/2016/5/10/chartex" xmlns:cx5="http://schemas.microsoft.com/office/drawing/2016/5/11/chartex" xmlns:cx6="http://schemas.microsoft.com/office/drawing/2016/5/12/chartex" xmlns:cx7="http://schemas.microsoft.com/office/drawing/2016/5/13/chartex" xmlns:cx8="http://schemas.microsoft.com/office/drawing/2016/5/14/chartex" xmlns:mc="http://schemas.openxmlformats.org/markup-compatibility/2006" xmlns:aink="http://schemas.microsoft.com/office/drawing/2016/ink" xmlns:am3d="http://schemas.microsoft.com/office/drawing/2017/model3d" xmlns:o="urn:schemas-microsoft-com:office:office" xmlns:r="http://schemas.openxmlformats.org/officeDocument/2006/relationships" xmlns:m="http://schemas.openxmlformats.org/officeDocument/2006/math" xmlns:v="urn:schemas-microsoft-com:vml" xmlns:wp14="http://schemas.microsoft.com/office/word/2010/wordprocessingDrawing" xmlns:wp="http://schemas.openxmlformats.org/drawingml/2006/wordprocessingDrawing" xmlns:w10="urn:schemas-microsoft-com:office:word" xmlns:w="http://schemas.openxmlformats.org/wordprocessingml/2006/main" xmlns:w14="http://schemas.microsoft.com/office/word/2010/wordml" xmlns:w15="http://schemas.microsoft.com/office/word/2012/wordml" xmlns:w16cid="http://schemas.microsoft.com/office/word/2016/wordml/cid" xmlns:w16se="http://schemas.microsoft.com/office/word/2015/wordml/symex" xmlns:wpg="http://schemas.microsoft.com/office/word/2010/wordprocessingGroup" xmlns:wpi="http://schemas.microsoft.com/office/word/2010/wordprocessingInk" xmlns:wne="http://schemas.microsoft.com/office/word/2006/wordml" xmlns:wps="http://schemas.microsoft.com/office/word/2010/wordprocessingShape" mc:Ignorable="w14 w15 w16se w16cid wp14">
+<w:hdr xmlns:wpc="http://schemas.microsoft.com/office/word/2010/wordprocessingCanvas" xmlns:mc="http://schemas.openxmlformats.org/markup-compatibility/2006" xmlns:o="urn:schemas-microsoft-com:office:office" xmlns:r="http://schemas.openxmlformats.org/officeDocument/2006/relationships" xmlns:m="http://schemas.openxmlformats.org/officeDocument/2006/math" xmlns:v="urn:schemas-microsoft-com:vml" xmlns:wp14="http://schemas.microsoft.com/office/word/2010/wordprocessingDrawing" xmlns:wp="http://schemas.openxmlformats.org/drawingml/2006/wordprocessingDrawing" xmlns:w10="urn:schemas-microsoft-com:office:word" xmlns:w="http://schemas.openxmlformats.org/wordprocessingml/2006/main" xmlns:w14="http://schemas.microsoft.com/office/word/2010/wordml" xmlns:wpg="http://schemas.microsoft.com/office/word/2010/wordprocessingGroup" xmlns:wpi="http://schemas.microsoft.com/office/word/2010/wordprocessingInk" xmlns:wne="http://schemas.microsoft.com/office/word/2006/wordml" xmlns:wps="http://schemas.microsoft.com/office/word/2010/wordprocessingShape" mc:Ignorable="w14 wp14">
   <w:p>
     <w:pPr>
       <w:pStyle w:val="Header"/>
@@ -1576,8 +2350,8 @@
 </file>
 
 <file path=word/numbering.xml><?xml version="1.0" encoding="utf-8"?>
-<w:numbering xmlns:wpc="http://schemas.microsoft.com/office/word/2010/wordprocessingCanvas" xmlns:cx="http://schemas.microsoft.com/office/drawing/2014/chartex" xmlns:cx1="http://schemas.microsoft.com/office/drawing/2015/9/8/chartex" xmlns:cx2="http://schemas.microsoft.com/office/drawing/2015/10/21/chartex" xmlns:cx3="http://schemas.microsoft.com/office/drawing/2016/5/9/chartex" xmlns:cx4="http://schemas.microsoft.com/office/drawing/2016/5/10/chartex" xmlns:cx5="http://schemas.microsoft.com/office/drawing/2016/5/11/chartex" xmlns:cx6="http://schemas.microsoft.com/office/drawing/2016/5/12/chartex" xmlns:cx7="http://schemas.microsoft.com/office/drawing/2016/5/13/chartex" xmlns:cx8="http://schemas.microsoft.com/office/drawing/2016/5/14/chartex" xmlns:mc="http://schemas.openxmlformats.org/markup-compatibility/2006" xmlns:aink="http://schemas.microsoft.com/office/drawing/2016/ink" xmlns:am3d="http://schemas.microsoft.com/office/drawing/2017/model3d" xmlns:o="urn:schemas-microsoft-com:office:office" xmlns:r="http://schemas.openxmlformats.org/officeDocument/2006/relationships" xmlns:m="http://schemas.openxmlformats.org/officeDocument/2006/math" xmlns:v="urn:schemas-microsoft-com:vml" xmlns:wp14="http://schemas.microsoft.com/office/word/2010/wordprocessingDrawing" xmlns:wp="http://schemas.openxmlformats.org/drawingml/2006/wordprocessingDrawing" xmlns:w10="urn:schemas-microsoft-com:office:word" xmlns:w="http://schemas.openxmlformats.org/wordprocessingml/2006/main" xmlns:w14="http://schemas.microsoft.com/office/word/2010/wordml" xmlns:w15="http://schemas.microsoft.com/office/word/2012/wordml" xmlns:w16cid="http://schemas.microsoft.com/office/word/2016/wordml/cid" xmlns:w16se="http://schemas.microsoft.com/office/word/2015/wordml/symex" xmlns:wpg="http://schemas.microsoft.com/office/word/2010/wordprocessingGroup" xmlns:wpi="http://schemas.microsoft.com/office/word/2010/wordprocessingInk" xmlns:wne="http://schemas.microsoft.com/office/word/2006/wordml" xmlns:wps="http://schemas.microsoft.com/office/word/2010/wordprocessingShape" mc:Ignorable="w14 w15 w16se w16cid wp14">
-  <w:abstractNum w:abstractNumId="0" w15:restartNumberingAfterBreak="0">
+<w:numbering xmlns:wpc="http://schemas.microsoft.com/office/word/2010/wordprocessingCanvas" xmlns:mc="http://schemas.openxmlformats.org/markup-compatibility/2006" xmlns:o="urn:schemas-microsoft-com:office:office" xmlns:r="http://schemas.openxmlformats.org/officeDocument/2006/relationships" xmlns:m="http://schemas.openxmlformats.org/officeDocument/2006/math" xmlns:v="urn:schemas-microsoft-com:vml" xmlns:wp14="http://schemas.microsoft.com/office/word/2010/wordprocessingDrawing" xmlns:wp="http://schemas.openxmlformats.org/drawingml/2006/wordprocessingDrawing" xmlns:w10="urn:schemas-microsoft-com:office:word" xmlns:w="http://schemas.openxmlformats.org/wordprocessingml/2006/main" xmlns:w14="http://schemas.microsoft.com/office/word/2010/wordml" xmlns:wpg="http://schemas.microsoft.com/office/word/2010/wordprocessingGroup" xmlns:wpi="http://schemas.microsoft.com/office/word/2010/wordprocessingInk" xmlns:wne="http://schemas.microsoft.com/office/word/2006/wordml" xmlns:wps="http://schemas.microsoft.com/office/word/2010/wordprocessingShape" mc:Ignorable="w14 wp14">
+  <w:abstractNum w:abstractNumId="0">
     <w:nsid w:val="FFFFFF7C"/>
     <w:multiLevelType w:val="singleLevel"/>
     <w:tmpl w:val="C4986F66"/>
@@ -1594,7 +2368,7 @@
       </w:pPr>
     </w:lvl>
   </w:abstractNum>
-  <w:abstractNum w:abstractNumId="1" w15:restartNumberingAfterBreak="0">
+  <w:abstractNum w:abstractNumId="1">
     <w:nsid w:val="FFFFFF7D"/>
     <w:multiLevelType w:val="singleLevel"/>
     <w:tmpl w:val="A8763C0C"/>
@@ -1611,7 +2385,7 @@
       </w:pPr>
     </w:lvl>
   </w:abstractNum>
-  <w:abstractNum w:abstractNumId="2" w15:restartNumberingAfterBreak="0">
+  <w:abstractNum w:abstractNumId="2">
     <w:nsid w:val="FFFFFF7E"/>
     <w:multiLevelType w:val="singleLevel"/>
     <w:tmpl w:val="26D2C1D4"/>
@@ -1628,7 +2402,7 @@
       </w:pPr>
     </w:lvl>
   </w:abstractNum>
-  <w:abstractNum w:abstractNumId="3" w15:restartNumberingAfterBreak="0">
+  <w:abstractNum w:abstractNumId="3">
     <w:nsid w:val="FFFFFF7F"/>
     <w:multiLevelType w:val="singleLevel"/>
     <w:tmpl w:val="9AF4021C"/>
@@ -1645,7 +2419,7 @@
       </w:pPr>
     </w:lvl>
   </w:abstractNum>
-  <w:abstractNum w:abstractNumId="4" w15:restartNumberingAfterBreak="0">
+  <w:abstractNum w:abstractNumId="4">
     <w:nsid w:val="FFFFFF80"/>
     <w:multiLevelType w:val="singleLevel"/>
     <w:tmpl w:val="6FA68F66"/>
@@ -1665,7 +2439,7 @@
       </w:rPr>
     </w:lvl>
   </w:abstractNum>
-  <w:abstractNum w:abstractNumId="5" w15:restartNumberingAfterBreak="0">
+  <w:abstractNum w:abstractNumId="5">
     <w:nsid w:val="FFFFFF81"/>
     <w:multiLevelType w:val="singleLevel"/>
     <w:tmpl w:val="A580A6C0"/>
@@ -1685,7 +2459,7 @@
       </w:rPr>
     </w:lvl>
   </w:abstractNum>
-  <w:abstractNum w:abstractNumId="6" w15:restartNumberingAfterBreak="0">
+  <w:abstractNum w:abstractNumId="6">
     <w:nsid w:val="FFFFFF82"/>
     <w:multiLevelType w:val="singleLevel"/>
     <w:tmpl w:val="2EFE450A"/>
@@ -1705,7 +2479,7 @@
       </w:rPr>
     </w:lvl>
   </w:abstractNum>
-  <w:abstractNum w:abstractNumId="7" w15:restartNumberingAfterBreak="0">
+  <w:abstractNum w:abstractNumId="7">
     <w:nsid w:val="FFFFFF83"/>
     <w:multiLevelType w:val="singleLevel"/>
     <w:tmpl w:val="772C68B4"/>
@@ -1725,7 +2499,7 @@
       </w:rPr>
     </w:lvl>
   </w:abstractNum>
-  <w:abstractNum w:abstractNumId="8" w15:restartNumberingAfterBreak="0">
+  <w:abstractNum w:abstractNumId="8">
     <w:nsid w:val="FFFFFF88"/>
     <w:multiLevelType w:val="singleLevel"/>
     <w:tmpl w:val="146242D6"/>
@@ -1742,7 +2516,7 @@
       </w:pPr>
     </w:lvl>
   </w:abstractNum>
-  <w:abstractNum w:abstractNumId="9" w15:restartNumberingAfterBreak="0">
+  <w:abstractNum w:abstractNumId="9">
     <w:nsid w:val="FFFFFF89"/>
     <w:multiLevelType w:val="singleLevel"/>
     <w:tmpl w:val="12BC200A"/>
@@ -1762,7 +2536,7 @@
       </w:rPr>
     </w:lvl>
   </w:abstractNum>
-  <w:abstractNum w:abstractNumId="10" w15:restartNumberingAfterBreak="0">
+  <w:abstractNum w:abstractNumId="10">
     <w:nsid w:val="07370819"/>
     <w:multiLevelType w:val="multilevel"/>
     <w:tmpl w:val="0409001F"/>
@@ -1848,7 +2622,7 @@
       </w:pPr>
     </w:lvl>
   </w:abstractNum>
-  <w:abstractNum w:abstractNumId="11" w15:restartNumberingAfterBreak="0">
+  <w:abstractNum w:abstractNumId="11">
     <w:nsid w:val="0A42467A"/>
     <w:multiLevelType w:val="multilevel"/>
     <w:tmpl w:val="32C64BCA"/>
@@ -1935,7 +2709,7 @@
       </w:pPr>
     </w:lvl>
   </w:abstractNum>
-  <w:abstractNum w:abstractNumId="12" w15:restartNumberingAfterBreak="0">
+  <w:abstractNum w:abstractNumId="12">
     <w:nsid w:val="0B086CCA"/>
     <w:multiLevelType w:val="multilevel"/>
     <w:tmpl w:val="04090023"/>
@@ -2022,7 +2796,7 @@
       </w:pPr>
     </w:lvl>
   </w:abstractNum>
-  <w:abstractNum w:abstractNumId="13" w15:restartNumberingAfterBreak="0">
+  <w:abstractNum w:abstractNumId="13">
     <w:nsid w:val="0DBE68A0"/>
     <w:multiLevelType w:val="multilevel"/>
     <w:tmpl w:val="0409001F"/>
@@ -2108,7 +2882,7 @@
       </w:pPr>
     </w:lvl>
   </w:abstractNum>
-  <w:abstractNum w:abstractNumId="14" w15:restartNumberingAfterBreak="0">
+  <w:abstractNum w:abstractNumId="14">
     <w:nsid w:val="1482775B"/>
     <w:multiLevelType w:val="multilevel"/>
     <w:tmpl w:val="0EBA3C40"/>
@@ -2194,7 +2968,7 @@
       </w:pPr>
     </w:lvl>
   </w:abstractNum>
-  <w:abstractNum w:abstractNumId="15" w15:restartNumberingAfterBreak="0">
+  <w:abstractNum w:abstractNumId="15">
     <w:nsid w:val="157272BF"/>
     <w:multiLevelType w:val="multilevel"/>
     <w:tmpl w:val="0409001D"/>
@@ -2280,7 +3054,7 @@
       </w:pPr>
     </w:lvl>
   </w:abstractNum>
-  <w:abstractNum w:abstractNumId="16" w15:restartNumberingAfterBreak="0">
+  <w:abstractNum w:abstractNumId="16">
     <w:nsid w:val="21D238B6"/>
     <w:multiLevelType w:val="multilevel"/>
     <w:tmpl w:val="BC36F42C"/>
@@ -2420,7 +3194,7 @@
       </w:rPr>
     </w:lvl>
   </w:abstractNum>
-  <w:abstractNum w:abstractNumId="17" w15:restartNumberingAfterBreak="0">
+  <w:abstractNum w:abstractNumId="17">
     <w:nsid w:val="3C332AE1"/>
     <w:multiLevelType w:val="hybridMultilevel"/>
     <w:tmpl w:val="4E163686"/>
@@ -2533,7 +3307,7 @@
       </w:rPr>
     </w:lvl>
   </w:abstractNum>
-  <w:abstractNum w:abstractNumId="18" w15:restartNumberingAfterBreak="0">
+  <w:abstractNum w:abstractNumId="18">
     <w:nsid w:val="3F9A3F7E"/>
     <w:multiLevelType w:val="multilevel"/>
     <w:tmpl w:val="04090023"/>
@@ -2620,7 +3394,7 @@
       </w:pPr>
     </w:lvl>
   </w:abstractNum>
-  <w:abstractNum w:abstractNumId="19" w15:restartNumberingAfterBreak="0">
+  <w:abstractNum w:abstractNumId="19">
     <w:nsid w:val="4986523D"/>
     <w:multiLevelType w:val="multilevel"/>
     <w:tmpl w:val="0409001D"/>
@@ -2706,7 +3480,7 @@
       </w:pPr>
     </w:lvl>
   </w:abstractNum>
-  <w:abstractNum w:abstractNumId="20" w15:restartNumberingAfterBreak="0">
+  <w:abstractNum w:abstractNumId="20">
     <w:nsid w:val="4DAF7E63"/>
     <w:multiLevelType w:val="hybridMultilevel"/>
     <w:tmpl w:val="FAD69444"/>
@@ -2807,6 +3581,119 @@
       </w:rPr>
     </w:lvl>
     <w:lvl w:ilvl="8" w:tplc="C6600664">
+      <w:start w:val="1"/>
+      <w:numFmt w:val="bullet"/>
+      <w:lvlText w:val=""/>
+      <w:lvlJc w:val="left"/>
+      <w:pPr>
+        <w:ind w:left="6480" w:hanging="360"/>
+      </w:pPr>
+      <w:rPr>
+        <w:rFonts w:ascii="Wingdings" w:hAnsi="Wingdings" w:hint="default"/>
+      </w:rPr>
+    </w:lvl>
+  </w:abstractNum>
+  <w:abstractNum w:abstractNumId="21">
+    <w:nsid w:val="7DDC2585"/>
+    <w:multiLevelType w:val="hybridMultilevel"/>
+    <w:tmpl w:val="ED50AD2E"/>
+    <w:lvl w:ilvl="0" w:tplc="04090001">
+      <w:start w:val="1"/>
+      <w:numFmt w:val="bullet"/>
+      <w:lvlText w:val=""/>
+      <w:lvlJc w:val="left"/>
+      <w:pPr>
+        <w:ind w:left="720" w:hanging="360"/>
+      </w:pPr>
+      <w:rPr>
+        <w:rFonts w:ascii="Symbol" w:hAnsi="Symbol" w:hint="default"/>
+      </w:rPr>
+    </w:lvl>
+    <w:lvl w:ilvl="1" w:tplc="04090003">
+      <w:start w:val="1"/>
+      <w:numFmt w:val="bullet"/>
+      <w:lvlText w:val="o"/>
+      <w:lvlJc w:val="left"/>
+      <w:pPr>
+        <w:ind w:left="1440" w:hanging="360"/>
+      </w:pPr>
+      <w:rPr>
+        <w:rFonts w:ascii="Courier New" w:hAnsi="Courier New" w:cs="Courier New" w:hint="default"/>
+      </w:rPr>
+    </w:lvl>
+    <w:lvl w:ilvl="2" w:tplc="04090005" w:tentative="1">
+      <w:start w:val="1"/>
+      <w:numFmt w:val="bullet"/>
+      <w:lvlText w:val=""/>
+      <w:lvlJc w:val="left"/>
+      <w:pPr>
+        <w:ind w:left="2160" w:hanging="360"/>
+      </w:pPr>
+      <w:rPr>
+        <w:rFonts w:ascii="Wingdings" w:hAnsi="Wingdings" w:hint="default"/>
+      </w:rPr>
+    </w:lvl>
+    <w:lvl w:ilvl="3" w:tplc="04090001" w:tentative="1">
+      <w:start w:val="1"/>
+      <w:numFmt w:val="bullet"/>
+      <w:lvlText w:val=""/>
+      <w:lvlJc w:val="left"/>
+      <w:pPr>
+        <w:ind w:left="2880" w:hanging="360"/>
+      </w:pPr>
+      <w:rPr>
+        <w:rFonts w:ascii="Symbol" w:hAnsi="Symbol" w:hint="default"/>
+      </w:rPr>
+    </w:lvl>
+    <w:lvl w:ilvl="4" w:tplc="04090003" w:tentative="1">
+      <w:start w:val="1"/>
+      <w:numFmt w:val="bullet"/>
+      <w:lvlText w:val="o"/>
+      <w:lvlJc w:val="left"/>
+      <w:pPr>
+        <w:ind w:left="3600" w:hanging="360"/>
+      </w:pPr>
+      <w:rPr>
+        <w:rFonts w:ascii="Courier New" w:hAnsi="Courier New" w:cs="Courier New" w:hint="default"/>
+      </w:rPr>
+    </w:lvl>
+    <w:lvl w:ilvl="5" w:tplc="04090005" w:tentative="1">
+      <w:start w:val="1"/>
+      <w:numFmt w:val="bullet"/>
+      <w:lvlText w:val=""/>
+      <w:lvlJc w:val="left"/>
+      <w:pPr>
+        <w:ind w:left="4320" w:hanging="360"/>
+      </w:pPr>
+      <w:rPr>
+        <w:rFonts w:ascii="Wingdings" w:hAnsi="Wingdings" w:hint="default"/>
+      </w:rPr>
+    </w:lvl>
+    <w:lvl w:ilvl="6" w:tplc="04090001" w:tentative="1">
+      <w:start w:val="1"/>
+      <w:numFmt w:val="bullet"/>
+      <w:lvlText w:val=""/>
+      <w:lvlJc w:val="left"/>
+      <w:pPr>
+        <w:ind w:left="5040" w:hanging="360"/>
+      </w:pPr>
+      <w:rPr>
+        <w:rFonts w:ascii="Symbol" w:hAnsi="Symbol" w:hint="default"/>
+      </w:rPr>
+    </w:lvl>
+    <w:lvl w:ilvl="7" w:tplc="04090003" w:tentative="1">
+      <w:start w:val="1"/>
+      <w:numFmt w:val="bullet"/>
+      <w:lvlText w:val="o"/>
+      <w:lvlJc w:val="left"/>
+      <w:pPr>
+        <w:ind w:left="5760" w:hanging="360"/>
+      </w:pPr>
+      <w:rPr>
+        <w:rFonts w:ascii="Courier New" w:hAnsi="Courier New" w:cs="Courier New" w:hint="default"/>
+      </w:rPr>
+    </w:lvl>
+    <w:lvl w:ilvl="8" w:tplc="04090005" w:tentative="1">
       <w:start w:val="1"/>
       <w:numFmt w:val="bullet"/>
       <w:lvlText w:val=""/>
@@ -2942,11 +3829,14 @@
   <w:num w:numId="32">
     <w:abstractNumId w:val="16"/>
   </w:num>
+  <w:num w:numId="33">
+    <w:abstractNumId w:val="21"/>
+  </w:num>
 </w:numbering>
 </file>
 
 <file path=word/styles.xml><?xml version="1.0" encoding="utf-8"?>
-<w:styles xmlns:mc="http://schemas.openxmlformats.org/markup-compatibility/2006" xmlns:r="http://schemas.openxmlformats.org/officeDocument/2006/relationships" xmlns:w="http://schemas.openxmlformats.org/wordprocessingml/2006/main" xmlns:w14="http://schemas.microsoft.com/office/word/2010/wordml" xmlns:w15="http://schemas.microsoft.com/office/word/2012/wordml" xmlns:w16cid="http://schemas.microsoft.com/office/word/2016/wordml/cid" xmlns:w16se="http://schemas.microsoft.com/office/word/2015/wordml/symex" mc:Ignorable="w14 w15 w16se w16cid">
+<w:styles xmlns:mc="http://schemas.openxmlformats.org/markup-compatibility/2006" xmlns:r="http://schemas.openxmlformats.org/officeDocument/2006/relationships" xmlns:w="http://schemas.openxmlformats.org/wordprocessingml/2006/main" xmlns:w14="http://schemas.microsoft.com/office/word/2010/wordml" mc:Ignorable="w14">
   <w:docDefaults>
     <w:rPrDefault>
       <w:rPr>
@@ -2962,382 +3852,1255 @@
       </w:pPr>
     </w:pPrDefault>
   </w:docDefaults>
-  <w:latentStyles w:defLockedState="0" w:defUIPriority="99" w:defSemiHidden="0" w:defUnhideWhenUsed="0" w:defQFormat="0" w:count="375">
-    <w:lsdException w:name="Normal" w:uiPriority="0" w:qFormat="1"/>
-    <w:lsdException w:name="heading 1" w:uiPriority="0" w:qFormat="1"/>
-    <w:lsdException w:name="heading 2" w:semiHidden="1" w:uiPriority="0" w:unhideWhenUsed="1" w:qFormat="1"/>
-    <w:lsdException w:name="heading 3" w:semiHidden="1" w:uiPriority="0" w:unhideWhenUsed="1" w:qFormat="1"/>
-    <w:lsdException w:name="heading 4" w:semiHidden="1" w:uiPriority="0" w:unhideWhenUsed="1" w:qFormat="1"/>
-    <w:lsdException w:name="heading 5" w:semiHidden="1" w:uiPriority="0" w:unhideWhenUsed="1" w:qFormat="1"/>
-    <w:lsdException w:name="heading 6" w:semiHidden="1" w:uiPriority="0" w:unhideWhenUsed="1" w:qFormat="1"/>
-    <w:lsdException w:name="heading 7" w:semiHidden="1" w:uiPriority="0" w:unhideWhenUsed="1" w:qFormat="1"/>
-    <w:lsdException w:name="heading 8" w:semiHidden="1" w:uiPriority="9" w:unhideWhenUsed="1" w:qFormat="1"/>
-    <w:lsdException w:name="heading 9" w:semiHidden="1" w:uiPriority="9" w:unhideWhenUsed="1" w:qFormat="1"/>
-    <w:lsdException w:name="index 1" w:semiHidden="1" w:unhideWhenUsed="1"/>
-    <w:lsdException w:name="index 2" w:semiHidden="1" w:unhideWhenUsed="1"/>
-    <w:lsdException w:name="index 3" w:semiHidden="1" w:unhideWhenUsed="1"/>
-    <w:lsdException w:name="index 4" w:semiHidden="1" w:unhideWhenUsed="1"/>
-    <w:lsdException w:name="index 5" w:semiHidden="1" w:unhideWhenUsed="1"/>
-    <w:lsdException w:name="index 6" w:semiHidden="1" w:unhideWhenUsed="1"/>
-    <w:lsdException w:name="index 7" w:semiHidden="1" w:unhideWhenUsed="1"/>
-    <w:lsdException w:name="index 8" w:semiHidden="1" w:unhideWhenUsed="1"/>
-    <w:lsdException w:name="index 9" w:semiHidden="1" w:unhideWhenUsed="1"/>
-    <w:lsdException w:name="toc 1" w:semiHidden="1" w:uiPriority="39" w:unhideWhenUsed="1"/>
-    <w:lsdException w:name="toc 2" w:semiHidden="1" w:uiPriority="39" w:unhideWhenUsed="1"/>
-    <w:lsdException w:name="toc 3" w:semiHidden="1" w:uiPriority="39" w:unhideWhenUsed="1"/>
-    <w:lsdException w:name="toc 4" w:semiHidden="1" w:uiPriority="39" w:unhideWhenUsed="1"/>
-    <w:lsdException w:name="toc 5" w:semiHidden="1" w:uiPriority="39" w:unhideWhenUsed="1"/>
-    <w:lsdException w:name="toc 6" w:semiHidden="1" w:uiPriority="39" w:unhideWhenUsed="1"/>
-    <w:lsdException w:name="toc 7" w:semiHidden="1" w:uiPriority="39" w:unhideWhenUsed="1"/>
-    <w:lsdException w:name="toc 8" w:semiHidden="1" w:uiPriority="39" w:unhideWhenUsed="1"/>
-    <w:lsdException w:name="toc 9" w:semiHidden="1" w:uiPriority="39" w:unhideWhenUsed="1"/>
-    <w:lsdException w:name="Normal Indent" w:semiHidden="1" w:unhideWhenUsed="1"/>
-    <w:lsdException w:name="footnote text" w:semiHidden="1" w:unhideWhenUsed="1"/>
-    <w:lsdException w:name="annotation text" w:semiHidden="1" w:unhideWhenUsed="1"/>
-    <w:lsdException w:name="header" w:semiHidden="1" w:unhideWhenUsed="1"/>
-    <w:lsdException w:name="footer" w:semiHidden="1" w:unhideWhenUsed="1"/>
-    <w:lsdException w:name="index heading" w:semiHidden="1" w:unhideWhenUsed="1"/>
-    <w:lsdException w:name="caption" w:semiHidden="1" w:uiPriority="35" w:unhideWhenUsed="1" w:qFormat="1"/>
-    <w:lsdException w:name="table of figures" w:semiHidden="1" w:unhideWhenUsed="1"/>
-    <w:lsdException w:name="envelope address" w:semiHidden="1" w:unhideWhenUsed="1"/>
-    <w:lsdException w:name="envelope return" w:semiHidden="1" w:unhideWhenUsed="1"/>
-    <w:lsdException w:name="footnote reference" w:semiHidden="1" w:unhideWhenUsed="1"/>
-    <w:lsdException w:name="annotation reference" w:semiHidden="1" w:unhideWhenUsed="1"/>
-    <w:lsdException w:name="line number" w:semiHidden="1" w:unhideWhenUsed="1"/>
-    <w:lsdException w:name="page number" w:semiHidden="1" w:unhideWhenUsed="1"/>
-    <w:lsdException w:name="endnote reference" w:semiHidden="1" w:unhideWhenUsed="1"/>
-    <w:lsdException w:name="endnote text" w:semiHidden="1" w:unhideWhenUsed="1"/>
-    <w:lsdException w:name="table of authorities" w:semiHidden="1" w:unhideWhenUsed="1"/>
-    <w:lsdException w:name="macro" w:semiHidden="1" w:unhideWhenUsed="1"/>
-    <w:lsdException w:name="toa heading" w:semiHidden="1" w:unhideWhenUsed="1"/>
-    <w:lsdException w:name="List" w:semiHidden="1" w:unhideWhenUsed="1"/>
-    <w:lsdException w:name="List Bullet" w:semiHidden="1" w:unhideWhenUsed="1"/>
-    <w:lsdException w:name="List Number" w:semiHidden="1" w:unhideWhenUsed="1"/>
-    <w:lsdException w:name="List 2" w:semiHidden="1" w:unhideWhenUsed="1"/>
-    <w:lsdException w:name="List 3" w:semiHidden="1" w:unhideWhenUsed="1"/>
-    <w:lsdException w:name="List 4" w:semiHidden="1" w:unhideWhenUsed="1"/>
-    <w:lsdException w:name="List 5" w:semiHidden="1" w:unhideWhenUsed="1"/>
-    <w:lsdException w:name="List Bullet 2" w:semiHidden="1" w:unhideWhenUsed="1"/>
-    <w:lsdException w:name="List Bullet 3" w:semiHidden="1" w:unhideWhenUsed="1"/>
-    <w:lsdException w:name="List Bullet 4" w:semiHidden="1" w:unhideWhenUsed="1"/>
-    <w:lsdException w:name="List Bullet 5" w:semiHidden="1" w:unhideWhenUsed="1"/>
-    <w:lsdException w:name="List Number 2" w:semiHidden="1" w:unhideWhenUsed="1"/>
-    <w:lsdException w:name="List Number 3" w:semiHidden="1" w:unhideWhenUsed="1"/>
-    <w:lsdException w:name="List Number 4" w:semiHidden="1" w:unhideWhenUsed="1"/>
-    <w:lsdException w:name="List Number 5" w:semiHidden="1" w:unhideWhenUsed="1"/>
-    <w:lsdException w:name="Title" w:uiPriority="10" w:qFormat="1"/>
-    <w:lsdException w:name="Closing" w:semiHidden="1" w:unhideWhenUsed="1"/>
-    <w:lsdException w:name="Signature" w:semiHidden="1" w:unhideWhenUsed="1"/>
-    <w:lsdException w:name="Default Paragraph Font" w:semiHidden="1" w:uiPriority="1" w:unhideWhenUsed="1"/>
-    <w:lsdException w:name="Body Text" w:semiHidden="1" w:unhideWhenUsed="1"/>
-    <w:lsdException w:name="Body Text Indent" w:semiHidden="1" w:unhideWhenUsed="1"/>
-    <w:lsdException w:name="List Continue" w:semiHidden="1" w:unhideWhenUsed="1"/>
-    <w:lsdException w:name="List Continue 2" w:semiHidden="1" w:unhideWhenUsed="1"/>
-    <w:lsdException w:name="List Continue 3" w:semiHidden="1" w:unhideWhenUsed="1"/>
-    <w:lsdException w:name="List Continue 4" w:semiHidden="1" w:unhideWhenUsed="1"/>
-    <w:lsdException w:name="List Continue 5" w:semiHidden="1" w:unhideWhenUsed="1"/>
-    <w:lsdException w:name="Message Header" w:semiHidden="1" w:unhideWhenUsed="1"/>
-    <w:lsdException w:name="Subtitle" w:uiPriority="11" w:qFormat="1"/>
-    <w:lsdException w:name="Salutation" w:semiHidden="1" w:unhideWhenUsed="1"/>
-    <w:lsdException w:name="Date" w:semiHidden="1" w:unhideWhenUsed="1"/>
-    <w:lsdException w:name="Body Text First Indent" w:semiHidden="1" w:unhideWhenUsed="1"/>
-    <w:lsdException w:name="Body Text First Indent 2" w:semiHidden="1" w:unhideWhenUsed="1"/>
-    <w:lsdException w:name="Note Heading" w:semiHidden="1" w:unhideWhenUsed="1"/>
-    <w:lsdException w:name="Body Text 2" w:semiHidden="1" w:unhideWhenUsed="1"/>
-    <w:lsdException w:name="Body Text 3" w:semiHidden="1" w:unhideWhenUsed="1"/>
-    <w:lsdException w:name="Body Text Indent 2" w:semiHidden="1" w:unhideWhenUsed="1"/>
-    <w:lsdException w:name="Body Text Indent 3" w:semiHidden="1" w:unhideWhenUsed="1"/>
-    <w:lsdException w:name="Block Text" w:semiHidden="1" w:unhideWhenUsed="1"/>
-    <w:lsdException w:name="Hyperlink" w:semiHidden="1" w:unhideWhenUsed="1"/>
-    <w:lsdException w:name="FollowedHyperlink" w:semiHidden="1" w:unhideWhenUsed="1"/>
-    <w:lsdException w:name="Strong" w:uiPriority="22" w:qFormat="1"/>
-    <w:lsdException w:name="Emphasis" w:uiPriority="20" w:qFormat="1"/>
-    <w:lsdException w:name="Document Map" w:semiHidden="1" w:unhideWhenUsed="1"/>
-    <w:lsdException w:name="Plain Text" w:semiHidden="1" w:unhideWhenUsed="1"/>
-    <w:lsdException w:name="E-mail Signature" w:semiHidden="1" w:unhideWhenUsed="1"/>
-    <w:lsdException w:name="HTML Top of Form" w:semiHidden="1" w:unhideWhenUsed="1"/>
-    <w:lsdException w:name="HTML Bottom of Form" w:semiHidden="1" w:unhideWhenUsed="1"/>
-    <w:lsdException w:name="Normal (Web)" w:semiHidden="1" w:unhideWhenUsed="1"/>
-    <w:lsdException w:name="HTML Acronym" w:semiHidden="1" w:unhideWhenUsed="1"/>
-    <w:lsdException w:name="HTML Address" w:semiHidden="1" w:unhideWhenUsed="1"/>
-    <w:lsdException w:name="HTML Cite" w:semiHidden="1" w:unhideWhenUsed="1"/>
-    <w:lsdException w:name="HTML Code" w:semiHidden="1" w:unhideWhenUsed="1"/>
-    <w:lsdException w:name="HTML Definition" w:semiHidden="1" w:unhideWhenUsed="1"/>
-    <w:lsdException w:name="HTML Keyboard" w:semiHidden="1" w:unhideWhenUsed="1"/>
-    <w:lsdException w:name="HTML Preformatted" w:semiHidden="1" w:unhideWhenUsed="1"/>
-    <w:lsdException w:name="HTML Sample" w:semiHidden="1" w:unhideWhenUsed="1"/>
-    <w:lsdException w:name="HTML Typewriter" w:semiHidden="1" w:unhideWhenUsed="1"/>
-    <w:lsdException w:name="HTML Variable" w:semiHidden="1" w:unhideWhenUsed="1"/>
-    <w:lsdException w:name="Normal Table" w:semiHidden="1" w:unhideWhenUsed="1"/>
-    <w:lsdException w:name="annotation subject" w:semiHidden="1" w:unhideWhenUsed="1"/>
-    <w:lsdException w:name="No List" w:semiHidden="1" w:unhideWhenUsed="1"/>
-    <w:lsdException w:name="Outline List 1" w:semiHidden="1" w:unhideWhenUsed="1"/>
-    <w:lsdException w:name="Outline List 2" w:semiHidden="1" w:unhideWhenUsed="1"/>
-    <w:lsdException w:name="Outline List 3" w:semiHidden="1" w:unhideWhenUsed="1"/>
-    <w:lsdException w:name="Table Simple 1" w:semiHidden="1" w:unhideWhenUsed="1"/>
-    <w:lsdException w:name="Table Simple 2" w:semiHidden="1" w:unhideWhenUsed="1"/>
-    <w:lsdException w:name="Table Simple 3" w:semiHidden="1" w:unhideWhenUsed="1"/>
-    <w:lsdException w:name="Table Classic 1" w:semiHidden="1" w:unhideWhenUsed="1"/>
-    <w:lsdException w:name="Table Classic 2" w:semiHidden="1" w:unhideWhenUsed="1"/>
-    <w:lsdException w:name="Table Classic 3" w:semiHidden="1" w:unhideWhenUsed="1"/>
-    <w:lsdException w:name="Table Classic 4" w:semiHidden="1" w:unhideWhenUsed="1"/>
-    <w:lsdException w:name="Table Colorful 1" w:semiHidden="1" w:unhideWhenUsed="1"/>
-    <w:lsdException w:name="Table Colorful 2" w:semiHidden="1" w:unhideWhenUsed="1"/>
-    <w:lsdException w:name="Table Colorful 3" w:semiHidden="1" w:unhideWhenUsed="1"/>
-    <w:lsdException w:name="Table Columns 1" w:semiHidden="1" w:unhideWhenUsed="1"/>
-    <w:lsdException w:name="Table Columns 2" w:semiHidden="1" w:unhideWhenUsed="1"/>
-    <w:lsdException w:name="Table Columns 3" w:semiHidden="1" w:unhideWhenUsed="1"/>
-    <w:lsdException w:name="Table Columns 4" w:semiHidden="1" w:unhideWhenUsed="1"/>
-    <w:lsdException w:name="Table Columns 5" w:semiHidden="1" w:unhideWhenUsed="1"/>
-    <w:lsdException w:name="Table Grid 1" w:semiHidden="1" w:unhideWhenUsed="1"/>
-    <w:lsdException w:name="Table Grid 2" w:semiHidden="1" w:unhideWhenUsed="1"/>
-    <w:lsdException w:name="Table Grid 3" w:semiHidden="1" w:unhideWhenUsed="1"/>
-    <w:lsdException w:name="Table Grid 4" w:semiHidden="1" w:unhideWhenUsed="1"/>
-    <w:lsdException w:name="Table Grid 5" w:semiHidden="1" w:unhideWhenUsed="1"/>
-    <w:lsdException w:name="Table Grid 6" w:semiHidden="1" w:unhideWhenUsed="1"/>
-    <w:lsdException w:name="Table Grid 7" w:semiHidden="1" w:unhideWhenUsed="1"/>
-    <w:lsdException w:name="Table Grid 8" w:semiHidden="1" w:unhideWhenUsed="1"/>
-    <w:lsdException w:name="Table List 1" w:semiHidden="1" w:unhideWhenUsed="1"/>
-    <w:lsdException w:name="Table List 2" w:semiHidden="1" w:unhideWhenUsed="1"/>
-    <w:lsdException w:name="Table List 3" w:semiHidden="1" w:unhideWhenUsed="1"/>
-    <w:lsdException w:name="Table List 4" w:semiHidden="1" w:unhideWhenUsed="1"/>
-    <w:lsdException w:name="Table List 5" w:semiHidden="1" w:unhideWhenUsed="1"/>
-    <w:lsdException w:name="Table List 6" w:semiHidden="1" w:unhideWhenUsed="1"/>
-    <w:lsdException w:name="Table List 7" w:semiHidden="1" w:unhideWhenUsed="1"/>
-    <w:lsdException w:name="Table List 8" w:semiHidden="1" w:unhideWhenUsed="1"/>
-    <w:lsdException w:name="Table 3D effects 1" w:semiHidden="1" w:unhideWhenUsed="1"/>
-    <w:lsdException w:name="Table 3D effects 2" w:semiHidden="1" w:unhideWhenUsed="1"/>
-    <w:lsdException w:name="Table 3D effects 3" w:semiHidden="1" w:unhideWhenUsed="1"/>
-    <w:lsdException w:name="Table Contemporary" w:semiHidden="1" w:unhideWhenUsed="1"/>
-    <w:lsdException w:name="Table Elegant" w:semiHidden="1" w:unhideWhenUsed="1"/>
-    <w:lsdException w:name="Table Professional" w:semiHidden="1" w:unhideWhenUsed="1"/>
-    <w:lsdException w:name="Table Subtle 1" w:semiHidden="1" w:unhideWhenUsed="1"/>
-    <w:lsdException w:name="Table Subtle 2" w:semiHidden="1" w:unhideWhenUsed="1"/>
-    <w:lsdException w:name="Table Web 1" w:semiHidden="1" w:unhideWhenUsed="1"/>
-    <w:lsdException w:name="Table Web 2" w:semiHidden="1" w:unhideWhenUsed="1"/>
-    <w:lsdException w:name="Table Web 3" w:semiHidden="1" w:unhideWhenUsed="1"/>
-    <w:lsdException w:name="Balloon Text" w:semiHidden="1" w:unhideWhenUsed="1"/>
-    <w:lsdException w:name="Table Grid" w:semiHidden="1" w:uiPriority="39" w:unhideWhenUsed="1"/>
-    <w:lsdException w:name="Table Theme" w:semiHidden="1" w:unhideWhenUsed="1"/>
-    <w:lsdException w:name="Placeholder Text" w:semiHidden="1"/>
-    <w:lsdException w:name="No Spacing" w:semiHidden="1" w:uiPriority="1" w:unhideWhenUsed="1" w:qFormat="1"/>
-    <w:lsdException w:name="Light Shading" w:uiPriority="60"/>
-    <w:lsdException w:name="Light List" w:uiPriority="61"/>
-    <w:lsdException w:name="Light Grid" w:uiPriority="62"/>
-    <w:lsdException w:name="Medium Shading 1" w:uiPriority="63"/>
-    <w:lsdException w:name="Medium Shading 2" w:uiPriority="64"/>
-    <w:lsdException w:name="Medium List 1" w:uiPriority="65"/>
-    <w:lsdException w:name="Medium List 2" w:uiPriority="66"/>
-    <w:lsdException w:name="Medium Grid 1" w:uiPriority="67"/>
-    <w:lsdException w:name="Medium Grid 2" w:uiPriority="68"/>
-    <w:lsdException w:name="Medium Grid 3" w:uiPriority="69"/>
-    <w:lsdException w:name="Dark List" w:uiPriority="70"/>
-    <w:lsdException w:name="Colorful Shading" w:uiPriority="71"/>
-    <w:lsdException w:name="Colorful List" w:uiPriority="72"/>
-    <w:lsdException w:name="Colorful Grid" w:uiPriority="73"/>
-    <w:lsdException w:name="Light Shading Accent 1" w:uiPriority="60"/>
-    <w:lsdException w:name="Light List Accent 1" w:uiPriority="61"/>
-    <w:lsdException w:name="Light Grid Accent 1" w:uiPriority="62"/>
-    <w:lsdException w:name="Medium Shading 1 Accent 1" w:uiPriority="63"/>
-    <w:lsdException w:name="Medium Shading 2 Accent 1" w:uiPriority="64"/>
-    <w:lsdException w:name="Medium List 1 Accent 1" w:uiPriority="65"/>
-    <w:lsdException w:name="Revision" w:semiHidden="1"/>
-    <w:lsdException w:name="List Paragraph" w:uiPriority="34" w:qFormat="1"/>
-    <w:lsdException w:name="Quote" w:uiPriority="29" w:qFormat="1"/>
-    <w:lsdException w:name="Intense Quote" w:uiPriority="30"/>
-    <w:lsdException w:name="Medium List 2 Accent 1" w:uiPriority="66"/>
-    <w:lsdException w:name="Medium Grid 1 Accent 1" w:uiPriority="67"/>
-    <w:lsdException w:name="Medium Grid 2 Accent 1" w:uiPriority="68"/>
-    <w:lsdException w:name="Medium Grid 3 Accent 1" w:uiPriority="69"/>
-    <w:lsdException w:name="Dark List Accent 1" w:uiPriority="70"/>
-    <w:lsdException w:name="Colorful Shading Accent 1" w:uiPriority="71"/>
-    <w:lsdException w:name="Colorful List Accent 1" w:uiPriority="72"/>
-    <w:lsdException w:name="Colorful Grid Accent 1" w:uiPriority="73"/>
-    <w:lsdException w:name="Light Shading Accent 2" w:uiPriority="60"/>
-    <w:lsdException w:name="Light List Accent 2" w:uiPriority="61"/>
-    <w:lsdException w:name="Light Grid Accent 2" w:uiPriority="62"/>
-    <w:lsdException w:name="Medium Shading 1 Accent 2" w:uiPriority="63"/>
-    <w:lsdException w:name="Medium Shading 2 Accent 2" w:uiPriority="64"/>
-    <w:lsdException w:name="Medium List 1 Accent 2" w:uiPriority="65"/>
-    <w:lsdException w:name="Medium List 2 Accent 2" w:uiPriority="66"/>
-    <w:lsdException w:name="Medium Grid 1 Accent 2" w:uiPriority="67"/>
-    <w:lsdException w:name="Medium Grid 2 Accent 2" w:uiPriority="68"/>
-    <w:lsdException w:name="Medium Grid 3 Accent 2" w:uiPriority="69"/>
-    <w:lsdException w:name="Dark List Accent 2" w:uiPriority="70"/>
-    <w:lsdException w:name="Colorful Shading Accent 2" w:uiPriority="71"/>
-    <w:lsdException w:name="Colorful List Accent 2" w:uiPriority="72"/>
-    <w:lsdException w:name="Colorful Grid Accent 2" w:uiPriority="73"/>
-    <w:lsdException w:name="Light Shading Accent 3" w:uiPriority="60"/>
-    <w:lsdException w:name="Light List Accent 3" w:uiPriority="61"/>
-    <w:lsdException w:name="Light Grid Accent 3" w:uiPriority="62"/>
-    <w:lsdException w:name="Medium Shading 1 Accent 3" w:uiPriority="63"/>
-    <w:lsdException w:name="Medium Shading 2 Accent 3" w:uiPriority="64"/>
-    <w:lsdException w:name="Medium List 1 Accent 3" w:uiPriority="65"/>
-    <w:lsdException w:name="Medium List 2 Accent 3" w:uiPriority="66"/>
-    <w:lsdException w:name="Medium Grid 1 Accent 3" w:uiPriority="67"/>
-    <w:lsdException w:name="Medium Grid 2 Accent 3" w:uiPriority="68"/>
-    <w:lsdException w:name="Medium Grid 3 Accent 3" w:uiPriority="69"/>
-    <w:lsdException w:name="Dark List Accent 3" w:uiPriority="70"/>
-    <w:lsdException w:name="Colorful Shading Accent 3" w:uiPriority="71"/>
-    <w:lsdException w:name="Colorful List Accent 3" w:uiPriority="72"/>
-    <w:lsdException w:name="Colorful Grid Accent 3" w:uiPriority="73"/>
-    <w:lsdException w:name="Light Shading Accent 4" w:uiPriority="60"/>
-    <w:lsdException w:name="Light List Accent 4" w:uiPriority="61"/>
-    <w:lsdException w:name="Light Grid Accent 4" w:uiPriority="62"/>
-    <w:lsdException w:name="Medium Shading 1 Accent 4" w:uiPriority="63"/>
-    <w:lsdException w:name="Medium Shading 2 Accent 4" w:uiPriority="64"/>
-    <w:lsdException w:name="Medium List 1 Accent 4" w:uiPriority="65"/>
-    <w:lsdException w:name="Medium List 2 Accent 4" w:uiPriority="66"/>
-    <w:lsdException w:name="Medium Grid 1 Accent 4" w:uiPriority="67"/>
-    <w:lsdException w:name="Medium Grid 2 Accent 4" w:uiPriority="68"/>
-    <w:lsdException w:name="Medium Grid 3 Accent 4" w:uiPriority="69"/>
-    <w:lsdException w:name="Dark List Accent 4" w:uiPriority="70"/>
-    <w:lsdException w:name="Colorful Shading Accent 4" w:uiPriority="71"/>
-    <w:lsdException w:name="Colorful List Accent 4" w:uiPriority="72"/>
-    <w:lsdException w:name="Colorful Grid Accent 4" w:uiPriority="73"/>
-    <w:lsdException w:name="Light Shading Accent 5" w:uiPriority="60"/>
-    <w:lsdException w:name="Light List Accent 5" w:uiPriority="61"/>
-    <w:lsdException w:name="Light Grid Accent 5" w:uiPriority="62"/>
-    <w:lsdException w:name="Medium Shading 1 Accent 5" w:uiPriority="63"/>
-    <w:lsdException w:name="Medium Shading 2 Accent 5" w:uiPriority="64"/>
-    <w:lsdException w:name="Medium List 1 Accent 5" w:uiPriority="65"/>
-    <w:lsdException w:name="Medium List 2 Accent 5" w:uiPriority="66"/>
-    <w:lsdException w:name="Medium Grid 1 Accent 5" w:uiPriority="67"/>
-    <w:lsdException w:name="Medium Grid 2 Accent 5" w:uiPriority="68"/>
-    <w:lsdException w:name="Medium Grid 3 Accent 5" w:uiPriority="69"/>
-    <w:lsdException w:name="Dark List Accent 5" w:uiPriority="70"/>
-    <w:lsdException w:name="Colorful Shading Accent 5" w:uiPriority="71"/>
-    <w:lsdException w:name="Colorful List Accent 5" w:uiPriority="72"/>
-    <w:lsdException w:name="Colorful Grid Accent 5" w:uiPriority="73"/>
-    <w:lsdException w:name="Light Shading Accent 6" w:uiPriority="60"/>
-    <w:lsdException w:name="Light List Accent 6" w:uiPriority="61"/>
-    <w:lsdException w:name="Light Grid Accent 6" w:uiPriority="62"/>
-    <w:lsdException w:name="Medium Shading 1 Accent 6" w:uiPriority="63"/>
-    <w:lsdException w:name="Medium Shading 2 Accent 6" w:uiPriority="64"/>
-    <w:lsdException w:name="Medium List 1 Accent 6" w:uiPriority="65"/>
-    <w:lsdException w:name="Medium List 2 Accent 6" w:uiPriority="66"/>
-    <w:lsdException w:name="Medium Grid 1 Accent 6" w:uiPriority="67"/>
-    <w:lsdException w:name="Medium Grid 2 Accent 6" w:uiPriority="68"/>
-    <w:lsdException w:name="Medium Grid 3 Accent 6" w:uiPriority="69"/>
-    <w:lsdException w:name="Dark List Accent 6" w:uiPriority="70"/>
-    <w:lsdException w:name="Colorful Shading Accent 6" w:uiPriority="71"/>
-    <w:lsdException w:name="Colorful List Accent 6" w:uiPriority="72"/>
-    <w:lsdException w:name="Colorful Grid Accent 6" w:uiPriority="73"/>
-    <w:lsdException w:name="Subtle Emphasis" w:uiPriority="19" w:qFormat="1"/>
-    <w:lsdException w:name="Intense Emphasis" w:uiPriority="21" w:qFormat="1"/>
-    <w:lsdException w:name="Subtle Reference" w:uiPriority="31" w:qFormat="1"/>
-    <w:lsdException w:name="Intense Reference" w:semiHidden="1" w:uiPriority="32" w:unhideWhenUsed="1" w:qFormat="1"/>
-    <w:lsdException w:name="Book Title" w:semiHidden="1" w:uiPriority="33" w:unhideWhenUsed="1" w:qFormat="1"/>
-    <w:lsdException w:name="Bibliography" w:semiHidden="1" w:uiPriority="37" w:unhideWhenUsed="1"/>
-    <w:lsdException w:name="TOC Heading" w:semiHidden="1" w:uiPriority="39" w:unhideWhenUsed="1" w:qFormat="1"/>
-    <w:lsdException w:name="Plain Table 1" w:uiPriority="41"/>
-    <w:lsdException w:name="Plain Table 2" w:uiPriority="42"/>
-    <w:lsdException w:name="Plain Table 3" w:uiPriority="43"/>
-    <w:lsdException w:name="Plain Table 4" w:uiPriority="44"/>
-    <w:lsdException w:name="Plain Table 5" w:uiPriority="45"/>
-    <w:lsdException w:name="Grid Table Light" w:uiPriority="40"/>
-    <w:lsdException w:name="Grid Table 1 Light" w:uiPriority="46"/>
-    <w:lsdException w:name="Grid Table 2" w:uiPriority="47"/>
-    <w:lsdException w:name="Grid Table 3" w:uiPriority="48"/>
-    <w:lsdException w:name="Grid Table 4" w:uiPriority="49"/>
-    <w:lsdException w:name="Grid Table 5 Dark" w:uiPriority="50"/>
-    <w:lsdException w:name="Grid Table 6 Colorful" w:uiPriority="51"/>
-    <w:lsdException w:name="Grid Table 7 Colorful" w:uiPriority="52"/>
-    <w:lsdException w:name="Grid Table 1 Light Accent 1" w:uiPriority="46"/>
-    <w:lsdException w:name="Grid Table 2 Accent 1" w:uiPriority="47"/>
-    <w:lsdException w:name="Grid Table 3 Accent 1" w:uiPriority="48"/>
-    <w:lsdException w:name="Grid Table 4 Accent 1" w:uiPriority="49"/>
-    <w:lsdException w:name="Grid Table 5 Dark Accent 1" w:uiPriority="50"/>
-    <w:lsdException w:name="Grid Table 6 Colorful Accent 1" w:uiPriority="51"/>
-    <w:lsdException w:name="Grid Table 7 Colorful Accent 1" w:uiPriority="52"/>
-    <w:lsdException w:name="Grid Table 1 Light Accent 2" w:uiPriority="46"/>
-    <w:lsdException w:name="Grid Table 2 Accent 2" w:uiPriority="47"/>
-    <w:lsdException w:name="Grid Table 3 Accent 2" w:uiPriority="48"/>
-    <w:lsdException w:name="Grid Table 4 Accent 2" w:uiPriority="49"/>
-    <w:lsdException w:name="Grid Table 5 Dark Accent 2" w:uiPriority="50"/>
-    <w:lsdException w:name="Grid Table 6 Colorful Accent 2" w:uiPriority="51"/>
-    <w:lsdException w:name="Grid Table 7 Colorful Accent 2" w:uiPriority="52"/>
-    <w:lsdException w:name="Grid Table 1 Light Accent 3" w:uiPriority="46"/>
-    <w:lsdException w:name="Grid Table 2 Accent 3" w:uiPriority="47"/>
-    <w:lsdException w:name="Grid Table 3 Accent 3" w:uiPriority="48"/>
-    <w:lsdException w:name="Grid Table 4 Accent 3" w:uiPriority="49"/>
-    <w:lsdException w:name="Grid Table 5 Dark Accent 3" w:uiPriority="50"/>
-    <w:lsdException w:name="Grid Table 6 Colorful Accent 3" w:uiPriority="51"/>
-    <w:lsdException w:name="Grid Table 7 Colorful Accent 3" w:uiPriority="52"/>
-    <w:lsdException w:name="Grid Table 1 Light Accent 4" w:uiPriority="46"/>
-    <w:lsdException w:name="Grid Table 2 Accent 4" w:uiPriority="47"/>
-    <w:lsdException w:name="Grid Table 3 Accent 4" w:uiPriority="48"/>
-    <w:lsdException w:name="Grid Table 4 Accent 4" w:uiPriority="49"/>
-    <w:lsdException w:name="Grid Table 5 Dark Accent 4" w:uiPriority="50"/>
-    <w:lsdException w:name="Grid Table 6 Colorful Accent 4" w:uiPriority="51"/>
-    <w:lsdException w:name="Grid Table 7 Colorful Accent 4" w:uiPriority="52"/>
-    <w:lsdException w:name="Grid Table 1 Light Accent 5" w:uiPriority="46"/>
-    <w:lsdException w:name="Grid Table 2 Accent 5" w:uiPriority="47"/>
-    <w:lsdException w:name="Grid Table 3 Accent 5" w:uiPriority="48"/>
-    <w:lsdException w:name="Grid Table 4 Accent 5" w:uiPriority="49"/>
-    <w:lsdException w:name="Grid Table 5 Dark Accent 5" w:uiPriority="50"/>
-    <w:lsdException w:name="Grid Table 6 Colorful Accent 5" w:uiPriority="51"/>
-    <w:lsdException w:name="Grid Table 7 Colorful Accent 5" w:uiPriority="52"/>
-    <w:lsdException w:name="Grid Table 1 Light Accent 6" w:uiPriority="46"/>
-    <w:lsdException w:name="Grid Table 2 Accent 6" w:uiPriority="47"/>
-    <w:lsdException w:name="Grid Table 3 Accent 6" w:uiPriority="48"/>
-    <w:lsdException w:name="Grid Table 4 Accent 6" w:uiPriority="49"/>
-    <w:lsdException w:name="Grid Table 5 Dark Accent 6" w:uiPriority="50"/>
-    <w:lsdException w:name="Grid Table 6 Colorful Accent 6" w:uiPriority="51"/>
-    <w:lsdException w:name="Grid Table 7 Colorful Accent 6" w:uiPriority="52"/>
-    <w:lsdException w:name="List Table 1 Light" w:uiPriority="46"/>
-    <w:lsdException w:name="List Table 2" w:uiPriority="47"/>
-    <w:lsdException w:name="List Table 3" w:uiPriority="48"/>
-    <w:lsdException w:name="List Table 4" w:uiPriority="49"/>
-    <w:lsdException w:name="List Table 5 Dark" w:uiPriority="50"/>
-    <w:lsdException w:name="List Table 6 Colorful" w:uiPriority="51"/>
-    <w:lsdException w:name="List Table 7 Colorful" w:uiPriority="52"/>
-    <w:lsdException w:name="List Table 1 Light Accent 1" w:uiPriority="46"/>
-    <w:lsdException w:name="List Table 2 Accent 1" w:uiPriority="47"/>
-    <w:lsdException w:name="List Table 3 Accent 1" w:uiPriority="48"/>
-    <w:lsdException w:name="List Table 4 Accent 1" w:uiPriority="49"/>
-    <w:lsdException w:name="List Table 5 Dark Accent 1" w:uiPriority="50"/>
-    <w:lsdException w:name="List Table 6 Colorful Accent 1" w:uiPriority="51"/>
-    <w:lsdException w:name="List Table 7 Colorful Accent 1" w:uiPriority="52"/>
-    <w:lsdException w:name="List Table 1 Light Accent 2" w:uiPriority="46"/>
-    <w:lsdException w:name="List Table 2 Accent 2" w:uiPriority="47"/>
-    <w:lsdException w:name="List Table 3 Accent 2" w:uiPriority="48"/>
-    <w:lsdException w:name="List Table 4 Accent 2" w:uiPriority="49"/>
-    <w:lsdException w:name="List Table 5 Dark Accent 2" w:uiPriority="50"/>
-    <w:lsdException w:name="List Table 6 Colorful Accent 2" w:uiPriority="51"/>
-    <w:lsdException w:name="List Table 7 Colorful Accent 2" w:uiPriority="52"/>
-    <w:lsdException w:name="List Table 1 Light Accent 3" w:uiPriority="46"/>
-    <w:lsdException w:name="List Table 2 Accent 3" w:uiPriority="47"/>
-    <w:lsdException w:name="List Table 3 Accent 3" w:uiPriority="48"/>
-    <w:lsdException w:name="List Table 4 Accent 3" w:uiPriority="49"/>
-    <w:lsdException w:name="List Table 5 Dark Accent 3" w:uiPriority="50"/>
-    <w:lsdException w:name="List Table 6 Colorful Accent 3" w:uiPriority="51"/>
-    <w:lsdException w:name="List Table 7 Colorful Accent 3" w:uiPriority="52"/>
-    <w:lsdException w:name="List Table 1 Light Accent 4" w:uiPriority="46"/>
-    <w:lsdException w:name="List Table 2 Accent 4" w:uiPriority="47"/>
-    <w:lsdException w:name="List Table 3 Accent 4" w:uiPriority="48"/>
-    <w:lsdException w:name="List Table 4 Accent 4" w:uiPriority="49"/>
-    <w:lsdException w:name="List Table 5 Dark Accent 4" w:uiPriority="50"/>
-    <w:lsdException w:name="List Table 6 Colorful Accent 4" w:uiPriority="51"/>
-    <w:lsdException w:name="List Table 7 Colorful Accent 4" w:uiPriority="52"/>
-    <w:lsdException w:name="List Table 1 Light Accent 5" w:uiPriority="46"/>
-    <w:lsdException w:name="List Table 2 Accent 5" w:uiPriority="47"/>
-    <w:lsdException w:name="List Table 3 Accent 5" w:uiPriority="48"/>
-    <w:lsdException w:name="List Table 4 Accent 5" w:uiPriority="49"/>
-    <w:lsdException w:name="List Table 5 Dark Accent 5" w:uiPriority="50"/>
-    <w:lsdException w:name="List Table 6 Colorful Accent 5" w:uiPriority="51"/>
-    <w:lsdException w:name="List Table 7 Colorful Accent 5" w:uiPriority="52"/>
-    <w:lsdException w:name="List Table 1 Light Accent 6" w:uiPriority="46"/>
-    <w:lsdException w:name="List Table 2 Accent 6" w:uiPriority="47"/>
-    <w:lsdException w:name="List Table 3 Accent 6" w:uiPriority="48"/>
-    <w:lsdException w:name="List Table 4 Accent 6" w:uiPriority="49"/>
-    <w:lsdException w:name="List Table 5 Dark Accent 6" w:uiPriority="50"/>
-    <w:lsdException w:name="List Table 6 Colorful Accent 6" w:uiPriority="51"/>
-    <w:lsdException w:name="List Table 7 Colorful Accent 6" w:uiPriority="52"/>
-    <w:lsdException w:name="Mention" w:semiHidden="1" w:unhideWhenUsed="1"/>
-    <w:lsdException w:name="Smart Hyperlink" w:semiHidden="1" w:unhideWhenUsed="1"/>
-    <w:lsdException w:name="Hashtag" w:semiHidden="1" w:unhideWhenUsed="1"/>
-    <w:lsdException w:name="Unresolved Mention" w:semiHidden="1" w:unhideWhenUsed="1"/>
+  <w:latentStyles w:defLockedState="0" w:defUIPriority="99" w:defSemiHidden="1" w:defUnhideWhenUsed="1" w:defQFormat="0" w:count="267">
+    <w:lsdException w:name="Normal" w:semiHidden="0" w:uiPriority="0" w:unhideWhenUsed="0" w:qFormat="1"/>
+    <w:lsdException w:name="heading 1" w:semiHidden="0" w:uiPriority="0" w:unhideWhenUsed="0" w:qFormat="1"/>
+    <w:lsdException w:name="heading 2" w:uiPriority="0" w:qFormat="1"/>
+    <w:lsdException w:name="heading 3" w:uiPriority="0" w:qFormat="1"/>
+    <w:lsdException w:name="heading 4" w:uiPriority="0" w:qFormat="1"/>
+    <w:lsdException w:name="heading 5" w:uiPriority="0" w:qFormat="1"/>
+    <w:lsdException w:name="heading 6" w:uiPriority="0" w:qFormat="1"/>
+    <w:lsdException w:name="heading 7" w:uiPriority="0" w:qFormat="1"/>
+    <w:lsdException w:name="heading 8" w:uiPriority="9" w:qFormat="1"/>
+    <w:lsdException w:name="heading 9" w:uiPriority="9" w:qFormat="1"/>
+    <w:lsdException w:name="toc 1" w:uiPriority="39"/>
+    <w:lsdException w:name="toc 2" w:uiPriority="39"/>
+    <w:lsdException w:name="toc 3" w:uiPriority="39"/>
+    <w:lsdException w:name="toc 4" w:uiPriority="39"/>
+    <w:lsdException w:name="toc 5" w:uiPriority="39"/>
+    <w:lsdException w:name="toc 6" w:uiPriority="39"/>
+    <w:lsdException w:name="toc 7" w:uiPriority="39"/>
+    <w:lsdException w:name="toc 8" w:uiPriority="39"/>
+    <w:lsdException w:name="toc 9" w:uiPriority="39"/>
+    <w:lsdException w:name="caption" w:uiPriority="35" w:qFormat="1"/>
+    <w:lsdException w:name="Title" w:semiHidden="0" w:uiPriority="10" w:unhideWhenUsed="0" w:qFormat="1"/>
+    <w:lsdException w:name="Default Paragraph Font" w:uiPriority="1"/>
+    <w:lsdException w:name="Subtitle" w:semiHidden="0" w:uiPriority="11" w:unhideWhenUsed="0" w:qFormat="1"/>
+    <w:lsdException w:name="Strong" w:semiHidden="0" w:uiPriority="22" w:unhideWhenUsed="0" w:qFormat="1"/>
+    <w:lsdException w:name="Emphasis" w:semiHidden="0" w:uiPriority="20" w:unhideWhenUsed="0" w:qFormat="1"/>
+    <w:lsdException w:name="Table Grid" w:uiPriority="39"/>
+    <w:lsdException w:name="Placeholder Text" w:unhideWhenUsed="0"/>
+    <w:lsdException w:name="No Spacing" w:uiPriority="1" w:qFormat="1"/>
+    <w:lsdException w:name="Light Shading" w:semiHidden="0" w:uiPriority="60" w:unhideWhenUsed="0"/>
+    <w:lsdException w:name="Light List" w:semiHidden="0" w:uiPriority="61" w:unhideWhenUsed="0"/>
+    <w:lsdException w:name="Light Grid" w:semiHidden="0" w:uiPriority="62" w:unhideWhenUsed="0"/>
+    <w:lsdException w:name="Medium Shading 1" w:semiHidden="0" w:uiPriority="63" w:unhideWhenUsed="0"/>
+    <w:lsdException w:name="Medium Shading 2" w:semiHidden="0" w:uiPriority="64" w:unhideWhenUsed="0"/>
+    <w:lsdException w:name="Medium List 1" w:semiHidden="0" w:uiPriority="65" w:unhideWhenUsed="0"/>
+    <w:lsdException w:name="Medium List 2" w:semiHidden="0" w:uiPriority="66" w:unhideWhenUsed="0"/>
+    <w:lsdException w:name="Medium Grid 1" w:semiHidden="0" w:uiPriority="67" w:unhideWhenUsed="0"/>
+    <w:lsdException w:name="Medium Grid 2" w:semiHidden="0" w:uiPriority="68" w:unhideWhenUsed="0"/>
+    <w:lsdException w:name="Medium Grid 3" w:semiHidden="0" w:uiPriority="69" w:unhideWhenUsed="0"/>
+    <w:lsdException w:name="Dark List" w:semiHidden="0" w:uiPriority="70" w:unhideWhenUsed="0"/>
+    <w:lsdException w:name="Colorful Shading" w:semiHidden="0" w:uiPriority="71" w:unhideWhenUsed="0"/>
+    <w:lsdException w:name="Colorful List" w:semiHidden="0" w:uiPriority="72" w:unhideWhenUsed="0"/>
+    <w:lsdException w:name="Colorful Grid" w:semiHidden="0" w:uiPriority="73" w:unhideWhenUsed="0"/>
+    <w:lsdException w:name="Light Shading Accent 1" w:semiHidden="0" w:uiPriority="60" w:unhideWhenUsed="0"/>
+    <w:lsdException w:name="Light List Accent 1" w:semiHidden="0" w:uiPriority="61" w:unhideWhenUsed="0"/>
+    <w:lsdException w:name="Light Grid Accent 1" w:semiHidden="0" w:uiPriority="62" w:unhideWhenUsed="0"/>
+    <w:lsdException w:name="Medium Shading 1 Accent 1" w:semiHidden="0" w:uiPriority="63" w:unhideWhenUsed="0"/>
+    <w:lsdException w:name="Medium Shading 2 Accent 1" w:semiHidden="0" w:uiPriority="64" w:unhideWhenUsed="0"/>
+    <w:lsdException w:name="Medium List 1 Accent 1" w:semiHidden="0" w:uiPriority="65" w:unhideWhenUsed="0"/>
+    <w:lsdException w:name="Revision" w:unhideWhenUsed="0"/>
+    <w:lsdException w:name="List Paragraph" w:semiHidden="0" w:uiPriority="34" w:unhideWhenUsed="0" w:qFormat="1"/>
+    <w:lsdException w:name="Quote" w:semiHidden="0" w:uiPriority="29" w:unhideWhenUsed="0" w:qFormat="1"/>
+    <w:lsdException w:name="Intense Quote" w:semiHidden="0" w:uiPriority="30" w:unhideWhenUsed="0"/>
+    <w:lsdException w:name="Medium List 2 Accent 1" w:semiHidden="0" w:uiPriority="66" w:unhideWhenUsed="0"/>
+    <w:lsdException w:name="Medium Grid 1 Accent 1" w:semiHidden="0" w:uiPriority="67" w:unhideWhenUsed="0"/>
+    <w:lsdException w:name="Medium Grid 2 Accent 1" w:semiHidden="0" w:uiPriority="68" w:unhideWhenUsed="0"/>
+    <w:lsdException w:name="Medium Grid 3 Accent 1" w:semiHidden="0" w:uiPriority="69" w:unhideWhenUsed="0"/>
+    <w:lsdException w:name="Dark List Accent 1" w:semiHidden="0" w:uiPriority="70" w:unhideWhenUsed="0"/>
+    <w:lsdException w:name="Colorful Shading Accent 1" w:semiHidden="0" w:uiPriority="71" w:unhideWhenUsed="0"/>
+    <w:lsdException w:name="Colorful List Accent 1" w:semiHidden="0" w:uiPriority="72" w:unhideWhenUsed="0"/>
+    <w:lsdException w:name="Colorful Grid Accent 1" w:semiHidden="0" w:uiPriority="73" w:unhideWhenUsed="0"/>
+    <w:lsdException w:name="Light Shading Accent 2" w:semiHidden="0" w:uiPriority="60" w:unhideWhenUsed="0"/>
+    <w:lsdException w:name="Light List Accent 2" w:semiHidden="0" w:uiPriority="61" w:unhideWhenUsed="0"/>
+    <w:lsdException w:name="Light Grid Accent 2" w:semiHidden="0" w:uiPriority="62" w:unhideWhenUsed="0"/>
+    <w:lsdException w:name="Medium Shading 1 Accent 2" w:semiHidden="0" w:uiPriority="63" w:unhideWhenUsed="0"/>
+    <w:lsdException w:name="Medium Shading 2 Accent 2" w:semiHidden="0" w:uiPriority="64" w:unhideWhenUsed="0"/>
+    <w:lsdException w:name="Medium List 1 Accent 2" w:semiHidden="0" w:uiPriority="65" w:unhideWhenUsed="0"/>
+    <w:lsdException w:name="Medium List 2 Accent 2" w:semiHidden="0" w:uiPriority="66" w:unhideWhenUsed="0"/>
+    <w:lsdException w:name="Medium Grid 1 Accent 2" w:semiHidden="0" w:uiPriority="67" w:unhideWhenUsed="0"/>
+    <w:lsdException w:name="Medium Grid 2 Accent 2" w:semiHidden="0" w:uiPriority="68" w:unhideWhenUsed="0"/>
+    <w:lsdException w:name="Medium Grid 3 Accent 2" w:semiHidden="0" w:uiPriority="69" w:unhideWhenUsed="0"/>
+    <w:lsdException w:name="Dark List Accent 2" w:semiHidden="0" w:uiPriority="70" w:unhideWhenUsed="0"/>
+    <w:lsdException w:name="Colorful Shading Accent 2" w:semiHidden="0" w:uiPriority="71" w:unhideWhenUsed="0"/>
+    <w:lsdException w:name="Colorful List Accent 2" w:semiHidden="0" w:uiPriority="72" w:unhideWhenUsed="0"/>
+    <w:lsdException w:name="Colorful Grid Accent 2" w:semiHidden="0" w:uiPriority="73" w:unhideWhenUsed="0"/>
+    <w:lsdException w:name="Light Shading Accent 3" w:semiHidden="0" w:uiPriority="60" w:unhideWhenUsed="0"/>
+    <w:lsdException w:name="Light List Accent 3" w:semiHidden="0" w:uiPriority="61" w:unhideWhenUsed="0"/>
+    <w:lsdException w:name="Light Grid Accent 3" w:semiHidden="0" w:uiPriority="62" w:unhideWhenUsed="0"/>
+    <w:lsdException w:name="Medium Shading 1 Accent 3" w:semiHidden="0" w:uiPriority="63" w:unhideWhenUsed="0"/>
+    <w:lsdException w:name="Medium Shading 2 Accent 3" w:semiHidden="0" w:uiPriority="64" w:unhideWhenUsed="0"/>
+    <w:lsdException w:name="Medium List 1 Accent 3" w:semiHidden="0" w:uiPriority="65" w:unhideWhenUsed="0"/>
+    <w:lsdException w:name="Medium List 2 Accent 3" w:semiHidden="0" w:uiPriority="66" w:unhideWhenUsed="0"/>
+    <w:lsdException w:name="Medium Grid 1 Accent 3" w:semiHidden="0" w:uiPriority="67" w:unhideWhenUsed="0"/>
+    <w:lsdException w:name="Medium Grid 2 Accent 3" w:semiHidden="0" w:uiPriority="68" w:unhideWhenUsed="0"/>
+    <w:lsdException w:name="Medium Grid 3 Accent 3" w:semiHidden="0" w:uiPriority="69" w:unhideWhenUsed="0"/>
+    <w:lsdException w:name="Dark List Accent 3" w:semiHidden="0" w:uiPriority="70" w:unhideWhenUsed="0"/>
+    <w:lsdException w:name="Colorful Shading Accent 3" w:semiHidden="0" w:uiPriority="71" w:unhideWhenUsed="0"/>
+    <w:lsdException w:name="Colorful List Accent 3" w:semiHidden="0" w:uiPriority="72" w:unhideWhenUsed="0"/>
+    <w:lsdException w:name="Colorful Grid Accent 3" w:semiHidden="0" w:uiPriority="73" w:unhideWhenUsed="0"/>
+    <w:lsdException w:name="Light Shading Accent 4" w:semiHidden="0" w:uiPriority="60" w:unhideWhenUsed="0"/>
+    <w:lsdException w:name="Light List Accent 4" w:semiHidden="0" w:uiPriority="61" w:unhideWhenUsed="0"/>
+    <w:lsdException w:name="Light Grid Accent 4" w:semiHidden="0" w:uiPriority="62" w:unhideWhenUsed="0"/>
+    <w:lsdException w:name="Medium Shading 1 Accent 4" w:semiHidden="0" w:uiPriority="63" w:unhideWhenUsed="0"/>
+    <w:lsdException w:name="Medium Shading 2 Accent 4" w:semiHidden="0" w:uiPriority="64" w:unhideWhenUsed="0"/>
+    <w:lsdException w:name="Medium List 1 Accent 4" w:semiHidden="0" w:uiPriority="65" w:unhideWhenUsed="0"/>
+    <w:lsdException w:name="Medium List 2 Accent 4" w:semiHidden="0" w:uiPriority="66" w:unhideWhenUsed="0"/>
+    <w:lsdException w:name="Medium Grid 1 Accent 4" w:semiHidden="0" w:uiPriority="67" w:unhideWhenUsed="0"/>
+    <w:lsdException w:name="Medium Grid 2 Accent 4" w:semiHidden="0" w:uiPriority="68" w:unhideWhenUsed="0"/>
+    <w:lsdException w:name="Medium Grid 3 Accent 4" w:semiHidden="0" w:uiPriority="69" w:unhideWhenUsed="0"/>
+    <w:lsdException w:name="Dark List Accent 4" w:semiHidden="0" w:uiPriority="70" w:unhideWhenUsed="0"/>
+    <w:lsdException w:name="Colorful Shading Accent 4" w:semiHidden="0" w:uiPriority="71" w:unhideWhenUsed="0"/>
+    <w:lsdException w:name="Colorful List Accent 4" w:semiHidden="0" w:uiPriority="72" w:unhideWhenUsed="0"/>
+    <w:lsdException w:name="Colorful Grid Accent 4" w:semiHidden="0" w:uiPriority="73" w:unhideWhenUsed="0"/>
+    <w:lsdException w:name="Light Shading Accent 5" w:semiHidden="0" w:uiPriority="60" w:unhideWhenUsed="0"/>
+    <w:lsdException w:name="Light List Accent 5" w:semiHidden="0" w:uiPriority="61" w:unhideWhenUsed="0"/>
+    <w:lsdException w:name="Light Grid Accent 5" w:semiHidden="0" w:uiPriority="62" w:unhideWhenUsed="0"/>
+    <w:lsdException w:name="Medium Shading 1 Accent 5" w:semiHidden="0" w:uiPriority="63" w:unhideWhenUsed="0"/>
+    <w:lsdException w:name="Medium Shading 2 Accent 5" w:semiHidden="0" w:uiPriority="64" w:unhideWhenUsed="0"/>
+    <w:lsdException w:name="Medium List 1 Accent 5" w:semiHidden="0" w:uiPriority="65" w:unhideWhenUsed="0"/>
+    <w:lsdException w:name="Medium List 2 Accent 5" w:semiHidden="0" w:uiPriority="66" w:unhideWhenUsed="0"/>
+    <w:lsdException w:name="Medium Grid 1 Accent 5" w:semiHidden="0" w:uiPriority="67" w:unhideWhenUsed="0"/>
+    <w:lsdException w:name="Medium Grid 2 Accent 5" w:semiHidden="0" w:uiPriority="68" w:unhideWhenUsed="0"/>
+    <w:lsdException w:name="Medium Grid 3 Accent 5" w:semiHidden="0" w:uiPriority="69" w:unhideWhenUsed="0"/>
+    <w:lsdException w:name="Dark List Accent 5" w:semiHidden="0" w:uiPriority="70" w:unhideWhenUsed="0"/>
+    <w:lsdException w:name="Colorful Shading Accent 5" w:semiHidden="0" w:uiPriority="71" w:unhideWhenUsed="0"/>
+    <w:lsdException w:name="Colorful List Accent 5" w:semiHidden="0" w:uiPriority="72" w:unhideWhenUsed="0"/>
+    <w:lsdException w:name="Colorful Grid Accent 5" w:semiHidden="0" w:uiPriority="73" w:unhideWhenUsed="0"/>
+    <w:lsdException w:name="Light Shading Accent 6" w:semiHidden="0" w:uiPriority="60" w:unhideWhenUsed="0"/>
+    <w:lsdException w:name="Light List Accent 6" w:semiHidden="0" w:uiPriority="61" w:unhideWhenUsed="0"/>
+    <w:lsdException w:name="Light Grid Accent 6" w:semiHidden="0" w:uiPriority="62" w:unhideWhenUsed="0"/>
+    <w:lsdException w:name="Medium Shading 1 Accent 6" w:semiHidden="0" w:uiPriority="63" w:unhideWhenUsed="0"/>
+    <w:lsdException w:name="Medium Shading 2 Accent 6" w:semiHidden="0" w:uiPriority="64" w:unhideWhenUsed="0"/>
+    <w:lsdException w:name="Medium List 1 Accent 6" w:semiHidden="0" w:uiPriority="65" w:unhideWhenUsed="0"/>
+    <w:lsdException w:name="Medium List 2 Accent 6" w:semiHidden="0" w:uiPriority="66" w:unhideWhenUsed="0"/>
+    <w:lsdException w:name="Medium Grid 1 Accent 6" w:semiHidden="0" w:uiPriority="67" w:unhideWhenUsed="0"/>
+    <w:lsdException w:name="Medium Grid 2 Accent 6" w:semiHidden="0" w:uiPriority="68" w:unhideWhenUsed="0"/>
+    <w:lsdException w:name="Medium Grid 3 Accent 6" w:semiHidden="0" w:uiPriority="69" w:unhideWhenUsed="0"/>
+    <w:lsdException w:name="Dark List Accent 6" w:semiHidden="0" w:uiPriority="70" w:unhideWhenUsed="0"/>
+    <w:lsdException w:name="Colorful Shading Accent 6" w:semiHidden="0" w:uiPriority="71" w:unhideWhenUsed="0"/>
+    <w:lsdException w:name="Colorful List Accent 6" w:semiHidden="0" w:uiPriority="72" w:unhideWhenUsed="0"/>
+    <w:lsdException w:name="Colorful Grid Accent 6" w:semiHidden="0" w:uiPriority="73" w:unhideWhenUsed="0"/>
+    <w:lsdException w:name="Subtle Emphasis" w:semiHidden="0" w:uiPriority="19" w:unhideWhenUsed="0" w:qFormat="1"/>
+    <w:lsdException w:name="Intense Emphasis" w:semiHidden="0" w:uiPriority="21" w:unhideWhenUsed="0" w:qFormat="1"/>
+    <w:lsdException w:name="Subtle Reference" w:semiHidden="0" w:uiPriority="31" w:unhideWhenUsed="0" w:qFormat="1"/>
+    <w:lsdException w:name="Intense Reference" w:uiPriority="32" w:qFormat="1"/>
+    <w:lsdException w:name="Book Title" w:uiPriority="33" w:qFormat="1"/>
+    <w:lsdException w:name="Bibliography" w:uiPriority="37"/>
+    <w:lsdException w:name="TOC Heading" w:uiPriority="39" w:qFormat="1"/>
+  </w:latentStyles>
+  <w:style w:type="paragraph" w:default="1" w:styleId="Normal">
+    <w:name w:val="Normal"/>
+    <w:qFormat/>
+    <w:rsid w:val="00147181"/>
+    <w:pPr>
+      <w:spacing w:after="0" w:line="240" w:lineRule="auto"/>
+    </w:pPr>
+    <w:rPr>
+      <w:rFonts w:ascii="Times New Roman" w:eastAsia="Times New Roman" w:hAnsi="Times New Roman" w:cs="Times New Roman"/>
+      <w:sz w:val="24"/>
+      <w:szCs w:val="24"/>
+      <w:lang w:eastAsia="en-US"/>
+    </w:rPr>
+  </w:style>
+  <w:style w:type="paragraph" w:styleId="Heading1">
+    <w:name w:val="heading 1"/>
+    <w:basedOn w:val="Normal"/>
+    <w:next w:val="Normal"/>
+    <w:link w:val="Heading1Char"/>
+    <w:qFormat/>
+    <w:rsid w:val="00FD262C"/>
+    <w:pPr>
+      <w:keepNext/>
+      <w:keepLines/>
+      <w:pBdr>
+        <w:bottom w:val="single" w:sz="4" w:space="1" w:color="595959" w:themeColor="text1" w:themeTint="A6"/>
+      </w:pBdr>
+      <w:spacing w:before="360"/>
+      <w:outlineLvl w:val="0"/>
+    </w:pPr>
+    <w:rPr>
+      <w:rFonts w:asciiTheme="majorHAnsi" w:eastAsiaTheme="majorEastAsia" w:hAnsiTheme="majorHAnsi" w:cstheme="majorBidi"/>
+      <w:b/>
+      <w:bCs/>
+      <w:smallCaps/>
+      <w:sz w:val="36"/>
+      <w:szCs w:val="36"/>
+    </w:rPr>
+  </w:style>
+  <w:style w:type="paragraph" w:styleId="Heading2">
+    <w:name w:val="heading 2"/>
+    <w:basedOn w:val="Normal"/>
+    <w:next w:val="Normal"/>
+    <w:link w:val="Heading2Char"/>
+    <w:unhideWhenUsed/>
+    <w:qFormat/>
+    <w:rsid w:val="00FD262C"/>
+    <w:pPr>
+      <w:keepNext/>
+      <w:keepLines/>
+      <w:spacing w:before="360"/>
+      <w:outlineLvl w:val="1"/>
+    </w:pPr>
+    <w:rPr>
+      <w:rFonts w:asciiTheme="majorHAnsi" w:eastAsiaTheme="majorEastAsia" w:hAnsiTheme="majorHAnsi" w:cstheme="majorBidi"/>
+      <w:b/>
+      <w:bCs/>
+      <w:smallCaps/>
+      <w:sz w:val="28"/>
+      <w:szCs w:val="28"/>
+    </w:rPr>
+  </w:style>
+  <w:style w:type="paragraph" w:styleId="Heading3">
+    <w:name w:val="heading 3"/>
+    <w:basedOn w:val="Normal"/>
+    <w:next w:val="Normal"/>
+    <w:link w:val="Heading3Char"/>
+    <w:unhideWhenUsed/>
+    <w:qFormat/>
+    <w:rsid w:val="00FD262C"/>
+    <w:pPr>
+      <w:keepNext/>
+      <w:keepLines/>
+      <w:spacing w:before="200"/>
+      <w:outlineLvl w:val="2"/>
+    </w:pPr>
+    <w:rPr>
+      <w:rFonts w:asciiTheme="majorHAnsi" w:eastAsiaTheme="majorEastAsia" w:hAnsiTheme="majorHAnsi" w:cstheme="majorBidi"/>
+      <w:b/>
+      <w:bCs/>
+    </w:rPr>
+  </w:style>
+  <w:style w:type="paragraph" w:styleId="Heading4">
+    <w:name w:val="heading 4"/>
+    <w:basedOn w:val="Normal"/>
+    <w:next w:val="Normal"/>
+    <w:link w:val="Heading4Char"/>
+    <w:unhideWhenUsed/>
+    <w:qFormat/>
+    <w:rsid w:val="00FD262C"/>
+    <w:pPr>
+      <w:keepNext/>
+      <w:keepLines/>
+      <w:spacing w:before="200"/>
+      <w:outlineLvl w:val="3"/>
+    </w:pPr>
+    <w:rPr>
+      <w:rFonts w:asciiTheme="majorHAnsi" w:eastAsiaTheme="majorEastAsia" w:hAnsiTheme="majorHAnsi" w:cstheme="majorBidi"/>
+      <w:b/>
+      <w:bCs/>
+      <w:i/>
+      <w:iCs/>
+    </w:rPr>
+  </w:style>
+  <w:style w:type="paragraph" w:styleId="Heading5">
+    <w:name w:val="heading 5"/>
+    <w:basedOn w:val="Normal"/>
+    <w:next w:val="Normal"/>
+    <w:link w:val="Heading5Char"/>
+    <w:unhideWhenUsed/>
+    <w:qFormat/>
+    <w:rsid w:val="00FD262C"/>
+    <w:pPr>
+      <w:keepNext/>
+      <w:keepLines/>
+      <w:spacing w:before="200"/>
+      <w:outlineLvl w:val="4"/>
+    </w:pPr>
+    <w:rPr>
+      <w:rFonts w:asciiTheme="majorHAnsi" w:eastAsiaTheme="majorEastAsia" w:hAnsiTheme="majorHAnsi" w:cstheme="majorBidi"/>
+      <w:color w:val="404040" w:themeColor="text1" w:themeTint="BF"/>
+    </w:rPr>
+  </w:style>
+  <w:style w:type="paragraph" w:styleId="Heading6">
+    <w:name w:val="heading 6"/>
+    <w:basedOn w:val="Normal"/>
+    <w:next w:val="Normal"/>
+    <w:link w:val="Heading6Char"/>
+    <w:unhideWhenUsed/>
+    <w:qFormat/>
+    <w:rsid w:val="00FD262C"/>
+    <w:pPr>
+      <w:keepNext/>
+      <w:keepLines/>
+      <w:spacing w:before="200"/>
+      <w:outlineLvl w:val="5"/>
+    </w:pPr>
+    <w:rPr>
+      <w:rFonts w:asciiTheme="majorHAnsi" w:eastAsiaTheme="majorEastAsia" w:hAnsiTheme="majorHAnsi" w:cstheme="majorBidi"/>
+      <w:i/>
+      <w:iCs/>
+      <w:color w:val="404040" w:themeColor="text1" w:themeTint="BF"/>
+    </w:rPr>
+  </w:style>
+  <w:style w:type="paragraph" w:styleId="Heading7">
+    <w:name w:val="heading 7"/>
+    <w:basedOn w:val="Normal"/>
+    <w:next w:val="Normal"/>
+    <w:link w:val="Heading7Char"/>
+    <w:unhideWhenUsed/>
+    <w:qFormat/>
+    <w:rsid w:val="00FD262C"/>
+    <w:pPr>
+      <w:keepNext/>
+      <w:keepLines/>
+      <w:spacing w:before="200"/>
+      <w:outlineLvl w:val="6"/>
+    </w:pPr>
+    <w:rPr>
+      <w:rFonts w:asciiTheme="majorHAnsi" w:eastAsiaTheme="majorEastAsia" w:hAnsiTheme="majorHAnsi" w:cstheme="majorBidi"/>
+      <w:i/>
+      <w:iCs/>
+      <w:color w:val="404040" w:themeColor="text1" w:themeTint="BF"/>
+    </w:rPr>
+  </w:style>
+  <w:style w:type="paragraph" w:styleId="Heading8">
+    <w:name w:val="heading 8"/>
+    <w:basedOn w:val="Normal"/>
+    <w:next w:val="Normal"/>
+    <w:link w:val="Heading8Char"/>
+    <w:uiPriority w:val="9"/>
+    <w:semiHidden/>
+    <w:unhideWhenUsed/>
+    <w:qFormat/>
+    <w:rsid w:val="00FD262C"/>
+    <w:pPr>
+      <w:keepNext/>
+      <w:keepLines/>
+      <w:spacing w:before="200"/>
+      <w:outlineLvl w:val="7"/>
+    </w:pPr>
+    <w:rPr>
+      <w:rFonts w:asciiTheme="majorHAnsi" w:eastAsiaTheme="majorEastAsia" w:hAnsiTheme="majorHAnsi" w:cstheme="majorBidi"/>
+      <w:color w:val="404040" w:themeColor="text1" w:themeTint="BF"/>
+      <w:szCs w:val="20"/>
+    </w:rPr>
+  </w:style>
+  <w:style w:type="paragraph" w:styleId="Heading9">
+    <w:name w:val="heading 9"/>
+    <w:basedOn w:val="Normal"/>
+    <w:next w:val="Normal"/>
+    <w:link w:val="Heading9Char"/>
+    <w:uiPriority w:val="9"/>
+    <w:semiHidden/>
+    <w:unhideWhenUsed/>
+    <w:qFormat/>
+    <w:rsid w:val="00FD262C"/>
+    <w:pPr>
+      <w:keepNext/>
+      <w:keepLines/>
+      <w:spacing w:before="200"/>
+      <w:outlineLvl w:val="8"/>
+    </w:pPr>
+    <w:rPr>
+      <w:rFonts w:asciiTheme="majorHAnsi" w:eastAsiaTheme="majorEastAsia" w:hAnsiTheme="majorHAnsi" w:cstheme="majorBidi"/>
+      <w:i/>
+      <w:iCs/>
+      <w:color w:val="404040" w:themeColor="text1" w:themeTint="BF"/>
+      <w:szCs w:val="20"/>
+    </w:rPr>
+  </w:style>
+  <w:style w:type="character" w:default="1" w:styleId="DefaultParagraphFont">
+    <w:name w:val="Default Paragraph Font"/>
+    <w:uiPriority w:val="1"/>
+    <w:semiHidden/>
+    <w:unhideWhenUsed/>
+  </w:style>
+  <w:style w:type="table" w:default="1" w:styleId="TableNormal">
+    <w:name w:val="Normal Table"/>
+    <w:uiPriority w:val="99"/>
+    <w:semiHidden/>
+    <w:unhideWhenUsed/>
+    <w:tblPr>
+      <w:tblInd w:w="0" w:type="dxa"/>
+      <w:tblCellMar>
+        <w:top w:w="0" w:type="dxa"/>
+        <w:left w:w="108" w:type="dxa"/>
+        <w:bottom w:w="0" w:type="dxa"/>
+        <w:right w:w="108" w:type="dxa"/>
+      </w:tblCellMar>
+    </w:tblPr>
+  </w:style>
+  <w:style w:type="numbering" w:default="1" w:styleId="NoList">
+    <w:name w:val="No List"/>
+    <w:uiPriority w:val="99"/>
+    <w:semiHidden/>
+    <w:unhideWhenUsed/>
+  </w:style>
+  <w:style w:type="paragraph" w:styleId="Title">
+    <w:name w:val="Title"/>
+    <w:basedOn w:val="Normal"/>
+    <w:link w:val="TitleChar"/>
+    <w:uiPriority w:val="1"/>
+    <w:qFormat/>
+    <w:rsid w:val="00FD262C"/>
+    <w:pPr>
+      <w:contextualSpacing/>
+    </w:pPr>
+    <w:rPr>
+      <w:rFonts w:asciiTheme="majorHAnsi" w:eastAsiaTheme="majorEastAsia" w:hAnsiTheme="majorHAnsi" w:cstheme="majorBidi"/>
+      <w:sz w:val="56"/>
+      <w:szCs w:val="56"/>
+    </w:rPr>
+  </w:style>
+  <w:style w:type="character" w:customStyle="1" w:styleId="TitleChar">
+    <w:name w:val="Title Char"/>
+    <w:basedOn w:val="DefaultParagraphFont"/>
+    <w:link w:val="Title"/>
+    <w:uiPriority w:val="1"/>
+    <w:rsid w:val="00FD262C"/>
+    <w:rPr>
+      <w:rFonts w:asciiTheme="majorHAnsi" w:eastAsiaTheme="majorEastAsia" w:hAnsiTheme="majorHAnsi" w:cstheme="majorBidi"/>
+      <w:sz w:val="56"/>
+      <w:szCs w:val="56"/>
+    </w:rPr>
+  </w:style>
+  <w:style w:type="paragraph" w:styleId="Header">
+    <w:name w:val="header"/>
+    <w:basedOn w:val="Normal"/>
+    <w:link w:val="HeaderChar"/>
+    <w:uiPriority w:val="99"/>
+    <w:unhideWhenUsed/>
+    <w:rsid w:val="00855982"/>
+  </w:style>
+  <w:style w:type="character" w:customStyle="1" w:styleId="HeaderChar">
+    <w:name w:val="Header Char"/>
+    <w:basedOn w:val="DefaultParagraphFont"/>
+    <w:link w:val="Header"/>
+    <w:uiPriority w:val="99"/>
+    <w:rsid w:val="00855982"/>
+  </w:style>
+  <w:style w:type="character" w:customStyle="1" w:styleId="Heading1Char">
+    <w:name w:val="Heading 1 Char"/>
+    <w:basedOn w:val="DefaultParagraphFont"/>
+    <w:link w:val="Heading1"/>
+    <w:uiPriority w:val="9"/>
+    <w:rsid w:val="00FD262C"/>
+    <w:rPr>
+      <w:rFonts w:asciiTheme="majorHAnsi" w:eastAsiaTheme="majorEastAsia" w:hAnsiTheme="majorHAnsi" w:cstheme="majorBidi"/>
+      <w:b/>
+      <w:bCs/>
+      <w:smallCaps/>
+      <w:sz w:val="36"/>
+      <w:szCs w:val="36"/>
+    </w:rPr>
+  </w:style>
+  <w:style w:type="character" w:customStyle="1" w:styleId="Heading2Char">
+    <w:name w:val="Heading 2 Char"/>
+    <w:basedOn w:val="DefaultParagraphFont"/>
+    <w:link w:val="Heading2"/>
+    <w:uiPriority w:val="9"/>
+    <w:semiHidden/>
+    <w:rsid w:val="00FD262C"/>
+    <w:rPr>
+      <w:rFonts w:asciiTheme="majorHAnsi" w:eastAsiaTheme="majorEastAsia" w:hAnsiTheme="majorHAnsi" w:cstheme="majorBidi"/>
+      <w:b/>
+      <w:bCs/>
+      <w:smallCaps/>
+      <w:sz w:val="28"/>
+      <w:szCs w:val="28"/>
+    </w:rPr>
+  </w:style>
+  <w:style w:type="character" w:customStyle="1" w:styleId="Heading3Char">
+    <w:name w:val="Heading 3 Char"/>
+    <w:basedOn w:val="DefaultParagraphFont"/>
+    <w:link w:val="Heading3"/>
+    <w:rsid w:val="00FD262C"/>
+    <w:rPr>
+      <w:rFonts w:asciiTheme="majorHAnsi" w:eastAsiaTheme="majorEastAsia" w:hAnsiTheme="majorHAnsi" w:cstheme="majorBidi"/>
+      <w:b/>
+      <w:bCs/>
+    </w:rPr>
+  </w:style>
+  <w:style w:type="character" w:customStyle="1" w:styleId="Heading4Char">
+    <w:name w:val="Heading 4 Char"/>
+    <w:basedOn w:val="DefaultParagraphFont"/>
+    <w:link w:val="Heading4"/>
+    <w:uiPriority w:val="9"/>
+    <w:semiHidden/>
+    <w:rsid w:val="00FD262C"/>
+    <w:rPr>
+      <w:rFonts w:asciiTheme="majorHAnsi" w:eastAsiaTheme="majorEastAsia" w:hAnsiTheme="majorHAnsi" w:cstheme="majorBidi"/>
+      <w:b/>
+      <w:bCs/>
+      <w:i/>
+      <w:iCs/>
+    </w:rPr>
+  </w:style>
+  <w:style w:type="character" w:customStyle="1" w:styleId="Heading5Char">
+    <w:name w:val="Heading 5 Char"/>
+    <w:basedOn w:val="DefaultParagraphFont"/>
+    <w:link w:val="Heading5"/>
+    <w:uiPriority w:val="9"/>
+    <w:semiHidden/>
+    <w:rsid w:val="00FD262C"/>
+    <w:rPr>
+      <w:rFonts w:asciiTheme="majorHAnsi" w:eastAsiaTheme="majorEastAsia" w:hAnsiTheme="majorHAnsi" w:cstheme="majorBidi"/>
+      <w:color w:val="404040" w:themeColor="text1" w:themeTint="BF"/>
+    </w:rPr>
+  </w:style>
+  <w:style w:type="character" w:customStyle="1" w:styleId="Heading6Char">
+    <w:name w:val="Heading 6 Char"/>
+    <w:basedOn w:val="DefaultParagraphFont"/>
+    <w:link w:val="Heading6"/>
+    <w:uiPriority w:val="9"/>
+    <w:semiHidden/>
+    <w:rsid w:val="00FD262C"/>
+    <w:rPr>
+      <w:rFonts w:asciiTheme="majorHAnsi" w:eastAsiaTheme="majorEastAsia" w:hAnsiTheme="majorHAnsi" w:cstheme="majorBidi"/>
+      <w:i/>
+      <w:iCs/>
+      <w:color w:val="404040" w:themeColor="text1" w:themeTint="BF"/>
+    </w:rPr>
+  </w:style>
+  <w:style w:type="character" w:customStyle="1" w:styleId="Heading7Char">
+    <w:name w:val="Heading 7 Char"/>
+    <w:basedOn w:val="DefaultParagraphFont"/>
+    <w:link w:val="Heading7"/>
+    <w:uiPriority w:val="9"/>
+    <w:semiHidden/>
+    <w:rPr>
+      <w:rFonts w:asciiTheme="majorHAnsi" w:eastAsiaTheme="majorEastAsia" w:hAnsiTheme="majorHAnsi" w:cstheme="majorBidi"/>
+      <w:i/>
+      <w:iCs/>
+      <w:color w:val="404040" w:themeColor="text1" w:themeTint="BF"/>
+    </w:rPr>
+  </w:style>
+  <w:style w:type="character" w:customStyle="1" w:styleId="Heading8Char">
+    <w:name w:val="Heading 8 Char"/>
+    <w:basedOn w:val="DefaultParagraphFont"/>
+    <w:link w:val="Heading8"/>
+    <w:uiPriority w:val="9"/>
+    <w:semiHidden/>
+    <w:rsid w:val="001D4362"/>
+    <w:rPr>
+      <w:rFonts w:asciiTheme="majorHAnsi" w:eastAsiaTheme="majorEastAsia" w:hAnsiTheme="majorHAnsi" w:cstheme="majorBidi"/>
+      <w:color w:val="404040" w:themeColor="text1" w:themeTint="BF"/>
+      <w:szCs w:val="20"/>
+    </w:rPr>
+  </w:style>
+  <w:style w:type="character" w:customStyle="1" w:styleId="Heading9Char">
+    <w:name w:val="Heading 9 Char"/>
+    <w:basedOn w:val="DefaultParagraphFont"/>
+    <w:link w:val="Heading9"/>
+    <w:uiPriority w:val="9"/>
+    <w:semiHidden/>
+    <w:rsid w:val="001D4362"/>
+    <w:rPr>
+      <w:rFonts w:asciiTheme="majorHAnsi" w:eastAsiaTheme="majorEastAsia" w:hAnsiTheme="majorHAnsi" w:cstheme="majorBidi"/>
+      <w:i/>
+      <w:iCs/>
+      <w:color w:val="404040" w:themeColor="text1" w:themeTint="BF"/>
+      <w:szCs w:val="20"/>
+    </w:rPr>
+  </w:style>
+  <w:style w:type="paragraph" w:styleId="Footer">
+    <w:name w:val="footer"/>
+    <w:basedOn w:val="Normal"/>
+    <w:link w:val="FooterChar"/>
+    <w:uiPriority w:val="99"/>
+    <w:unhideWhenUsed/>
+    <w:rsid w:val="00855982"/>
+  </w:style>
+  <w:style w:type="character" w:customStyle="1" w:styleId="FooterChar">
+    <w:name w:val="Footer Char"/>
+    <w:basedOn w:val="DefaultParagraphFont"/>
+    <w:link w:val="Footer"/>
+    <w:uiPriority w:val="99"/>
+    <w:rsid w:val="00855982"/>
+  </w:style>
+  <w:style w:type="paragraph" w:styleId="Caption">
+    <w:name w:val="caption"/>
+    <w:basedOn w:val="Normal"/>
+    <w:next w:val="Normal"/>
+    <w:uiPriority w:val="35"/>
+    <w:semiHidden/>
+    <w:unhideWhenUsed/>
+    <w:qFormat/>
+    <w:rsid w:val="001D4362"/>
+    <w:pPr>
+      <w:spacing w:after="200"/>
+    </w:pPr>
+    <w:rPr>
+      <w:i/>
+      <w:iCs/>
+      <w:color w:val="323232" w:themeColor="text2"/>
+      <w:szCs w:val="18"/>
+    </w:rPr>
+  </w:style>
+  <w:style w:type="paragraph" w:styleId="TOCHeading">
+    <w:name w:val="TOC Heading"/>
+    <w:basedOn w:val="Heading1"/>
+    <w:next w:val="Normal"/>
+    <w:uiPriority w:val="39"/>
+    <w:semiHidden/>
+    <w:unhideWhenUsed/>
+    <w:qFormat/>
+    <w:pPr>
+      <w:outlineLvl w:val="9"/>
+    </w:pPr>
+  </w:style>
+  <w:style w:type="paragraph" w:styleId="BalloonText">
+    <w:name w:val="Balloon Text"/>
+    <w:basedOn w:val="Normal"/>
+    <w:link w:val="BalloonTextChar"/>
+    <w:uiPriority w:val="99"/>
+    <w:semiHidden/>
+    <w:unhideWhenUsed/>
+    <w:rsid w:val="001D4362"/>
+    <w:rPr>
+      <w:rFonts w:ascii="Segoe UI" w:hAnsi="Segoe UI" w:cs="Segoe UI"/>
+      <w:szCs w:val="18"/>
+    </w:rPr>
+  </w:style>
+  <w:style w:type="character" w:customStyle="1" w:styleId="BalloonTextChar">
+    <w:name w:val="Balloon Text Char"/>
+    <w:basedOn w:val="DefaultParagraphFont"/>
+    <w:link w:val="BalloonText"/>
+    <w:uiPriority w:val="99"/>
+    <w:semiHidden/>
+    <w:rsid w:val="001D4362"/>
+    <w:rPr>
+      <w:rFonts w:ascii="Segoe UI" w:hAnsi="Segoe UI" w:cs="Segoe UI"/>
+      <w:szCs w:val="18"/>
+    </w:rPr>
+  </w:style>
+  <w:style w:type="paragraph" w:styleId="BodyText3">
+    <w:name w:val="Body Text 3"/>
+    <w:basedOn w:val="Normal"/>
+    <w:link w:val="BodyText3Char"/>
+    <w:uiPriority w:val="99"/>
+    <w:semiHidden/>
+    <w:unhideWhenUsed/>
+    <w:rsid w:val="001D4362"/>
+    <w:pPr>
+      <w:spacing w:after="120"/>
+    </w:pPr>
+    <w:rPr>
+      <w:szCs w:val="16"/>
+    </w:rPr>
+  </w:style>
+  <w:style w:type="character" w:customStyle="1" w:styleId="BodyText3Char">
+    <w:name w:val="Body Text 3 Char"/>
+    <w:basedOn w:val="DefaultParagraphFont"/>
+    <w:link w:val="BodyText3"/>
+    <w:uiPriority w:val="99"/>
+    <w:semiHidden/>
+    <w:rsid w:val="001D4362"/>
+    <w:rPr>
+      <w:szCs w:val="16"/>
+    </w:rPr>
+  </w:style>
+  <w:style w:type="paragraph" w:styleId="BodyTextIndent3">
+    <w:name w:val="Body Text Indent 3"/>
+    <w:basedOn w:val="Normal"/>
+    <w:link w:val="BodyTextIndent3Char"/>
+    <w:uiPriority w:val="99"/>
+    <w:semiHidden/>
+    <w:unhideWhenUsed/>
+    <w:rsid w:val="001D4362"/>
+    <w:pPr>
+      <w:spacing w:after="120"/>
+      <w:ind w:left="360"/>
+    </w:pPr>
+    <w:rPr>
+      <w:szCs w:val="16"/>
+    </w:rPr>
+  </w:style>
+  <w:style w:type="character" w:customStyle="1" w:styleId="BodyTextIndent3Char">
+    <w:name w:val="Body Text Indent 3 Char"/>
+    <w:basedOn w:val="DefaultParagraphFont"/>
+    <w:link w:val="BodyTextIndent3"/>
+    <w:uiPriority w:val="99"/>
+    <w:semiHidden/>
+    <w:rsid w:val="001D4362"/>
+    <w:rPr>
+      <w:szCs w:val="16"/>
+    </w:rPr>
+  </w:style>
+  <w:style w:type="character" w:styleId="CommentReference">
+    <w:name w:val="annotation reference"/>
+    <w:basedOn w:val="DefaultParagraphFont"/>
+    <w:uiPriority w:val="99"/>
+    <w:semiHidden/>
+    <w:unhideWhenUsed/>
+    <w:rsid w:val="001D4362"/>
+    <w:rPr>
+      <w:sz w:val="22"/>
+      <w:szCs w:val="16"/>
+    </w:rPr>
+  </w:style>
+  <w:style w:type="paragraph" w:styleId="CommentText">
+    <w:name w:val="annotation text"/>
+    <w:basedOn w:val="Normal"/>
+    <w:link w:val="CommentTextChar"/>
+    <w:uiPriority w:val="99"/>
+    <w:semiHidden/>
+    <w:unhideWhenUsed/>
+    <w:rsid w:val="001D4362"/>
+    <w:rPr>
+      <w:szCs w:val="20"/>
+    </w:rPr>
+  </w:style>
+  <w:style w:type="character" w:customStyle="1" w:styleId="CommentTextChar">
+    <w:name w:val="Comment Text Char"/>
+    <w:basedOn w:val="DefaultParagraphFont"/>
+    <w:link w:val="CommentText"/>
+    <w:uiPriority w:val="99"/>
+    <w:semiHidden/>
+    <w:rsid w:val="001D4362"/>
+    <w:rPr>
+      <w:szCs w:val="20"/>
+    </w:rPr>
+  </w:style>
+  <w:style w:type="paragraph" w:styleId="CommentSubject">
+    <w:name w:val="annotation subject"/>
+    <w:basedOn w:val="CommentText"/>
+    <w:next w:val="CommentText"/>
+    <w:link w:val="CommentSubjectChar"/>
+    <w:uiPriority w:val="99"/>
+    <w:semiHidden/>
+    <w:unhideWhenUsed/>
+    <w:rsid w:val="001D4362"/>
+    <w:rPr>
+      <w:b/>
+      <w:bCs/>
+    </w:rPr>
+  </w:style>
+  <w:style w:type="character" w:customStyle="1" w:styleId="CommentSubjectChar">
+    <w:name w:val="Comment Subject Char"/>
+    <w:basedOn w:val="CommentTextChar"/>
+    <w:link w:val="CommentSubject"/>
+    <w:uiPriority w:val="99"/>
+    <w:semiHidden/>
+    <w:rsid w:val="001D4362"/>
+    <w:rPr>
+      <w:b/>
+      <w:bCs/>
+      <w:szCs w:val="20"/>
+    </w:rPr>
+  </w:style>
+  <w:style w:type="paragraph" w:styleId="DocumentMap">
+    <w:name w:val="Document Map"/>
+    <w:basedOn w:val="Normal"/>
+    <w:link w:val="DocumentMapChar"/>
+    <w:uiPriority w:val="99"/>
+    <w:semiHidden/>
+    <w:unhideWhenUsed/>
+    <w:rsid w:val="001D4362"/>
+    <w:rPr>
+      <w:rFonts w:ascii="Segoe UI" w:hAnsi="Segoe UI" w:cs="Segoe UI"/>
+      <w:szCs w:val="16"/>
+    </w:rPr>
+  </w:style>
+  <w:style w:type="character" w:customStyle="1" w:styleId="DocumentMapChar">
+    <w:name w:val="Document Map Char"/>
+    <w:basedOn w:val="DefaultParagraphFont"/>
+    <w:link w:val="DocumentMap"/>
+    <w:uiPriority w:val="99"/>
+    <w:semiHidden/>
+    <w:rsid w:val="001D4362"/>
+    <w:rPr>
+      <w:rFonts w:ascii="Segoe UI" w:hAnsi="Segoe UI" w:cs="Segoe UI"/>
+      <w:szCs w:val="16"/>
+    </w:rPr>
+  </w:style>
+  <w:style w:type="paragraph" w:styleId="EndnoteText">
+    <w:name w:val="endnote text"/>
+    <w:basedOn w:val="Normal"/>
+    <w:link w:val="EndnoteTextChar"/>
+    <w:uiPriority w:val="99"/>
+    <w:semiHidden/>
+    <w:unhideWhenUsed/>
+    <w:rsid w:val="001D4362"/>
+    <w:rPr>
+      <w:szCs w:val="20"/>
+    </w:rPr>
+  </w:style>
+  <w:style w:type="character" w:customStyle="1" w:styleId="EndnoteTextChar">
+    <w:name w:val="Endnote Text Char"/>
+    <w:basedOn w:val="DefaultParagraphFont"/>
+    <w:link w:val="EndnoteText"/>
+    <w:uiPriority w:val="99"/>
+    <w:semiHidden/>
+    <w:rsid w:val="001D4362"/>
+    <w:rPr>
+      <w:szCs w:val="20"/>
+    </w:rPr>
+  </w:style>
+  <w:style w:type="paragraph" w:styleId="EnvelopeReturn">
+    <w:name w:val="envelope return"/>
+    <w:basedOn w:val="Normal"/>
+    <w:uiPriority w:val="99"/>
+    <w:semiHidden/>
+    <w:unhideWhenUsed/>
+    <w:rsid w:val="001D4362"/>
+    <w:rPr>
+      <w:rFonts w:asciiTheme="majorHAnsi" w:eastAsiaTheme="majorEastAsia" w:hAnsiTheme="majorHAnsi" w:cstheme="majorBidi"/>
+      <w:szCs w:val="20"/>
+    </w:rPr>
+  </w:style>
+  <w:style w:type="paragraph" w:styleId="FootnoteText">
+    <w:name w:val="footnote text"/>
+    <w:basedOn w:val="Normal"/>
+    <w:link w:val="FootnoteTextChar"/>
+    <w:uiPriority w:val="99"/>
+    <w:semiHidden/>
+    <w:unhideWhenUsed/>
+    <w:rsid w:val="001D4362"/>
+    <w:rPr>
+      <w:szCs w:val="20"/>
+    </w:rPr>
+  </w:style>
+  <w:style w:type="character" w:customStyle="1" w:styleId="FootnoteTextChar">
+    <w:name w:val="Footnote Text Char"/>
+    <w:basedOn w:val="DefaultParagraphFont"/>
+    <w:link w:val="FootnoteText"/>
+    <w:uiPriority w:val="99"/>
+    <w:semiHidden/>
+    <w:rsid w:val="001D4362"/>
+    <w:rPr>
+      <w:szCs w:val="20"/>
+    </w:rPr>
+  </w:style>
+  <w:style w:type="character" w:styleId="HTMLCode">
+    <w:name w:val="HTML Code"/>
+    <w:basedOn w:val="DefaultParagraphFont"/>
+    <w:uiPriority w:val="99"/>
+    <w:semiHidden/>
+    <w:unhideWhenUsed/>
+    <w:rsid w:val="001D4362"/>
+    <w:rPr>
+      <w:rFonts w:ascii="Consolas" w:hAnsi="Consolas"/>
+      <w:sz w:val="22"/>
+      <w:szCs w:val="20"/>
+    </w:rPr>
+  </w:style>
+  <w:style w:type="character" w:styleId="HTMLKeyboard">
+    <w:name w:val="HTML Keyboard"/>
+    <w:basedOn w:val="DefaultParagraphFont"/>
+    <w:uiPriority w:val="99"/>
+    <w:semiHidden/>
+    <w:unhideWhenUsed/>
+    <w:rsid w:val="001D4362"/>
+    <w:rPr>
+      <w:rFonts w:ascii="Consolas" w:hAnsi="Consolas"/>
+      <w:sz w:val="22"/>
+      <w:szCs w:val="20"/>
+    </w:rPr>
+  </w:style>
+  <w:style w:type="paragraph" w:styleId="HTMLPreformatted">
+    <w:name w:val="HTML Preformatted"/>
+    <w:basedOn w:val="Normal"/>
+    <w:link w:val="HTMLPreformattedChar"/>
+    <w:uiPriority w:val="99"/>
+    <w:semiHidden/>
+    <w:unhideWhenUsed/>
+    <w:rsid w:val="001D4362"/>
+    <w:rPr>
+      <w:rFonts w:ascii="Consolas" w:hAnsi="Consolas"/>
+      <w:szCs w:val="20"/>
+    </w:rPr>
+  </w:style>
+  <w:style w:type="character" w:customStyle="1" w:styleId="HTMLPreformattedChar">
+    <w:name w:val="HTML Preformatted Char"/>
+    <w:basedOn w:val="DefaultParagraphFont"/>
+    <w:link w:val="HTMLPreformatted"/>
+    <w:uiPriority w:val="99"/>
+    <w:semiHidden/>
+    <w:rsid w:val="001D4362"/>
+    <w:rPr>
+      <w:rFonts w:ascii="Consolas" w:hAnsi="Consolas"/>
+      <w:szCs w:val="20"/>
+    </w:rPr>
+  </w:style>
+  <w:style w:type="character" w:styleId="HTMLTypewriter">
+    <w:name w:val="HTML Typewriter"/>
+    <w:basedOn w:val="DefaultParagraphFont"/>
+    <w:uiPriority w:val="99"/>
+    <w:semiHidden/>
+    <w:unhideWhenUsed/>
+    <w:rsid w:val="001D4362"/>
+    <w:rPr>
+      <w:rFonts w:ascii="Consolas" w:hAnsi="Consolas"/>
+      <w:sz w:val="22"/>
+      <w:szCs w:val="20"/>
+    </w:rPr>
+  </w:style>
+  <w:style w:type="paragraph" w:styleId="MacroText">
+    <w:name w:val="macro"/>
+    <w:link w:val="MacroTextChar"/>
+    <w:uiPriority w:val="99"/>
+    <w:semiHidden/>
+    <w:unhideWhenUsed/>
+    <w:rsid w:val="001D4362"/>
+    <w:pPr>
+      <w:tabs>
+        <w:tab w:val="left" w:pos="480"/>
+        <w:tab w:val="left" w:pos="960"/>
+        <w:tab w:val="left" w:pos="1440"/>
+        <w:tab w:val="left" w:pos="1920"/>
+        <w:tab w:val="left" w:pos="2400"/>
+        <w:tab w:val="left" w:pos="2880"/>
+        <w:tab w:val="left" w:pos="3360"/>
+        <w:tab w:val="left" w:pos="3840"/>
+        <w:tab w:val="left" w:pos="4320"/>
+      </w:tabs>
+      <w:spacing w:after="0"/>
+    </w:pPr>
+    <w:rPr>
+      <w:rFonts w:ascii="Consolas" w:hAnsi="Consolas"/>
+      <w:szCs w:val="20"/>
+    </w:rPr>
+  </w:style>
+  <w:style w:type="character" w:customStyle="1" w:styleId="MacroTextChar">
+    <w:name w:val="Macro Text Char"/>
+    <w:basedOn w:val="DefaultParagraphFont"/>
+    <w:link w:val="MacroText"/>
+    <w:uiPriority w:val="99"/>
+    <w:semiHidden/>
+    <w:rsid w:val="001D4362"/>
+    <w:rPr>
+      <w:rFonts w:ascii="Consolas" w:hAnsi="Consolas"/>
+      <w:szCs w:val="20"/>
+    </w:rPr>
+  </w:style>
+  <w:style w:type="paragraph" w:styleId="PlainText">
+    <w:name w:val="Plain Text"/>
+    <w:basedOn w:val="Normal"/>
+    <w:link w:val="PlainTextChar"/>
+    <w:uiPriority w:val="99"/>
+    <w:semiHidden/>
+    <w:unhideWhenUsed/>
+    <w:rsid w:val="001D4362"/>
+    <w:rPr>
+      <w:rFonts w:ascii="Consolas" w:hAnsi="Consolas"/>
+      <w:szCs w:val="21"/>
+    </w:rPr>
+  </w:style>
+  <w:style w:type="character" w:customStyle="1" w:styleId="PlainTextChar">
+    <w:name w:val="Plain Text Char"/>
+    <w:basedOn w:val="DefaultParagraphFont"/>
+    <w:link w:val="PlainText"/>
+    <w:uiPriority w:val="99"/>
+    <w:semiHidden/>
+    <w:rsid w:val="001D4362"/>
+    <w:rPr>
+      <w:rFonts w:ascii="Consolas" w:hAnsi="Consolas"/>
+      <w:szCs w:val="21"/>
+    </w:rPr>
+  </w:style>
+  <w:style w:type="paragraph" w:styleId="BlockText">
+    <w:name w:val="Block Text"/>
+    <w:basedOn w:val="Normal"/>
+    <w:uiPriority w:val="99"/>
+    <w:semiHidden/>
+    <w:unhideWhenUsed/>
+    <w:rsid w:val="00FD262C"/>
+    <w:pPr>
+      <w:pBdr>
+        <w:top w:val="single" w:sz="2" w:space="10" w:color="783F04" w:themeColor="accent1" w:themeShade="80" w:shadow="1"/>
+        <w:left w:val="single" w:sz="2" w:space="10" w:color="783F04" w:themeColor="accent1" w:themeShade="80" w:shadow="1"/>
+        <w:bottom w:val="single" w:sz="2" w:space="10" w:color="783F04" w:themeColor="accent1" w:themeShade="80" w:shadow="1"/>
+        <w:right w:val="single" w:sz="2" w:space="10" w:color="783F04" w:themeColor="accent1" w:themeShade="80" w:shadow="1"/>
+      </w:pBdr>
+      <w:ind w:left="1152" w:right="1152"/>
+    </w:pPr>
+    <w:rPr>
+      <w:i/>
+      <w:iCs/>
+      <w:color w:val="783F04" w:themeColor="accent1" w:themeShade="80"/>
+    </w:rPr>
+  </w:style>
+  <w:style w:type="character" w:styleId="FollowedHyperlink">
+    <w:name w:val="FollowedHyperlink"/>
+    <w:basedOn w:val="DefaultParagraphFont"/>
+    <w:uiPriority w:val="99"/>
+    <w:semiHidden/>
+    <w:unhideWhenUsed/>
+    <w:rsid w:val="007833A7"/>
+    <w:rPr>
+      <w:color w:val="783F04" w:themeColor="accent1" w:themeShade="80"/>
+      <w:u w:val="single"/>
+    </w:rPr>
+  </w:style>
+  <w:style w:type="character" w:styleId="Hyperlink">
+    <w:name w:val="Hyperlink"/>
+    <w:basedOn w:val="DefaultParagraphFont"/>
+    <w:uiPriority w:val="99"/>
+    <w:semiHidden/>
+    <w:unhideWhenUsed/>
+    <w:rsid w:val="007833A7"/>
+    <w:rPr>
+      <w:color w:val="3A6331" w:themeColor="accent4" w:themeShade="BF"/>
+      <w:u w:val="single"/>
+    </w:rPr>
+  </w:style>
+  <w:style w:type="character" w:styleId="PlaceholderText">
+    <w:name w:val="Placeholder Text"/>
+    <w:basedOn w:val="DefaultParagraphFont"/>
+    <w:uiPriority w:val="99"/>
+    <w:semiHidden/>
+    <w:rsid w:val="007833A7"/>
+    <w:rPr>
+      <w:color w:val="595959" w:themeColor="text1" w:themeTint="A6"/>
+    </w:rPr>
+  </w:style>
+  <w:style w:type="character" w:styleId="IntenseEmphasis">
+    <w:name w:val="Intense Emphasis"/>
+    <w:basedOn w:val="DefaultParagraphFont"/>
+    <w:uiPriority w:val="21"/>
+    <w:semiHidden/>
+    <w:unhideWhenUsed/>
+    <w:qFormat/>
+    <w:rsid w:val="00FD262C"/>
+    <w:rPr>
+      <w:i/>
+      <w:iCs/>
+      <w:color w:val="B35E06" w:themeColor="accent1" w:themeShade="BF"/>
+    </w:rPr>
+  </w:style>
+  <w:style w:type="paragraph" w:styleId="IntenseQuote">
+    <w:name w:val="Intense Quote"/>
+    <w:basedOn w:val="Normal"/>
+    <w:next w:val="Normal"/>
+    <w:link w:val="IntenseQuoteChar"/>
+    <w:uiPriority w:val="30"/>
+    <w:semiHidden/>
+    <w:unhideWhenUsed/>
+    <w:rsid w:val="00FD262C"/>
+    <w:pPr>
+      <w:pBdr>
+        <w:top w:val="single" w:sz="4" w:space="10" w:color="B35E06" w:themeColor="accent1" w:themeShade="BF"/>
+        <w:bottom w:val="single" w:sz="4" w:space="10" w:color="B35E06" w:themeColor="accent1" w:themeShade="BF"/>
+      </w:pBdr>
+      <w:spacing w:before="360" w:after="360"/>
+      <w:ind w:left="864" w:right="864"/>
+      <w:jc w:val="center"/>
+    </w:pPr>
+    <w:rPr>
+      <w:i/>
+      <w:iCs/>
+      <w:color w:val="B35E06" w:themeColor="accent1" w:themeShade="BF"/>
+    </w:rPr>
+  </w:style>
+  <w:style w:type="character" w:customStyle="1" w:styleId="IntenseQuoteChar">
+    <w:name w:val="Intense Quote Char"/>
+    <w:basedOn w:val="DefaultParagraphFont"/>
+    <w:link w:val="IntenseQuote"/>
+    <w:uiPriority w:val="30"/>
+    <w:semiHidden/>
+    <w:rsid w:val="00FD262C"/>
+    <w:rPr>
+      <w:i/>
+      <w:iCs/>
+      <w:color w:val="B35E06" w:themeColor="accent1" w:themeShade="BF"/>
+    </w:rPr>
+  </w:style>
+  <w:style w:type="character" w:styleId="IntenseReference">
+    <w:name w:val="Intense Reference"/>
+    <w:basedOn w:val="DefaultParagraphFont"/>
+    <w:uiPriority w:val="32"/>
+    <w:semiHidden/>
+    <w:unhideWhenUsed/>
+    <w:qFormat/>
+    <w:rsid w:val="00FD262C"/>
+    <w:rPr>
+      <w:b/>
+      <w:bCs/>
+      <w:caps w:val="0"/>
+      <w:smallCaps/>
+      <w:color w:val="B35E06" w:themeColor="accent1" w:themeShade="BF"/>
+      <w:spacing w:val="5"/>
+    </w:rPr>
+  </w:style>
+  <w:style w:type="paragraph" w:styleId="NoSpacing">
+    <w:name w:val="No Spacing"/>
+    <w:uiPriority w:val="1"/>
+    <w:semiHidden/>
+    <w:unhideWhenUsed/>
+    <w:qFormat/>
+    <w:rsid w:val="008B2210"/>
+    <w:pPr>
+      <w:spacing w:after="0" w:line="240" w:lineRule="auto"/>
+    </w:pPr>
+    <w:rPr>
+      <w:rFonts w:ascii="Times New Roman" w:eastAsia="Times New Roman" w:hAnsi="Times New Roman" w:cs="Times New Roman"/>
+      <w:sz w:val="24"/>
+      <w:szCs w:val="24"/>
+      <w:lang w:eastAsia="en-US"/>
+    </w:rPr>
+  </w:style>
+  <w:style w:type="paragraph" w:styleId="ListParagraph">
+    <w:name w:val="List Paragraph"/>
+    <w:basedOn w:val="Normal"/>
+    <w:uiPriority w:val="34"/>
+    <w:qFormat/>
+    <w:pPr>
+      <w:ind w:left="720"/>
+      <w:contextualSpacing/>
+    </w:pPr>
+  </w:style>
+</w:styles>
+</file>
+
+<file path=word/stylesWithEffects.xml><?xml version="1.0" encoding="utf-8"?>
+<w:styles xmlns:wpc="http://schemas.microsoft.com/office/word/2010/wordprocessingCanvas" xmlns:mc="http://schemas.openxmlformats.org/markup-compatibility/2006" xmlns:o="urn:schemas-microsoft-com:office:office" xmlns:r="http://schemas.openxmlformats.org/officeDocument/2006/relationships" xmlns:m="http://schemas.openxmlformats.org/officeDocument/2006/math" xmlns:v="urn:schemas-microsoft-com:vml" xmlns:wp14="http://schemas.microsoft.com/office/word/2010/wordprocessingDrawing" xmlns:wp="http://schemas.openxmlformats.org/drawingml/2006/wordprocessingDrawing" xmlns:w10="urn:schemas-microsoft-com:office:word" xmlns:w="http://schemas.openxmlformats.org/wordprocessingml/2006/main" xmlns:w14="http://schemas.microsoft.com/office/word/2010/wordml" xmlns:wpg="http://schemas.microsoft.com/office/word/2010/wordprocessingGroup" xmlns:wpi="http://schemas.microsoft.com/office/word/2010/wordprocessingInk" xmlns:wne="http://schemas.microsoft.com/office/word/2006/wordml" xmlns:wps="http://schemas.microsoft.com/office/word/2010/wordprocessingShape" mc:Ignorable="w14 wp14">
+  <w:docDefaults>
+    <w:rPrDefault>
+      <w:rPr>
+        <w:rFonts w:asciiTheme="minorHAnsi" w:eastAsiaTheme="minorEastAsia" w:hAnsiTheme="minorHAnsi" w:cstheme="minorBidi"/>
+        <w:sz w:val="22"/>
+        <w:szCs w:val="22"/>
+        <w:lang w:val="en-US" w:eastAsia="ja-JP" w:bidi="ar-SA"/>
+      </w:rPr>
+    </w:rPrDefault>
+    <w:pPrDefault>
+      <w:pPr>
+        <w:spacing w:after="160" w:line="259" w:lineRule="auto"/>
+      </w:pPr>
+    </w:pPrDefault>
+  </w:docDefaults>
+  <w:latentStyles w:defLockedState="0" w:defUIPriority="99" w:defSemiHidden="1" w:defUnhideWhenUsed="1" w:defQFormat="0" w:count="267">
+    <w:lsdException w:name="Normal" w:semiHidden="0" w:uiPriority="0" w:unhideWhenUsed="0" w:qFormat="1"/>
+    <w:lsdException w:name="heading 1" w:semiHidden="0" w:uiPriority="0" w:unhideWhenUsed="0" w:qFormat="1"/>
+    <w:lsdException w:name="heading 2" w:uiPriority="0" w:qFormat="1"/>
+    <w:lsdException w:name="heading 3" w:uiPriority="0" w:qFormat="1"/>
+    <w:lsdException w:name="heading 4" w:uiPriority="0" w:qFormat="1"/>
+    <w:lsdException w:name="heading 5" w:uiPriority="0" w:qFormat="1"/>
+    <w:lsdException w:name="heading 6" w:uiPriority="0" w:qFormat="1"/>
+    <w:lsdException w:name="heading 7" w:uiPriority="0" w:qFormat="1"/>
+    <w:lsdException w:name="heading 8" w:uiPriority="9" w:qFormat="1"/>
+    <w:lsdException w:name="heading 9" w:uiPriority="9" w:qFormat="1"/>
+    <w:lsdException w:name="toc 1" w:uiPriority="39"/>
+    <w:lsdException w:name="toc 2" w:uiPriority="39"/>
+    <w:lsdException w:name="toc 3" w:uiPriority="39"/>
+    <w:lsdException w:name="toc 4" w:uiPriority="39"/>
+    <w:lsdException w:name="toc 5" w:uiPriority="39"/>
+    <w:lsdException w:name="toc 6" w:uiPriority="39"/>
+    <w:lsdException w:name="toc 7" w:uiPriority="39"/>
+    <w:lsdException w:name="toc 8" w:uiPriority="39"/>
+    <w:lsdException w:name="toc 9" w:uiPriority="39"/>
+    <w:lsdException w:name="caption" w:uiPriority="35" w:qFormat="1"/>
+    <w:lsdException w:name="Title" w:semiHidden="0" w:uiPriority="10" w:unhideWhenUsed="0" w:qFormat="1"/>
+    <w:lsdException w:name="Default Paragraph Font" w:uiPriority="1"/>
+    <w:lsdException w:name="Subtitle" w:semiHidden="0" w:uiPriority="11" w:unhideWhenUsed="0" w:qFormat="1"/>
+    <w:lsdException w:name="Strong" w:semiHidden="0" w:uiPriority="22" w:unhideWhenUsed="0" w:qFormat="1"/>
+    <w:lsdException w:name="Emphasis" w:semiHidden="0" w:uiPriority="20" w:unhideWhenUsed="0" w:qFormat="1"/>
+    <w:lsdException w:name="Table Grid" w:uiPriority="39"/>
+    <w:lsdException w:name="Placeholder Text" w:unhideWhenUsed="0"/>
+    <w:lsdException w:name="No Spacing" w:uiPriority="1" w:qFormat="1"/>
+    <w:lsdException w:name="Light Shading" w:semiHidden="0" w:uiPriority="60" w:unhideWhenUsed="0"/>
+    <w:lsdException w:name="Light List" w:semiHidden="0" w:uiPriority="61" w:unhideWhenUsed="0"/>
+    <w:lsdException w:name="Light Grid" w:semiHidden="0" w:uiPriority="62" w:unhideWhenUsed="0"/>
+    <w:lsdException w:name="Medium Shading 1" w:semiHidden="0" w:uiPriority="63" w:unhideWhenUsed="0"/>
+    <w:lsdException w:name="Medium Shading 2" w:semiHidden="0" w:uiPriority="64" w:unhideWhenUsed="0"/>
+    <w:lsdException w:name="Medium List 1" w:semiHidden="0" w:uiPriority="65" w:unhideWhenUsed="0"/>
+    <w:lsdException w:name="Medium List 2" w:semiHidden="0" w:uiPriority="66" w:unhideWhenUsed="0"/>
+    <w:lsdException w:name="Medium Grid 1" w:semiHidden="0" w:uiPriority="67" w:unhideWhenUsed="0"/>
+    <w:lsdException w:name="Medium Grid 2" w:semiHidden="0" w:uiPriority="68" w:unhideWhenUsed="0"/>
+    <w:lsdException w:name="Medium Grid 3" w:semiHidden="0" w:uiPriority="69" w:unhideWhenUsed="0"/>
+    <w:lsdException w:name="Dark List" w:semiHidden="0" w:uiPriority="70" w:unhideWhenUsed="0"/>
+    <w:lsdException w:name="Colorful Shading" w:semiHidden="0" w:uiPriority="71" w:unhideWhenUsed="0"/>
+    <w:lsdException w:name="Colorful List" w:semiHidden="0" w:uiPriority="72" w:unhideWhenUsed="0"/>
+    <w:lsdException w:name="Colorful Grid" w:semiHidden="0" w:uiPriority="73" w:unhideWhenUsed="0"/>
+    <w:lsdException w:name="Light Shading Accent 1" w:semiHidden="0" w:uiPriority="60" w:unhideWhenUsed="0"/>
+    <w:lsdException w:name="Light List Accent 1" w:semiHidden="0" w:uiPriority="61" w:unhideWhenUsed="0"/>
+    <w:lsdException w:name="Light Grid Accent 1" w:semiHidden="0" w:uiPriority="62" w:unhideWhenUsed="0"/>
+    <w:lsdException w:name="Medium Shading 1 Accent 1" w:semiHidden="0" w:uiPriority="63" w:unhideWhenUsed="0"/>
+    <w:lsdException w:name="Medium Shading 2 Accent 1" w:semiHidden="0" w:uiPriority="64" w:unhideWhenUsed="0"/>
+    <w:lsdException w:name="Medium List 1 Accent 1" w:semiHidden="0" w:uiPriority="65" w:unhideWhenUsed="0"/>
+    <w:lsdException w:name="Revision" w:unhideWhenUsed="0"/>
+    <w:lsdException w:name="List Paragraph" w:semiHidden="0" w:uiPriority="34" w:unhideWhenUsed="0" w:qFormat="1"/>
+    <w:lsdException w:name="Quote" w:semiHidden="0" w:uiPriority="29" w:unhideWhenUsed="0" w:qFormat="1"/>
+    <w:lsdException w:name="Intense Quote" w:semiHidden="0" w:uiPriority="30" w:unhideWhenUsed="0"/>
+    <w:lsdException w:name="Medium List 2 Accent 1" w:semiHidden="0" w:uiPriority="66" w:unhideWhenUsed="0"/>
+    <w:lsdException w:name="Medium Grid 1 Accent 1" w:semiHidden="0" w:uiPriority="67" w:unhideWhenUsed="0"/>
+    <w:lsdException w:name="Medium Grid 2 Accent 1" w:semiHidden="0" w:uiPriority="68" w:unhideWhenUsed="0"/>
+    <w:lsdException w:name="Medium Grid 3 Accent 1" w:semiHidden="0" w:uiPriority="69" w:unhideWhenUsed="0"/>
+    <w:lsdException w:name="Dark List Accent 1" w:semiHidden="0" w:uiPriority="70" w:unhideWhenUsed="0"/>
+    <w:lsdException w:name="Colorful Shading Accent 1" w:semiHidden="0" w:uiPriority="71" w:unhideWhenUsed="0"/>
+    <w:lsdException w:name="Colorful List Accent 1" w:semiHidden="0" w:uiPriority="72" w:unhideWhenUsed="0"/>
+    <w:lsdException w:name="Colorful Grid Accent 1" w:semiHidden="0" w:uiPriority="73" w:unhideWhenUsed="0"/>
+    <w:lsdException w:name="Light Shading Accent 2" w:semiHidden="0" w:uiPriority="60" w:unhideWhenUsed="0"/>
+    <w:lsdException w:name="Light List Accent 2" w:semiHidden="0" w:uiPriority="61" w:unhideWhenUsed="0"/>
+    <w:lsdException w:name="Light Grid Accent 2" w:semiHidden="0" w:uiPriority="62" w:unhideWhenUsed="0"/>
+    <w:lsdException w:name="Medium Shading 1 Accent 2" w:semiHidden="0" w:uiPriority="63" w:unhideWhenUsed="0"/>
+    <w:lsdException w:name="Medium Shading 2 Accent 2" w:semiHidden="0" w:uiPriority="64" w:unhideWhenUsed="0"/>
+    <w:lsdException w:name="Medium List 1 Accent 2" w:semiHidden="0" w:uiPriority="65" w:unhideWhenUsed="0"/>
+    <w:lsdException w:name="Medium List 2 Accent 2" w:semiHidden="0" w:uiPriority="66" w:unhideWhenUsed="0"/>
+    <w:lsdException w:name="Medium Grid 1 Accent 2" w:semiHidden="0" w:uiPriority="67" w:unhideWhenUsed="0"/>
+    <w:lsdException w:name="Medium Grid 2 Accent 2" w:semiHidden="0" w:uiPriority="68" w:unhideWhenUsed="0"/>
+    <w:lsdException w:name="Medium Grid 3 Accent 2" w:semiHidden="0" w:uiPriority="69" w:unhideWhenUsed="0"/>
+    <w:lsdException w:name="Dark List Accent 2" w:semiHidden="0" w:uiPriority="70" w:unhideWhenUsed="0"/>
+    <w:lsdException w:name="Colorful Shading Accent 2" w:semiHidden="0" w:uiPriority="71" w:unhideWhenUsed="0"/>
+    <w:lsdException w:name="Colorful List Accent 2" w:semiHidden="0" w:uiPriority="72" w:unhideWhenUsed="0"/>
+    <w:lsdException w:name="Colorful Grid Accent 2" w:semiHidden="0" w:uiPriority="73" w:unhideWhenUsed="0"/>
+    <w:lsdException w:name="Light Shading Accent 3" w:semiHidden="0" w:uiPriority="60" w:unhideWhenUsed="0"/>
+    <w:lsdException w:name="Light List Accent 3" w:semiHidden="0" w:uiPriority="61" w:unhideWhenUsed="0"/>
+    <w:lsdException w:name="Light Grid Accent 3" w:semiHidden="0" w:uiPriority="62" w:unhideWhenUsed="0"/>
+    <w:lsdException w:name="Medium Shading 1 Accent 3" w:semiHidden="0" w:uiPriority="63" w:unhideWhenUsed="0"/>
+    <w:lsdException w:name="Medium Shading 2 Accent 3" w:semiHidden="0" w:uiPriority="64" w:unhideWhenUsed="0"/>
+    <w:lsdException w:name="Medium List 1 Accent 3" w:semiHidden="0" w:uiPriority="65" w:unhideWhenUsed="0"/>
+    <w:lsdException w:name="Medium List 2 Accent 3" w:semiHidden="0" w:uiPriority="66" w:unhideWhenUsed="0"/>
+    <w:lsdException w:name="Medium Grid 1 Accent 3" w:semiHidden="0" w:uiPriority="67" w:unhideWhenUsed="0"/>
+    <w:lsdException w:name="Medium Grid 2 Accent 3" w:semiHidden="0" w:uiPriority="68" w:unhideWhenUsed="0"/>
+    <w:lsdException w:name="Medium Grid 3 Accent 3" w:semiHidden="0" w:uiPriority="69" w:unhideWhenUsed="0"/>
+    <w:lsdException w:name="Dark List Accent 3" w:semiHidden="0" w:uiPriority="70" w:unhideWhenUsed="0"/>
+    <w:lsdException w:name="Colorful Shading Accent 3" w:semiHidden="0" w:uiPriority="71" w:unhideWhenUsed="0"/>
+    <w:lsdException w:name="Colorful List Accent 3" w:semiHidden="0" w:uiPriority="72" w:unhideWhenUsed="0"/>
+    <w:lsdException w:name="Colorful Grid Accent 3" w:semiHidden="0" w:uiPriority="73" w:unhideWhenUsed="0"/>
+    <w:lsdException w:name="Light Shading Accent 4" w:semiHidden="0" w:uiPriority="60" w:unhideWhenUsed="0"/>
+    <w:lsdException w:name="Light List Accent 4" w:semiHidden="0" w:uiPriority="61" w:unhideWhenUsed="0"/>
+    <w:lsdException w:name="Light Grid Accent 4" w:semiHidden="0" w:uiPriority="62" w:unhideWhenUsed="0"/>
+    <w:lsdException w:name="Medium Shading 1 Accent 4" w:semiHidden="0" w:uiPriority="63" w:unhideWhenUsed="0"/>
+    <w:lsdException w:name="Medium Shading 2 Accent 4" w:semiHidden="0" w:uiPriority="64" w:unhideWhenUsed="0"/>
+    <w:lsdException w:name="Medium List 1 Accent 4" w:semiHidden="0" w:uiPriority="65" w:unhideWhenUsed="0"/>
+    <w:lsdException w:name="Medium List 2 Accent 4" w:semiHidden="0" w:uiPriority="66" w:unhideWhenUsed="0"/>
+    <w:lsdException w:name="Medium Grid 1 Accent 4" w:semiHidden="0" w:uiPriority="67" w:unhideWhenUsed="0"/>
+    <w:lsdException w:name="Medium Grid 2 Accent 4" w:semiHidden="0" w:uiPriority="68" w:unhideWhenUsed="0"/>
+    <w:lsdException w:name="Medium Grid 3 Accent 4" w:semiHidden="0" w:uiPriority="69" w:unhideWhenUsed="0"/>
+    <w:lsdException w:name="Dark List Accent 4" w:semiHidden="0" w:uiPriority="70" w:unhideWhenUsed="0"/>
+    <w:lsdException w:name="Colorful Shading Accent 4" w:semiHidden="0" w:uiPriority="71" w:unhideWhenUsed="0"/>
+    <w:lsdException w:name="Colorful List Accent 4" w:semiHidden="0" w:uiPriority="72" w:unhideWhenUsed="0"/>
+    <w:lsdException w:name="Colorful Grid Accent 4" w:semiHidden="0" w:uiPriority="73" w:unhideWhenUsed="0"/>
+    <w:lsdException w:name="Light Shading Accent 5" w:semiHidden="0" w:uiPriority="60" w:unhideWhenUsed="0"/>
+    <w:lsdException w:name="Light List Accent 5" w:semiHidden="0" w:uiPriority="61" w:unhideWhenUsed="0"/>
+    <w:lsdException w:name="Light Grid Accent 5" w:semiHidden="0" w:uiPriority="62" w:unhideWhenUsed="0"/>
+    <w:lsdException w:name="Medium Shading 1 Accent 5" w:semiHidden="0" w:uiPriority="63" w:unhideWhenUsed="0"/>
+    <w:lsdException w:name="Medium Shading 2 Accent 5" w:semiHidden="0" w:uiPriority="64" w:unhideWhenUsed="0"/>
+    <w:lsdException w:name="Medium List 1 Accent 5" w:semiHidden="0" w:uiPriority="65" w:unhideWhenUsed="0"/>
+    <w:lsdException w:name="Medium List 2 Accent 5" w:semiHidden="0" w:uiPriority="66" w:unhideWhenUsed="0"/>
+    <w:lsdException w:name="Medium Grid 1 Accent 5" w:semiHidden="0" w:uiPriority="67" w:unhideWhenUsed="0"/>
+    <w:lsdException w:name="Medium Grid 2 Accent 5" w:semiHidden="0" w:uiPriority="68" w:unhideWhenUsed="0"/>
+    <w:lsdException w:name="Medium Grid 3 Accent 5" w:semiHidden="0" w:uiPriority="69" w:unhideWhenUsed="0"/>
+    <w:lsdException w:name="Dark List Accent 5" w:semiHidden="0" w:uiPriority="70" w:unhideWhenUsed="0"/>
+    <w:lsdException w:name="Colorful Shading Accent 5" w:semiHidden="0" w:uiPriority="71" w:unhideWhenUsed="0"/>
+    <w:lsdException w:name="Colorful List Accent 5" w:semiHidden="0" w:uiPriority="72" w:unhideWhenUsed="0"/>
+    <w:lsdException w:name="Colorful Grid Accent 5" w:semiHidden="0" w:uiPriority="73" w:unhideWhenUsed="0"/>
+    <w:lsdException w:name="Light Shading Accent 6" w:semiHidden="0" w:uiPriority="60" w:unhideWhenUsed="0"/>
+    <w:lsdException w:name="Light List Accent 6" w:semiHidden="0" w:uiPriority="61" w:unhideWhenUsed="0"/>
+    <w:lsdException w:name="Light Grid Accent 6" w:semiHidden="0" w:uiPriority="62" w:unhideWhenUsed="0"/>
+    <w:lsdException w:name="Medium Shading 1 Accent 6" w:semiHidden="0" w:uiPriority="63" w:unhideWhenUsed="0"/>
+    <w:lsdException w:name="Medium Shading 2 Accent 6" w:semiHidden="0" w:uiPriority="64" w:unhideWhenUsed="0"/>
+    <w:lsdException w:name="Medium List 1 Accent 6" w:semiHidden="0" w:uiPriority="65" w:unhideWhenUsed="0"/>
+    <w:lsdException w:name="Medium List 2 Accent 6" w:semiHidden="0" w:uiPriority="66" w:unhideWhenUsed="0"/>
+    <w:lsdException w:name="Medium Grid 1 Accent 6" w:semiHidden="0" w:uiPriority="67" w:unhideWhenUsed="0"/>
+    <w:lsdException w:name="Medium Grid 2 Accent 6" w:semiHidden="0" w:uiPriority="68" w:unhideWhenUsed="0"/>
+    <w:lsdException w:name="Medium Grid 3 Accent 6" w:semiHidden="0" w:uiPriority="69" w:unhideWhenUsed="0"/>
+    <w:lsdException w:name="Dark List Accent 6" w:semiHidden="0" w:uiPriority="70" w:unhideWhenUsed="0"/>
+    <w:lsdException w:name="Colorful Shading Accent 6" w:semiHidden="0" w:uiPriority="71" w:unhideWhenUsed="0"/>
+    <w:lsdException w:name="Colorful List Accent 6" w:semiHidden="0" w:uiPriority="72" w:unhideWhenUsed="0"/>
+    <w:lsdException w:name="Colorful Grid Accent 6" w:semiHidden="0" w:uiPriority="73" w:unhideWhenUsed="0"/>
+    <w:lsdException w:name="Subtle Emphasis" w:semiHidden="0" w:uiPriority="19" w:unhideWhenUsed="0" w:qFormat="1"/>
+    <w:lsdException w:name="Intense Emphasis" w:semiHidden="0" w:uiPriority="21" w:unhideWhenUsed="0" w:qFormat="1"/>
+    <w:lsdException w:name="Subtle Reference" w:semiHidden="0" w:uiPriority="31" w:unhideWhenUsed="0" w:qFormat="1"/>
+    <w:lsdException w:name="Intense Reference" w:uiPriority="32" w:qFormat="1"/>
+    <w:lsdException w:name="Book Title" w:uiPriority="33" w:qFormat="1"/>
+    <w:lsdException w:name="Bibliography" w:uiPriority="37"/>
+    <w:lsdException w:name="TOC Heading" w:uiPriority="39" w:qFormat="1"/>
   </w:latentStyles>
   <w:style w:type="paragraph" w:default="1" w:styleId="Normal">
     <w:name w:val="Normal"/>
@@ -4549,13 +6312,28 @@
   <a:extraClrSchemeLst/>
   <a:extLst>
     <a:ext uri="{05A4C25C-085E-4340-85A3-A5531E510DB2}">
-      <thm15:themeFamily xmlns:thm15="http://schemas.microsoft.com/office/thememl/2012/main" name="Office Theme" id="{62F939B6-93AF-4DB8-9C6B-D6C7DFDC589F}" vid="{4A3C46E8-61CC-4603-A589-7422A47A8E4A}"/>
+      <thm15:themeFamily xmlns:thm15="http://schemas.microsoft.com/office/thememl/2012/main" xmlns="" name="Office Theme" id="{62F939B6-93AF-4DB8-9C6B-D6C7DFDC589F}" vid="{4A3C46E8-61CC-4603-A589-7422A47A8E4A}"/>
     </a:ext>
   </a:extLst>
 </a:theme>
 </file>
 
 <file path=customXml/item1.xml><?xml version="1.0" encoding="utf-8"?>
+<?mso-contentType ?>
+<FormTemplates xmlns="http://schemas.microsoft.com/sharepoint/v3/contenttype/forms">
+  <Display>DocumentLibraryForm</Display>
+  <Edit>DocumentLibraryForm</Edit>
+  <New>DocumentLibraryForm</New>
+</FormTemplates>
+</file>
+
+<file path=customXml/item2.xml><?xml version="1.0" encoding="utf-8"?>
+<p:properties xmlns:p="http://schemas.microsoft.com/office/2006/metadata/properties" xmlns:xsi="http://www.w3.org/2001/XMLSchema-instance" xmlns:pc="http://schemas.microsoft.com/office/infopath/2007/PartnerControls">
+  <documentManagement/>
+</p:properties>
+</file>
+
+<file path=customXml/item3.xml><?xml version="1.0" encoding="utf-8"?>
 <ct:contentTypeSchema xmlns:ct="http://schemas.microsoft.com/office/2006/metadata/contentType" xmlns:ma="http://schemas.microsoft.com/office/2006/metadata/properties/metaAttributes" ct:_="" ma:_="" ma:contentTypeName="Document" ma:contentTypeID="0x0101006F8AEA50F8B57A45B0C574035F47E635" ma:contentTypeVersion="2" ma:contentTypeDescription="Create a new document." ma:contentTypeScope="" ma:versionID="ed064c401f4e871cd5c6f70f12a0c08d">
   <xsd:schema xmlns:xsd="http://www.w3.org/2001/XMLSchema" xmlns:xs="http://www.w3.org/2001/XMLSchema" xmlns:p="http://schemas.microsoft.com/office/2006/metadata/properties" xmlns:ns2="6812579b-13ba-49c3-8314-d81ba69a4eb3" targetNamespace="http://schemas.microsoft.com/office/2006/metadata/properties" ma:root="true" ma:fieldsID="cb2b0394baf1b93db9ccd44e79974d1d" ns2:_="">
     <xsd:import namespace="6812579b-13ba-49c3-8314-d81ba69a4eb3"/>
@@ -4687,22 +6465,24 @@
 </ct:contentTypeSchema>
 </file>
 
-<file path=customXml/item2.xml><?xml version="1.0" encoding="utf-8"?>
-<p:properties xmlns:p="http://schemas.microsoft.com/office/2006/metadata/properties" xmlns:xsi="http://www.w3.org/2001/XMLSchema-instance" xmlns:pc="http://schemas.microsoft.com/office/infopath/2007/PartnerControls">
-  <documentManagement/>
-</p:properties>
+<file path=customXml/itemProps1.xml><?xml version="1.0" encoding="utf-8"?>
+<ds:datastoreItem xmlns:ds="http://schemas.openxmlformats.org/officeDocument/2006/customXml" ds:itemID="{78C9F7B9-139C-4E76-A4CC-3204A42707CE}">
+  <ds:schemaRefs>
+    <ds:schemaRef ds:uri="http://schemas.microsoft.com/sharepoint/v3/contenttype/forms"/>
+  </ds:schemaRefs>
+</ds:datastoreItem>
 </file>
 
-<file path=customXml/item3.xml><?xml version="1.0" encoding="utf-8"?>
-<?mso-contentType ?>
-<FormTemplates xmlns="http://schemas.microsoft.com/sharepoint/v3/contenttype/forms">
-  <Display>DocumentLibraryForm</Display>
-  <Edit>DocumentLibraryForm</Edit>
-  <New>DocumentLibraryForm</New>
-</FormTemplates>
+<file path=customXml/itemProps2.xml><?xml version="1.0" encoding="utf-8"?>
+<ds:datastoreItem xmlns:ds="http://schemas.openxmlformats.org/officeDocument/2006/customXml" ds:itemID="{63671810-3EF7-4C8E-BCBA-248ABE2BAB39}">
+  <ds:schemaRefs>
+    <ds:schemaRef ds:uri="http://schemas.microsoft.com/office/2006/metadata/properties"/>
+    <ds:schemaRef ds:uri="http://schemas.microsoft.com/office/infopath/2007/PartnerControls"/>
+  </ds:schemaRefs>
+</ds:datastoreItem>
 </file>
 
-<file path=customXml/itemProps1.xml><?xml version="1.0" encoding="utf-8"?>
+<file path=customXml/itemProps3.xml><?xml version="1.0" encoding="utf-8"?>
 <ds:datastoreItem xmlns:ds="http://schemas.openxmlformats.org/officeDocument/2006/customXml" ds:itemID="{67A3F5E0-CCD3-4A6E-8BD3-0B582D1D1C4E}">
   <ds:schemaRefs>
     <ds:schemaRef ds:uri="http://schemas.microsoft.com/office/2006/metadata/contentType"/>
@@ -4718,28 +6498,4 @@
     <ds:schemaRef ds:uri="http://schemas.microsoft.com/internal/obd"/>
   </ds:schemaRefs>
 </ds:datastoreItem>
-</file>
-
-<file path=customXml/itemProps2.xml><?xml version="1.0" encoding="utf-8"?>
-<ds:datastoreItem xmlns:ds="http://schemas.openxmlformats.org/officeDocument/2006/customXml" ds:itemID="{63671810-3EF7-4C8E-BCBA-248ABE2BAB39}">
-  <ds:schemaRefs>
-    <ds:schemaRef ds:uri="http://purl.org/dc/terms/"/>
-    <ds:schemaRef ds:uri="http://purl.org/dc/elements/1.1/"/>
-    <ds:schemaRef ds:uri="http://schemas.microsoft.com/office/2006/metadata/properties"/>
-    <ds:schemaRef ds:uri="http://schemas.microsoft.com/office/2006/documentManagement/types"/>
-    <ds:schemaRef ds:uri="http://schemas.microsoft.com/office/infopath/2007/PartnerControls"/>
-    <ds:schemaRef ds:uri="http://www.w3.org/XML/1998/namespace"/>
-    <ds:schemaRef ds:uri="http://schemas.openxmlformats.org/package/2006/metadata/core-properties"/>
-    <ds:schemaRef ds:uri="6812579b-13ba-49c3-8314-d81ba69a4eb3"/>
-    <ds:schemaRef ds:uri="http://purl.org/dc/dcmitype/"/>
-  </ds:schemaRefs>
-</ds:datastoreItem>
-</file>
-
-<file path=customXml/itemProps3.xml><?xml version="1.0" encoding="utf-8"?>
-<ds:datastoreItem xmlns:ds="http://schemas.openxmlformats.org/officeDocument/2006/customXml" ds:itemID="{78C9F7B9-139C-4E76-A4CC-3204A42707CE}">
-  <ds:schemaRefs>
-    <ds:schemaRef ds:uri="http://schemas.microsoft.com/sharepoint/v3/contenttype/forms"/>
-  </ds:schemaRefs>
-</ds:datastoreItem>
 </file>
</xml_diff>